<commit_message>
Adicionando Desenvolvimento da sessão 3.1.1.
</commit_message>
<xml_diff>
--- a/Documentacao/Sprint_02/doc/Documento de Arquitetura.docx
+++ b/Documentacao/Sprint_02/doc/Documento de Arquitetura.docx
@@ -1,6 +1,6 @@
 
 <file path=word/document.xml><?xml version="1.0" encoding="utf-8"?>
-<w:document xmlns:wpc="http://schemas.microsoft.com/office/word/2010/wordprocessingCanvas" xmlns:cx="http://schemas.microsoft.com/office/drawing/2014/chartex" xmlns:cx1="http://schemas.microsoft.com/office/drawing/2015/9/8/chartex" xmlns:cx2="http://schemas.microsoft.com/office/drawing/2015/10/21/chartex" xmlns:cx3="http://schemas.microsoft.com/office/drawing/2016/5/9/chartex" xmlns:cx4="http://schemas.microsoft.com/office/drawing/2016/5/10/chartex" xmlns:cx5="http://schemas.microsoft.com/office/drawing/2016/5/11/chartex" xmlns:cx6="http://schemas.microsoft.com/office/drawing/2016/5/12/chartex" xmlns:cx7="http://schemas.microsoft.com/office/drawing/2016/5/13/chartex" xmlns:cx8="http://schemas.microsoft.com/office/drawing/2016/5/14/chartex" xmlns:mc="http://schemas.openxmlformats.org/markup-compatibility/2006" xmlns:aink="http://schemas.microsoft.com/office/drawing/2016/ink" xmlns:am3d="http://schemas.microsoft.com/office/drawing/2017/model3d" xmlns:o="urn:schemas-microsoft-com:office:office" xmlns:r="http://schemas.openxmlformats.org/officeDocument/2006/relationships" xmlns:m="http://schemas.openxmlformats.org/officeDocument/2006/math" xmlns:v="urn:schemas-microsoft-com:vml" xmlns:wp14="http://schemas.microsoft.com/office/word/2010/wordprocessingDrawing" xmlns:wp="http://schemas.openxmlformats.org/drawingml/2006/wordprocessingDrawing" xmlns:w10="urn:schemas-microsoft-com:office:word" xmlns:w="http://schemas.openxmlformats.org/wordprocessingml/2006/main" xmlns:w14="http://schemas.microsoft.com/office/word/2010/wordml" xmlns:w15="http://schemas.microsoft.com/office/word/2012/wordml" xmlns:w16cid="http://schemas.microsoft.com/office/word/2016/wordml/cid" xmlns:w16se="http://schemas.microsoft.com/office/word/2015/wordml/symex" xmlns:wpg="http://schemas.microsoft.com/office/word/2010/wordprocessingGroup" xmlns:wpi="http://schemas.microsoft.com/office/word/2010/wordprocessingInk" xmlns:wne="http://schemas.microsoft.com/office/word/2006/wordml" xmlns:wps="http://schemas.microsoft.com/office/word/2010/wordprocessingShape" mc:Ignorable="w14 w15 w16se w16cid wp14">
+<w:document xmlns:wpc="http://schemas.microsoft.com/office/word/2010/wordprocessingCanvas" xmlns:cx="http://schemas.microsoft.com/office/drawing/2014/chartex" xmlns:cx1="http://schemas.microsoft.com/office/drawing/2015/9/8/chartex" xmlns:cx2="http://schemas.microsoft.com/office/drawing/2015/10/21/chartex" xmlns:cx3="http://schemas.microsoft.com/office/drawing/2016/5/9/chartex" xmlns:cx4="http://schemas.microsoft.com/office/drawing/2016/5/10/chartex" xmlns:cx5="http://schemas.microsoft.com/office/drawing/2016/5/11/chartex" xmlns:cx6="http://schemas.microsoft.com/office/drawing/2016/5/12/chartex" xmlns:cx7="http://schemas.microsoft.com/office/drawing/2016/5/13/chartex" xmlns:cx8="http://schemas.microsoft.com/office/drawing/2016/5/14/chartex" xmlns:mc="http://schemas.openxmlformats.org/markup-compatibility/2006" xmlns:aink="http://schemas.microsoft.com/office/drawing/2016/ink" xmlns:am3d="http://schemas.microsoft.com/office/drawing/2017/model3d" xmlns:o="urn:schemas-microsoft-com:office:office" xmlns:r="http://schemas.openxmlformats.org/officeDocument/2006/relationships" xmlns:m="http://schemas.openxmlformats.org/officeDocument/2006/math" xmlns:v="urn:schemas-microsoft-com:vml" xmlns:wp14="http://schemas.microsoft.com/office/word/2010/wordprocessingDrawing" xmlns:wp="http://schemas.openxmlformats.org/drawingml/2006/wordprocessingDrawing" xmlns:w10="urn:schemas-microsoft-com:office:word" xmlns:w="http://schemas.openxmlformats.org/wordprocessingml/2006/main" xmlns:w14="http://schemas.microsoft.com/office/word/2010/wordml" xmlns:w15="http://schemas.microsoft.com/office/word/2012/wordml" xmlns:w16cex="http://schemas.microsoft.com/office/word/2018/wordml/cex" xmlns:w16cid="http://schemas.microsoft.com/office/word/2016/wordml/cid" xmlns:w16="http://schemas.microsoft.com/office/word/2018/wordml" xmlns:w16se="http://schemas.microsoft.com/office/word/2015/wordml/symex" xmlns:wpg="http://schemas.microsoft.com/office/word/2010/wordprocessingGroup" xmlns:wpi="http://schemas.microsoft.com/office/word/2010/wordprocessingInk" xmlns:wne="http://schemas.microsoft.com/office/word/2006/wordml" xmlns:wps="http://schemas.microsoft.com/office/word/2010/wordprocessingShape" mc:Ignorable="w14 w15 w16se w16cid w16 w16cex wp14">
   <w:body>
     <w:p>
       <w:pPr>
@@ -331,9 +331,9 @@
       </w:tblPr>
       <w:tblGrid>
         <w:gridCol w:w="1285"/>
-        <w:gridCol w:w="1863"/>
-        <w:gridCol w:w="4958"/>
-        <w:gridCol w:w="955"/>
+        <w:gridCol w:w="1864"/>
+        <w:gridCol w:w="4961"/>
+        <w:gridCol w:w="956"/>
       </w:tblGrid>
       <w:tr>
         <w:trPr>
@@ -647,16 +647,7 @@
                 <w:sz w:val="20"/>
                 <w:szCs w:val="20"/>
               </w:rPr>
-              <w:t>Desenvo</w:t>
-            </w:r>
-            <w:bookmarkStart w:id="0" w:name="_GoBack"/>
-            <w:bookmarkEnd w:id="0"/>
-            <w:r>
-              <w:rPr>
-                <w:sz w:val="20"/>
-                <w:szCs w:val="20"/>
-              </w:rPr>
-              <w:t>lvimento dos aspectos presentes na seção 1.</w:t>
+              <w:t>Desenvolvimento dos aspectos presentes na seção 1.</w:t>
             </w:r>
           </w:p>
         </w:tc>
@@ -680,6 +671,107 @@
                 <w:szCs w:val="20"/>
               </w:rPr>
               <w:t>1.1</w:t>
+            </w:r>
+          </w:p>
+        </w:tc>
+      </w:tr>
+      <w:tr>
+        <w:trPr>
+          <w:trHeight w:val="325"/>
+        </w:trPr>
+        <w:tc>
+          <w:tcPr>
+            <w:cnfStyle w:val="001000000000" w:firstRow="0" w:lastRow="0" w:firstColumn="1" w:lastColumn="0" w:oddVBand="0" w:evenVBand="0" w:oddHBand="0" w:evenHBand="0" w:firstRowFirstColumn="0" w:firstRowLastColumn="0" w:lastRowFirstColumn="0" w:lastRowLastColumn="0"/>
+            <w:tcW w:w="709" w:type="pct"/>
+          </w:tcPr>
+          <w:p>
+            <w:pPr>
+              <w:spacing w:after="0"/>
+              <w:rPr>
+                <w:sz w:val="20"/>
+                <w:szCs w:val="20"/>
+              </w:rPr>
+            </w:pPr>
+            <w:r>
+              <w:rPr>
+                <w:sz w:val="20"/>
+                <w:szCs w:val="20"/>
+              </w:rPr>
+              <w:t>02/09/2020</w:t>
+            </w:r>
+          </w:p>
+        </w:tc>
+        <w:tc>
+          <w:tcPr>
+            <w:tcW w:w="1028" w:type="pct"/>
+          </w:tcPr>
+          <w:p>
+            <w:pPr>
+              <w:spacing w:after="0"/>
+              <w:cnfStyle w:val="000000000000" w:firstRow="0" w:lastRow="0" w:firstColumn="0" w:lastColumn="0" w:oddVBand="0" w:evenVBand="0" w:oddHBand="0" w:evenHBand="0" w:firstRowFirstColumn="0" w:firstRowLastColumn="0" w:lastRowFirstColumn="0" w:lastRowLastColumn="0"/>
+              <w:rPr>
+                <w:sz w:val="20"/>
+                <w:szCs w:val="20"/>
+              </w:rPr>
+            </w:pPr>
+            <w:r>
+              <w:rPr>
+                <w:sz w:val="20"/>
+                <w:szCs w:val="20"/>
+              </w:rPr>
+              <w:t>Vitor Augusto</w:t>
+            </w:r>
+          </w:p>
+        </w:tc>
+        <w:tc>
+          <w:tcPr>
+            <w:tcW w:w="2736" w:type="pct"/>
+          </w:tcPr>
+          <w:p>
+            <w:pPr>
+              <w:spacing w:after="0"/>
+              <w:cnfStyle w:val="000000000000" w:firstRow="0" w:lastRow="0" w:firstColumn="0" w:lastColumn="0" w:oddVBand="0" w:evenVBand="0" w:oddHBand="0" w:evenHBand="0" w:firstRowFirstColumn="0" w:firstRowLastColumn="0" w:lastRowFirstColumn="0" w:lastRowLastColumn="0"/>
+              <w:rPr>
+                <w:sz w:val="20"/>
+                <w:szCs w:val="20"/>
+              </w:rPr>
+            </w:pPr>
+            <w:r>
+              <w:rPr>
+                <w:sz w:val="20"/>
+                <w:szCs w:val="20"/>
+              </w:rPr>
+              <w:t xml:space="preserve">Desenvolvimento da sessão 3.1.1. </w:t>
+            </w:r>
+            <w:r>
+              <w:rPr>
+                <w:sz w:val="20"/>
+                <w:szCs w:val="20"/>
+              </w:rPr>
+              <w:t>Descrição resumida dos casos de uso</w:t>
+            </w:r>
+          </w:p>
+        </w:tc>
+        <w:tc>
+          <w:tcPr>
+            <w:tcW w:w="527" w:type="pct"/>
+          </w:tcPr>
+          <w:p>
+            <w:pPr>
+              <w:spacing w:after="0"/>
+              <w:jc w:val="center"/>
+              <w:cnfStyle w:val="000000000000" w:firstRow="0" w:lastRow="0" w:firstColumn="0" w:lastColumn="0" w:oddVBand="0" w:evenVBand="0" w:oddHBand="0" w:evenHBand="0" w:firstRowFirstColumn="0" w:firstRowLastColumn="0" w:lastRowFirstColumn="0" w:lastRowLastColumn="0"/>
+              <w:rPr>
+                <w:sz w:val="20"/>
+                <w:szCs w:val="20"/>
+              </w:rPr>
+            </w:pPr>
+            <w:r>
+              <w:rPr>
+                <w:sz w:val="20"/>
+                <w:szCs w:val="20"/>
+              </w:rPr>
+              <w:t>1.2</w:t>
             </w:r>
           </w:p>
         </w:tc>
@@ -2715,14 +2807,14 @@
       <w:pPr>
         <w:pStyle w:val="Ttulo1"/>
       </w:pPr>
-      <w:bookmarkStart w:id="1" w:name="_Toc476472317"/>
-      <w:bookmarkStart w:id="2" w:name="_Toc509945066"/>
+      <w:bookmarkStart w:id="0" w:name="_Toc476472317"/>
+      <w:bookmarkStart w:id="1" w:name="_Toc509945066"/>
       <w:r>
         <w:lastRenderedPageBreak/>
         <w:t>Apresentação</w:t>
       </w:r>
+      <w:bookmarkEnd w:id="0"/>
       <w:bookmarkEnd w:id="1"/>
-      <w:bookmarkEnd w:id="2"/>
     </w:p>
     <w:p>
       <w:pPr>
@@ -2906,13 +2998,13 @@
       <w:pPr>
         <w:pStyle w:val="Ttulo2"/>
       </w:pPr>
-      <w:bookmarkStart w:id="3" w:name="_Toc476472318"/>
-      <w:bookmarkStart w:id="4" w:name="_Toc509945067"/>
+      <w:bookmarkStart w:id="2" w:name="_Toc476472318"/>
+      <w:bookmarkStart w:id="3" w:name="_Toc509945067"/>
       <w:r>
         <w:t>Problema</w:t>
       </w:r>
+      <w:bookmarkEnd w:id="2"/>
       <w:bookmarkEnd w:id="3"/>
-      <w:bookmarkEnd w:id="4"/>
     </w:p>
     <w:p>
       <w:pPr>
@@ -2976,14 +3068,14 @@
       <w:pPr>
         <w:pStyle w:val="Ttulo2"/>
       </w:pPr>
-      <w:bookmarkStart w:id="5" w:name="_Toc476472319"/>
-      <w:bookmarkStart w:id="6" w:name="_Toc509945068"/>
+      <w:bookmarkStart w:id="4" w:name="_Toc476472319"/>
+      <w:bookmarkStart w:id="5" w:name="_Toc509945068"/>
       <w:r>
         <w:lastRenderedPageBreak/>
         <w:t>Objetivos do trabalho</w:t>
       </w:r>
+      <w:bookmarkEnd w:id="4"/>
       <w:bookmarkEnd w:id="5"/>
-      <w:bookmarkEnd w:id="6"/>
     </w:p>
     <w:p>
       <w:pPr>
@@ -3179,11 +3271,11 @@
       <w:pPr>
         <w:pStyle w:val="Ttulo2"/>
       </w:pPr>
-      <w:bookmarkStart w:id="7" w:name="_Toc509945069"/>
+      <w:bookmarkStart w:id="6" w:name="_Toc509945069"/>
       <w:r>
         <w:t>Definições e Abrevia</w:t>
       </w:r>
-      <w:bookmarkEnd w:id="7"/>
+      <w:bookmarkEnd w:id="6"/>
       <w:r>
         <w:t>turas</w:t>
       </w:r>
@@ -3599,36 +3691,36 @@
       <w:pPr>
         <w:pStyle w:val="Ttulo1"/>
       </w:pPr>
-      <w:bookmarkStart w:id="8" w:name="_Toc476472321"/>
-      <w:bookmarkStart w:id="9" w:name="_Toc509945070"/>
+      <w:bookmarkStart w:id="7" w:name="_Toc476472321"/>
+      <w:bookmarkStart w:id="8" w:name="_Toc509945070"/>
       <w:r>
         <w:lastRenderedPageBreak/>
         <w:t>Requisitos</w:t>
       </w:r>
+      <w:bookmarkEnd w:id="7"/>
       <w:bookmarkEnd w:id="8"/>
+    </w:p>
+    <w:p>
+      <w:pPr>
+        <w:rPr>
+          <w:lang w:eastAsia="pt-BR"/>
+        </w:rPr>
+      </w:pPr>
+    </w:p>
+    <w:p>
+      <w:pPr>
+        <w:pStyle w:val="Ttulo2"/>
+      </w:pPr>
+      <w:bookmarkStart w:id="9" w:name="_Toc476472322"/>
+      <w:bookmarkStart w:id="10" w:name="_Toc509945071"/>
+      <w:r>
+        <w:t>Requisitos</w:t>
+      </w:r>
+      <w:r>
+        <w:t xml:space="preserve"> Funcionais</w:t>
+      </w:r>
       <w:bookmarkEnd w:id="9"/>
-    </w:p>
-    <w:p>
-      <w:pPr>
-        <w:rPr>
-          <w:lang w:eastAsia="pt-BR"/>
-        </w:rPr>
-      </w:pPr>
-    </w:p>
-    <w:p>
-      <w:pPr>
-        <w:pStyle w:val="Ttulo2"/>
-      </w:pPr>
-      <w:bookmarkStart w:id="10" w:name="_Toc476472322"/>
-      <w:bookmarkStart w:id="11" w:name="_Toc509945071"/>
-      <w:r>
-        <w:t>Requisitos</w:t>
-      </w:r>
-      <w:r>
-        <w:t xml:space="preserve"> Funcionais</w:t>
-      </w:r>
       <w:bookmarkEnd w:id="10"/>
-      <w:bookmarkEnd w:id="11"/>
     </w:p>
     <w:tbl>
       <w:tblPr>
@@ -4537,16 +4629,16 @@
       <w:pPr>
         <w:pStyle w:val="Ttulo2"/>
       </w:pPr>
-      <w:bookmarkStart w:id="12" w:name="_Toc476472323"/>
-      <w:bookmarkStart w:id="13" w:name="_Toc509945072"/>
+      <w:bookmarkStart w:id="11" w:name="_Toc476472323"/>
+      <w:bookmarkStart w:id="12" w:name="_Toc509945072"/>
       <w:r>
         <w:t>Requisitos</w:t>
       </w:r>
       <w:r>
         <w:t xml:space="preserve"> Não-Funcionais</w:t>
       </w:r>
+      <w:bookmarkEnd w:id="11"/>
       <w:bookmarkEnd w:id="12"/>
-      <w:bookmarkEnd w:id="13"/>
     </w:p>
     <w:tbl>
       <w:tblPr>
@@ -4857,16 +4949,16 @@
       <w:pPr>
         <w:pStyle w:val="Ttulo2"/>
       </w:pPr>
-      <w:bookmarkStart w:id="14" w:name="_Toc476472324"/>
-      <w:bookmarkStart w:id="15" w:name="_Toc509945073"/>
+      <w:bookmarkStart w:id="13" w:name="_Toc476472324"/>
+      <w:bookmarkStart w:id="14" w:name="_Toc509945073"/>
       <w:r>
         <w:t>Re</w:t>
       </w:r>
       <w:r>
         <w:t>strições Arquiteturais</w:t>
       </w:r>
+      <w:bookmarkEnd w:id="13"/>
       <w:bookmarkEnd w:id="14"/>
-      <w:bookmarkEnd w:id="15"/>
     </w:p>
     <w:p>
       <w:pPr>
@@ -4995,13 +5087,13 @@
       <w:pPr>
         <w:pStyle w:val="Ttulo2"/>
       </w:pPr>
-      <w:bookmarkStart w:id="16" w:name="_Toc476472325"/>
-      <w:bookmarkStart w:id="17" w:name="_Toc509945074"/>
+      <w:bookmarkStart w:id="15" w:name="_Toc476472325"/>
+      <w:bookmarkStart w:id="16" w:name="_Toc509945074"/>
       <w:r>
         <w:t>Mecanismos Arquiteturais</w:t>
       </w:r>
+      <w:bookmarkEnd w:id="15"/>
       <w:bookmarkEnd w:id="16"/>
-      <w:bookmarkEnd w:id="17"/>
       <w:r>
         <w:t xml:space="preserve"> </w:t>
       </w:r>
@@ -5652,8 +5744,8 @@
       <w:pPr>
         <w:pStyle w:val="Ttulo1"/>
       </w:pPr>
-      <w:bookmarkStart w:id="18" w:name="_Toc476472326"/>
-      <w:bookmarkStart w:id="19" w:name="_Toc509945075"/>
+      <w:bookmarkStart w:id="17" w:name="_Toc476472326"/>
+      <w:bookmarkStart w:id="18" w:name="_Toc509945075"/>
       <w:r>
         <w:t>M</w:t>
       </w:r>
@@ -5663,8 +5755,8 @@
       <w:r>
         <w:t xml:space="preserve"> e projeto arquitetural</w:t>
       </w:r>
+      <w:bookmarkEnd w:id="17"/>
       <w:bookmarkEnd w:id="18"/>
-      <w:bookmarkEnd w:id="19"/>
     </w:p>
     <w:p>
       <w:pPr>
@@ -5843,13 +5935,13 @@
       <w:pPr>
         <w:pStyle w:val="Ttulo2"/>
       </w:pPr>
-      <w:bookmarkStart w:id="20" w:name="_Toc476472327"/>
-      <w:bookmarkStart w:id="21" w:name="_Toc509945076"/>
+      <w:bookmarkStart w:id="19" w:name="_Toc476472327"/>
+      <w:bookmarkStart w:id="20" w:name="_Toc509945076"/>
       <w:r>
         <w:t>Visão de Casos de Uso</w:t>
       </w:r>
+      <w:bookmarkEnd w:id="19"/>
       <w:bookmarkEnd w:id="20"/>
-      <w:bookmarkEnd w:id="21"/>
     </w:p>
     <w:p>
       <w:pPr>
@@ -5963,7 +6055,7 @@
       <w:pPr>
         <w:pStyle w:val="Ttulo3"/>
       </w:pPr>
-      <w:bookmarkStart w:id="22" w:name="_Toc476472328"/>
+      <w:bookmarkStart w:id="21" w:name="_Toc476472328"/>
       <w:r>
         <w:lastRenderedPageBreak/>
         <w:t>Descrição resumida</w:t>
@@ -5971,7 +6063,7 @@
       <w:r>
         <w:t xml:space="preserve"> dos casos de uso</w:t>
       </w:r>
-      <w:bookmarkEnd w:id="22"/>
+      <w:bookmarkEnd w:id="21"/>
       <w:r>
         <w:t xml:space="preserve"> </w:t>
       </w:r>
@@ -5980,81 +6072,317 @@
       <w:pPr>
         <w:pStyle w:val="ExplicaodePreenchimento"/>
       </w:pPr>
-      <w:r>
-        <w:t>N</w:t>
-      </w:r>
-      <w:r>
-        <w:t xml:space="preserve">esta seção, </w:t>
-      </w:r>
-      <w:r>
-        <w:t xml:space="preserve">os </w:t>
-      </w:r>
-      <w:r>
-        <w:t>caso</w:t>
-      </w:r>
-      <w:r>
-        <w:t>s</w:t>
-      </w:r>
-      <w:r>
-        <w:t xml:space="preserve"> de uso</w:t>
-      </w:r>
-      <w:r>
-        <w:t xml:space="preserve"> devem ser </w:t>
-      </w:r>
-      <w:r>
-        <w:t>resumidos</w:t>
-      </w:r>
-      <w:r>
-        <w:t xml:space="preserve">. Esse detalhamento pode ser na forma </w:t>
-      </w:r>
-      <w:r>
-        <w:t>de um texto sintético</w:t>
-      </w:r>
-      <w:r>
-        <w:t xml:space="preserve"> ou</w:t>
-      </w:r>
-      <w:r>
-        <w:t>,</w:t>
-      </w:r>
-      <w:r>
-        <w:t xml:space="preserve"> alternativamente</w:t>
-      </w:r>
-      <w:r>
-        <w:t>,</w:t>
-      </w:r>
-      <w:r>
-        <w:t xml:space="preserve"> você pode optar por descrever estórias de usuários seguindo os métodos ágeis. Neste caso a seção deve chamar “Estórias de usuários”. Lembre-se das características de qualidade das estórias de usuários</w:t>
-      </w:r>
-      <w:r>
-        <w:t>,</w:t>
-      </w:r>
-      <w:r>
-        <w:t xml:space="preserve"> ou seja</w:t>
-      </w:r>
-      <w:r>
-        <w:t>,</w:t>
-      </w:r>
-      <w:r>
-        <w:t xml:space="preserve"> o que </w:t>
-      </w:r>
-      <w:r>
-        <w:t>é</w:t>
-      </w:r>
-      <w:r>
-        <w:t xml:space="preserve"> precis</w:t>
-      </w:r>
-      <w:r>
-        <w:t>o</w:t>
-      </w:r>
-      <w:r>
-        <w:t xml:space="preserve"> para descrever boas </w:t>
-      </w:r>
-      <w:r>
-        <w:t>e</w:t>
-      </w:r>
-      <w:r>
-        <w:t>stórias de usuários.</w:t>
-      </w:r>
+    </w:p>
+    <w:tbl>
+      <w:tblPr>
+        <w:tblStyle w:val="Tabelacomgrade1"/>
+        <w:tblW w:w="0" w:type="auto"/>
+        <w:tblLook w:val="04A0" w:firstRow="1" w:lastRow="0" w:firstColumn="1" w:lastColumn="0" w:noHBand="0" w:noVBand="1"/>
+      </w:tblPr>
+      <w:tblGrid>
+        <w:gridCol w:w="1927"/>
+        <w:gridCol w:w="7134"/>
+      </w:tblGrid>
+      <w:tr>
+        <w:tc>
+          <w:tcPr>
+            <w:tcW w:w="9211" w:type="dxa"/>
+            <w:gridSpan w:val="2"/>
+            <w:shd w:val="clear" w:color="auto" w:fill="D9E2F3"/>
+          </w:tcPr>
+          <w:p>
+            <w:pPr>
+              <w:spacing w:after="0"/>
+              <w:rPr>
+                <w:b/>
+                <w:sz w:val="20"/>
+                <w:szCs w:val="20"/>
+                <w:lang w:eastAsia="pt-BR"/>
+              </w:rPr>
+            </w:pPr>
+            <w:r>
+              <w:rPr>
+                <w:b/>
+                <w:sz w:val="20"/>
+                <w:szCs w:val="20"/>
+                <w:lang w:eastAsia="pt-BR"/>
+              </w:rPr>
+              <w:t xml:space="preserve">UC01 – REALIZAR O CADASTRO NO SISTEMA </w:t>
+            </w:r>
+          </w:p>
+        </w:tc>
+      </w:tr>
+      <w:tr>
+        <w:tc>
+          <w:tcPr>
+            <w:tcW w:w="1951" w:type="dxa"/>
+          </w:tcPr>
+          <w:p>
+            <w:pPr>
+              <w:spacing w:after="0"/>
+              <w:rPr>
+                <w:b/>
+                <w:sz w:val="20"/>
+                <w:szCs w:val="20"/>
+                <w:lang w:eastAsia="pt-BR"/>
+              </w:rPr>
+            </w:pPr>
+            <w:r>
+              <w:rPr>
+                <w:b/>
+                <w:sz w:val="20"/>
+                <w:szCs w:val="20"/>
+                <w:lang w:eastAsia="pt-BR"/>
+              </w:rPr>
+              <w:t>Descrição</w:t>
+            </w:r>
+          </w:p>
+        </w:tc>
+        <w:tc>
+          <w:tcPr>
+            <w:tcW w:w="7260" w:type="dxa"/>
+          </w:tcPr>
+          <w:p>
+            <w:pPr>
+              <w:spacing w:after="0"/>
+              <w:rPr>
+                <w:sz w:val="20"/>
+                <w:szCs w:val="20"/>
+                <w:lang w:eastAsia="pt-BR"/>
+              </w:rPr>
+            </w:pPr>
+            <w:r>
+              <w:rPr>
+                <w:sz w:val="20"/>
+                <w:szCs w:val="20"/>
+                <w:lang w:eastAsia="pt-BR"/>
+              </w:rPr>
+              <w:t>Este caso de uso é direcionado para o usuário que deseja se registrar no sistema.</w:t>
+            </w:r>
+          </w:p>
+        </w:tc>
+      </w:tr>
+      <w:tr>
+        <w:tc>
+          <w:tcPr>
+            <w:tcW w:w="1951" w:type="dxa"/>
+          </w:tcPr>
+          <w:p>
+            <w:pPr>
+              <w:spacing w:after="0"/>
+              <w:rPr>
+                <w:b/>
+                <w:sz w:val="20"/>
+                <w:szCs w:val="20"/>
+                <w:lang w:eastAsia="pt-BR"/>
+              </w:rPr>
+            </w:pPr>
+            <w:r>
+              <w:rPr>
+                <w:b/>
+                <w:sz w:val="20"/>
+                <w:szCs w:val="20"/>
+                <w:lang w:eastAsia="pt-BR"/>
+              </w:rPr>
+              <w:t>Atores</w:t>
+            </w:r>
+          </w:p>
+        </w:tc>
+        <w:tc>
+          <w:tcPr>
+            <w:tcW w:w="7260" w:type="dxa"/>
+          </w:tcPr>
+          <w:p>
+            <w:pPr>
+              <w:spacing w:after="0"/>
+              <w:rPr>
+                <w:sz w:val="20"/>
+                <w:szCs w:val="20"/>
+                <w:lang w:eastAsia="pt-BR"/>
+              </w:rPr>
+            </w:pPr>
+            <w:r>
+              <w:rPr>
+                <w:sz w:val="20"/>
+                <w:szCs w:val="20"/>
+                <w:lang w:eastAsia="pt-BR"/>
+              </w:rPr>
+              <w:t>Estudante</w:t>
+            </w:r>
+          </w:p>
+        </w:tc>
+      </w:tr>
+      <w:tr>
+        <w:tc>
+          <w:tcPr>
+            <w:tcW w:w="1951" w:type="dxa"/>
+          </w:tcPr>
+          <w:p>
+            <w:pPr>
+              <w:spacing w:after="0"/>
+              <w:rPr>
+                <w:b/>
+                <w:sz w:val="20"/>
+                <w:szCs w:val="20"/>
+                <w:lang w:eastAsia="pt-BR"/>
+              </w:rPr>
+            </w:pPr>
+            <w:r>
+              <w:rPr>
+                <w:b/>
+                <w:sz w:val="20"/>
+                <w:szCs w:val="20"/>
+                <w:lang w:eastAsia="pt-BR"/>
+              </w:rPr>
+              <w:t>Prioridade</w:t>
+            </w:r>
+          </w:p>
+        </w:tc>
+        <w:tc>
+          <w:tcPr>
+            <w:tcW w:w="7260" w:type="dxa"/>
+          </w:tcPr>
+          <w:p>
+            <w:pPr>
+              <w:spacing w:after="0"/>
+              <w:rPr>
+                <w:sz w:val="20"/>
+                <w:szCs w:val="20"/>
+                <w:lang w:eastAsia="pt-BR"/>
+              </w:rPr>
+            </w:pPr>
+            <w:r>
+              <w:rPr>
+                <w:sz w:val="20"/>
+                <w:szCs w:val="20"/>
+                <w:lang w:eastAsia="pt-BR"/>
+              </w:rPr>
+              <w:t>1</w:t>
+            </w:r>
+          </w:p>
+        </w:tc>
+      </w:tr>
+      <w:tr>
+        <w:tc>
+          <w:tcPr>
+            <w:tcW w:w="1951" w:type="dxa"/>
+          </w:tcPr>
+          <w:p>
+            <w:pPr>
+              <w:spacing w:after="0"/>
+              <w:rPr>
+                <w:b/>
+                <w:sz w:val="20"/>
+                <w:szCs w:val="20"/>
+                <w:lang w:eastAsia="pt-BR"/>
+              </w:rPr>
+            </w:pPr>
+            <w:r>
+              <w:rPr>
+                <w:b/>
+                <w:sz w:val="20"/>
+                <w:szCs w:val="20"/>
+                <w:lang w:eastAsia="pt-BR"/>
+              </w:rPr>
+              <w:t>Requisitos</w:t>
+            </w:r>
+            <w:r>
+              <w:rPr>
+                <w:b/>
+                <w:sz w:val="20"/>
+                <w:szCs w:val="20"/>
+                <w:lang w:eastAsia="pt-BR"/>
+              </w:rPr>
+              <w:br/>
+              <w:t>associados</w:t>
+            </w:r>
+          </w:p>
+        </w:tc>
+        <w:tc>
+          <w:tcPr>
+            <w:tcW w:w="7260" w:type="dxa"/>
+          </w:tcPr>
+          <w:p>
+            <w:pPr>
+              <w:spacing w:after="0"/>
+              <w:rPr>
+                <w:sz w:val="20"/>
+                <w:szCs w:val="20"/>
+                <w:lang w:eastAsia="pt-BR"/>
+              </w:rPr>
+            </w:pPr>
+            <w:r>
+              <w:rPr>
+                <w:sz w:val="20"/>
+                <w:szCs w:val="20"/>
+                <w:lang w:eastAsia="pt-BR"/>
+              </w:rPr>
+              <w:t>RF001</w:t>
+            </w:r>
+          </w:p>
+        </w:tc>
+      </w:tr>
+      <w:tr>
+        <w:tc>
+          <w:tcPr>
+            <w:tcW w:w="1951" w:type="dxa"/>
+          </w:tcPr>
+          <w:p>
+            <w:pPr>
+              <w:spacing w:after="0"/>
+              <w:rPr>
+                <w:b/>
+                <w:sz w:val="20"/>
+                <w:szCs w:val="20"/>
+                <w:lang w:eastAsia="pt-BR"/>
+              </w:rPr>
+            </w:pPr>
+            <w:r>
+              <w:rPr>
+                <w:b/>
+                <w:sz w:val="20"/>
+                <w:szCs w:val="20"/>
+                <w:lang w:eastAsia="pt-BR"/>
+              </w:rPr>
+              <w:t>Fluxo Principal</w:t>
+            </w:r>
+          </w:p>
+        </w:tc>
+        <w:tc>
+          <w:tcPr>
+            <w:tcW w:w="7260" w:type="dxa"/>
+          </w:tcPr>
+          <w:p>
+            <w:pPr>
+              <w:spacing w:after="0"/>
+              <w:rPr>
+                <w:sz w:val="20"/>
+                <w:szCs w:val="20"/>
+                <w:lang w:eastAsia="pt-BR"/>
+              </w:rPr>
+            </w:pPr>
+            <w:r>
+              <w:rPr>
+                <w:sz w:val="20"/>
+                <w:szCs w:val="20"/>
+                <w:lang w:eastAsia="pt-BR"/>
+              </w:rPr>
+              <w:t>Usuário insere Nome, Universidade, E-mail, Senha e Telefone para realizar cadastro no sistema e clica no botão “Registrar”.</w:t>
+            </w:r>
+          </w:p>
+        </w:tc>
+      </w:tr>
+    </w:tbl>
+    <w:p>
+      <w:pPr>
+        <w:spacing w:before="120" w:after="120"/>
+        <w:rPr>
+          <w:i/>
+          <w:color w:val="ED7D31" w:themeColor="accent2"/>
+          <w:sz w:val="20"/>
+          <w:lang w:eastAsia="pt-BR"/>
+        </w:rPr>
+      </w:pPr>
     </w:p>
     <w:tbl>
       <w:tblPr>
@@ -6063,8 +6391,8 @@
         <w:tblLook w:val="04A0" w:firstRow="1" w:lastRow="0" w:firstColumn="1" w:lastColumn="0" w:noHBand="0" w:noVBand="1"/>
       </w:tblPr>
       <w:tblGrid>
-        <w:gridCol w:w="1929"/>
-        <w:gridCol w:w="7132"/>
+        <w:gridCol w:w="1927"/>
+        <w:gridCol w:w="7134"/>
       </w:tblGrid>
       <w:tr>
         <w:tc>
@@ -6090,7 +6418,7 @@
                 <w:szCs w:val="20"/>
                 <w:lang w:eastAsia="pt-BR"/>
               </w:rPr>
-              <w:t>UC01 – NOME DO CASO DE USO 01</w:t>
+              <w:t>UC02 – REALIZAR LOGIN NO SISTEMA</w:t>
             </w:r>
           </w:p>
         </w:tc>
@@ -6134,6 +6462,14 @@
                 <w:lang w:eastAsia="pt-BR"/>
               </w:rPr>
             </w:pPr>
+            <w:r>
+              <w:rPr>
+                <w:sz w:val="20"/>
+                <w:szCs w:val="20"/>
+                <w:lang w:eastAsia="pt-BR"/>
+              </w:rPr>
+              <w:t>O caso de uso realizar login no sistema descreve a situação que o usuário deseja entrar no sistema.</w:t>
+            </w:r>
           </w:p>
         </w:tc>
       </w:tr>
@@ -6176,6 +6512,14 @@
                 <w:lang w:eastAsia="pt-BR"/>
               </w:rPr>
             </w:pPr>
+            <w:r>
+              <w:rPr>
+                <w:sz w:val="20"/>
+                <w:szCs w:val="20"/>
+                <w:lang w:eastAsia="pt-BR"/>
+              </w:rPr>
+              <w:t xml:space="preserve">Estudante </w:t>
+            </w:r>
           </w:p>
         </w:tc>
       </w:tr>
@@ -6218,6 +6562,14 @@
                 <w:lang w:eastAsia="pt-BR"/>
               </w:rPr>
             </w:pPr>
+            <w:r>
+              <w:rPr>
+                <w:sz w:val="20"/>
+                <w:szCs w:val="20"/>
+                <w:lang w:eastAsia="pt-BR"/>
+              </w:rPr>
+              <w:t>1</w:t>
+            </w:r>
           </w:p>
         </w:tc>
       </w:tr>
@@ -6270,6 +6622,14 @@
                 <w:lang w:eastAsia="pt-BR"/>
               </w:rPr>
             </w:pPr>
+            <w:r>
+              <w:rPr>
+                <w:sz w:val="20"/>
+                <w:szCs w:val="20"/>
+                <w:lang w:eastAsia="pt-BR"/>
+              </w:rPr>
+              <w:t>RF002</w:t>
+            </w:r>
           </w:p>
         </w:tc>
       </w:tr>
@@ -6312,6 +6672,14 @@
                 <w:lang w:eastAsia="pt-BR"/>
               </w:rPr>
             </w:pPr>
+            <w:r>
+              <w:rPr>
+                <w:sz w:val="20"/>
+                <w:szCs w:val="20"/>
+                <w:lang w:eastAsia="pt-BR"/>
+              </w:rPr>
+              <w:t>Usuário acessa a URL para acessar ao sistema, insere seu login e sua senha e clica no botão de login para acessar a aplicação.</w:t>
+            </w:r>
           </w:p>
         </w:tc>
       </w:tr>
@@ -6330,13 +6698,13 @@
         <w:tblLook w:val="04A0" w:firstRow="1" w:lastRow="0" w:firstColumn="1" w:lastColumn="0" w:noHBand="0" w:noVBand="1"/>
       </w:tblPr>
       <w:tblGrid>
-        <w:gridCol w:w="1929"/>
-        <w:gridCol w:w="7132"/>
+        <w:gridCol w:w="1927"/>
+        <w:gridCol w:w="7134"/>
       </w:tblGrid>
       <w:tr>
         <w:tc>
           <w:tcPr>
-            <w:tcW w:w="9211" w:type="dxa"/>
+            <w:tcW w:w="9061" w:type="dxa"/>
             <w:gridSpan w:val="2"/>
             <w:shd w:val="clear" w:color="auto" w:fill="D9E2F3"/>
           </w:tcPr>
@@ -6357,7 +6725,7 @@
                 <w:szCs w:val="20"/>
                 <w:lang w:eastAsia="pt-BR"/>
               </w:rPr>
-              <w:t>UC02 – NOME DO CASO DE USO 02</w:t>
+              <w:t>UC03 – REALIZAR LOGOUT NO SISTEMA</w:t>
             </w:r>
           </w:p>
         </w:tc>
@@ -6365,7 +6733,7 @@
       <w:tr>
         <w:tc>
           <w:tcPr>
-            <w:tcW w:w="1951" w:type="dxa"/>
+            <w:tcW w:w="1927" w:type="dxa"/>
           </w:tcPr>
           <w:p>
             <w:pPr>
@@ -6390,7 +6758,7 @@
         </w:tc>
         <w:tc>
           <w:tcPr>
-            <w:tcW w:w="7260" w:type="dxa"/>
+            <w:tcW w:w="7134" w:type="dxa"/>
           </w:tcPr>
           <w:p>
             <w:pPr>
@@ -6401,13 +6769,21 @@
                 <w:lang w:eastAsia="pt-BR"/>
               </w:rPr>
             </w:pPr>
+            <w:r>
+              <w:rPr>
+                <w:sz w:val="20"/>
+                <w:szCs w:val="20"/>
+                <w:lang w:eastAsia="pt-BR"/>
+              </w:rPr>
+              <w:t>O caso de uso é realizar logout no sistema descreve a situação que o usuário deseja sair do sistema.</w:t>
+            </w:r>
           </w:p>
         </w:tc>
       </w:tr>
       <w:tr>
         <w:tc>
           <w:tcPr>
-            <w:tcW w:w="1951" w:type="dxa"/>
+            <w:tcW w:w="1927" w:type="dxa"/>
           </w:tcPr>
           <w:p>
             <w:pPr>
@@ -6432,7 +6808,7 @@
         </w:tc>
         <w:tc>
           <w:tcPr>
-            <w:tcW w:w="7260" w:type="dxa"/>
+            <w:tcW w:w="7134" w:type="dxa"/>
           </w:tcPr>
           <w:p>
             <w:pPr>
@@ -6443,13 +6819,21 @@
                 <w:lang w:eastAsia="pt-BR"/>
               </w:rPr>
             </w:pPr>
+            <w:r>
+              <w:rPr>
+                <w:sz w:val="20"/>
+                <w:szCs w:val="20"/>
+                <w:lang w:eastAsia="pt-BR"/>
+              </w:rPr>
+              <w:t>Estudante</w:t>
+            </w:r>
           </w:p>
         </w:tc>
       </w:tr>
       <w:tr>
         <w:tc>
           <w:tcPr>
-            <w:tcW w:w="1951" w:type="dxa"/>
+            <w:tcW w:w="1927" w:type="dxa"/>
           </w:tcPr>
           <w:p>
             <w:pPr>
@@ -6474,7 +6858,7 @@
         </w:tc>
         <w:tc>
           <w:tcPr>
-            <w:tcW w:w="7260" w:type="dxa"/>
+            <w:tcW w:w="7134" w:type="dxa"/>
           </w:tcPr>
           <w:p>
             <w:pPr>
@@ -6485,13 +6869,21 @@
                 <w:lang w:eastAsia="pt-BR"/>
               </w:rPr>
             </w:pPr>
+            <w:r>
+              <w:rPr>
+                <w:sz w:val="20"/>
+                <w:szCs w:val="20"/>
+                <w:lang w:eastAsia="pt-BR"/>
+              </w:rPr>
+              <w:t>1</w:t>
+            </w:r>
           </w:p>
         </w:tc>
       </w:tr>
       <w:tr>
         <w:tc>
           <w:tcPr>
-            <w:tcW w:w="1951" w:type="dxa"/>
+            <w:tcW w:w="1927" w:type="dxa"/>
           </w:tcPr>
           <w:p>
             <w:pPr>
@@ -6526,7 +6918,7 @@
         </w:tc>
         <w:tc>
           <w:tcPr>
-            <w:tcW w:w="7260" w:type="dxa"/>
+            <w:tcW w:w="7134" w:type="dxa"/>
           </w:tcPr>
           <w:p>
             <w:pPr>
@@ -6537,13 +6929,21 @@
                 <w:lang w:eastAsia="pt-BR"/>
               </w:rPr>
             </w:pPr>
+            <w:r>
+              <w:rPr>
+                <w:sz w:val="20"/>
+                <w:szCs w:val="20"/>
+                <w:lang w:eastAsia="pt-BR"/>
+              </w:rPr>
+              <w:t>RF002</w:t>
+            </w:r>
           </w:p>
         </w:tc>
       </w:tr>
       <w:tr>
         <w:tc>
           <w:tcPr>
-            <w:tcW w:w="1951" w:type="dxa"/>
+            <w:tcW w:w="1927" w:type="dxa"/>
           </w:tcPr>
           <w:p>
             <w:pPr>
@@ -6568,7 +6968,7 @@
         </w:tc>
         <w:tc>
           <w:tcPr>
-            <w:tcW w:w="7260" w:type="dxa"/>
+            <w:tcW w:w="7134" w:type="dxa"/>
           </w:tcPr>
           <w:p>
             <w:pPr>
@@ -6579,6 +6979,14 @@
                 <w:lang w:eastAsia="pt-BR"/>
               </w:rPr>
             </w:pPr>
+            <w:r>
+              <w:rPr>
+                <w:sz w:val="20"/>
+                <w:szCs w:val="20"/>
+                <w:lang w:eastAsia="pt-BR"/>
+              </w:rPr>
+              <w:t xml:space="preserve">Estando logado no sistema o usuário clica no sistema logout e será direcionado para a área não logada do sistema </w:t>
+            </w:r>
           </w:p>
         </w:tc>
       </w:tr>
@@ -6589,17 +6997,2254 @@
           <w:lang w:eastAsia="pt-BR"/>
         </w:rPr>
       </w:pPr>
+      <w:bookmarkStart w:id="22" w:name="_Hlk49969588"/>
+    </w:p>
+    <w:tbl>
+      <w:tblPr>
+        <w:tblStyle w:val="Tabelacomgrade"/>
+        <w:tblW w:w="0" w:type="auto"/>
+        <w:tblLook w:val="04A0" w:firstRow="1" w:lastRow="0" w:firstColumn="1" w:lastColumn="0" w:noHBand="0" w:noVBand="1"/>
+      </w:tblPr>
+      <w:tblGrid>
+        <w:gridCol w:w="1927"/>
+        <w:gridCol w:w="7134"/>
+      </w:tblGrid>
+      <w:tr>
+        <w:tc>
+          <w:tcPr>
+            <w:tcW w:w="9061" w:type="dxa"/>
+            <w:gridSpan w:val="2"/>
+            <w:shd w:val="clear" w:color="auto" w:fill="D9E2F3"/>
+          </w:tcPr>
+          <w:p>
+            <w:pPr>
+              <w:spacing w:after="0"/>
+              <w:rPr>
+                <w:b/>
+                <w:sz w:val="20"/>
+                <w:szCs w:val="20"/>
+                <w:lang w:eastAsia="pt-BR"/>
+              </w:rPr>
+            </w:pPr>
+            <w:r>
+              <w:rPr>
+                <w:b/>
+                <w:sz w:val="20"/>
+                <w:szCs w:val="20"/>
+                <w:lang w:eastAsia="pt-BR"/>
+              </w:rPr>
+              <w:t>UC04 – REALIZAR CRIAÇÃO DA SALA DE BATE PAPO</w:t>
+            </w:r>
+          </w:p>
+        </w:tc>
+      </w:tr>
+      <w:tr>
+        <w:tc>
+          <w:tcPr>
+            <w:tcW w:w="1927" w:type="dxa"/>
+          </w:tcPr>
+          <w:p>
+            <w:pPr>
+              <w:spacing w:after="0"/>
+              <w:rPr>
+                <w:b/>
+                <w:sz w:val="20"/>
+                <w:szCs w:val="20"/>
+                <w:lang w:eastAsia="pt-BR"/>
+              </w:rPr>
+            </w:pPr>
+            <w:r>
+              <w:rPr>
+                <w:b/>
+                <w:sz w:val="20"/>
+                <w:szCs w:val="20"/>
+                <w:lang w:eastAsia="pt-BR"/>
+              </w:rPr>
+              <w:t>Descrição</w:t>
+            </w:r>
+          </w:p>
+        </w:tc>
+        <w:tc>
+          <w:tcPr>
+            <w:tcW w:w="7134" w:type="dxa"/>
+          </w:tcPr>
+          <w:p>
+            <w:pPr>
+              <w:spacing w:after="0"/>
+              <w:rPr>
+                <w:sz w:val="20"/>
+                <w:szCs w:val="20"/>
+                <w:lang w:eastAsia="pt-BR"/>
+              </w:rPr>
+            </w:pPr>
+            <w:r>
+              <w:rPr>
+                <w:sz w:val="20"/>
+                <w:szCs w:val="20"/>
+                <w:lang w:eastAsia="pt-BR"/>
+              </w:rPr>
+              <w:t xml:space="preserve">O caso de uso criação da sala de bate papo descreve a criação das salas de bate papo pelos usuários. </w:t>
+            </w:r>
+          </w:p>
+        </w:tc>
+      </w:tr>
+      <w:tr>
+        <w:tc>
+          <w:tcPr>
+            <w:tcW w:w="1927" w:type="dxa"/>
+          </w:tcPr>
+          <w:p>
+            <w:pPr>
+              <w:spacing w:after="0"/>
+              <w:rPr>
+                <w:b/>
+                <w:sz w:val="20"/>
+                <w:szCs w:val="20"/>
+                <w:lang w:eastAsia="pt-BR"/>
+              </w:rPr>
+            </w:pPr>
+            <w:r>
+              <w:rPr>
+                <w:b/>
+                <w:sz w:val="20"/>
+                <w:szCs w:val="20"/>
+                <w:lang w:eastAsia="pt-BR"/>
+              </w:rPr>
+              <w:t>Atores</w:t>
+            </w:r>
+          </w:p>
+        </w:tc>
+        <w:tc>
+          <w:tcPr>
+            <w:tcW w:w="7134" w:type="dxa"/>
+          </w:tcPr>
+          <w:p>
+            <w:pPr>
+              <w:spacing w:after="0"/>
+              <w:rPr>
+                <w:sz w:val="20"/>
+                <w:szCs w:val="20"/>
+                <w:lang w:eastAsia="pt-BR"/>
+              </w:rPr>
+            </w:pPr>
+            <w:r>
+              <w:rPr>
+                <w:sz w:val="20"/>
+                <w:szCs w:val="20"/>
+                <w:lang w:eastAsia="pt-BR"/>
+              </w:rPr>
+              <w:t>Estudante</w:t>
+            </w:r>
+          </w:p>
+        </w:tc>
+      </w:tr>
+      <w:tr>
+        <w:tc>
+          <w:tcPr>
+            <w:tcW w:w="1927" w:type="dxa"/>
+          </w:tcPr>
+          <w:p>
+            <w:pPr>
+              <w:spacing w:after="0"/>
+              <w:rPr>
+                <w:b/>
+                <w:sz w:val="20"/>
+                <w:szCs w:val="20"/>
+                <w:lang w:eastAsia="pt-BR"/>
+              </w:rPr>
+            </w:pPr>
+            <w:r>
+              <w:rPr>
+                <w:b/>
+                <w:sz w:val="20"/>
+                <w:szCs w:val="20"/>
+                <w:lang w:eastAsia="pt-BR"/>
+              </w:rPr>
+              <w:t>Prioridade</w:t>
+            </w:r>
+          </w:p>
+        </w:tc>
+        <w:tc>
+          <w:tcPr>
+            <w:tcW w:w="7134" w:type="dxa"/>
+          </w:tcPr>
+          <w:p>
+            <w:pPr>
+              <w:spacing w:after="0"/>
+              <w:rPr>
+                <w:sz w:val="20"/>
+                <w:szCs w:val="20"/>
+                <w:lang w:eastAsia="pt-BR"/>
+              </w:rPr>
+            </w:pPr>
+            <w:r>
+              <w:rPr>
+                <w:sz w:val="20"/>
+                <w:szCs w:val="20"/>
+                <w:lang w:eastAsia="pt-BR"/>
+              </w:rPr>
+              <w:t>1</w:t>
+            </w:r>
+          </w:p>
+        </w:tc>
+      </w:tr>
+      <w:tr>
+        <w:tc>
+          <w:tcPr>
+            <w:tcW w:w="1927" w:type="dxa"/>
+          </w:tcPr>
+          <w:p>
+            <w:pPr>
+              <w:spacing w:after="0"/>
+              <w:rPr>
+                <w:b/>
+                <w:sz w:val="20"/>
+                <w:szCs w:val="20"/>
+                <w:lang w:eastAsia="pt-BR"/>
+              </w:rPr>
+            </w:pPr>
+            <w:r>
+              <w:rPr>
+                <w:b/>
+                <w:sz w:val="20"/>
+                <w:szCs w:val="20"/>
+                <w:lang w:eastAsia="pt-BR"/>
+              </w:rPr>
+              <w:t>Requisitos</w:t>
+            </w:r>
+            <w:r>
+              <w:rPr>
+                <w:b/>
+                <w:sz w:val="20"/>
+                <w:szCs w:val="20"/>
+                <w:lang w:eastAsia="pt-BR"/>
+              </w:rPr>
+              <w:br/>
+              <w:t>associados</w:t>
+            </w:r>
+          </w:p>
+        </w:tc>
+        <w:tc>
+          <w:tcPr>
+            <w:tcW w:w="7134" w:type="dxa"/>
+          </w:tcPr>
+          <w:p>
+            <w:pPr>
+              <w:spacing w:after="0"/>
+              <w:rPr>
+                <w:sz w:val="20"/>
+                <w:szCs w:val="20"/>
+                <w:lang w:eastAsia="pt-BR"/>
+              </w:rPr>
+            </w:pPr>
+            <w:r>
+              <w:rPr>
+                <w:sz w:val="20"/>
+                <w:szCs w:val="20"/>
+                <w:lang w:eastAsia="pt-BR"/>
+              </w:rPr>
+              <w:t>RF003</w:t>
+            </w:r>
+          </w:p>
+        </w:tc>
+      </w:tr>
+      <w:tr>
+        <w:tc>
+          <w:tcPr>
+            <w:tcW w:w="1927" w:type="dxa"/>
+          </w:tcPr>
+          <w:p>
+            <w:pPr>
+              <w:spacing w:after="0"/>
+              <w:rPr>
+                <w:b/>
+                <w:sz w:val="20"/>
+                <w:szCs w:val="20"/>
+                <w:lang w:eastAsia="pt-BR"/>
+              </w:rPr>
+            </w:pPr>
+            <w:r>
+              <w:rPr>
+                <w:b/>
+                <w:sz w:val="20"/>
+                <w:szCs w:val="20"/>
+                <w:lang w:eastAsia="pt-BR"/>
+              </w:rPr>
+              <w:t>Fluxo Principal</w:t>
+            </w:r>
+          </w:p>
+        </w:tc>
+        <w:tc>
+          <w:tcPr>
+            <w:tcW w:w="7134" w:type="dxa"/>
+          </w:tcPr>
+          <w:p>
+            <w:pPr>
+              <w:spacing w:after="0"/>
+              <w:rPr>
+                <w:sz w:val="20"/>
+                <w:szCs w:val="20"/>
+                <w:lang w:eastAsia="pt-BR"/>
+              </w:rPr>
+            </w:pPr>
+            <w:r>
+              <w:rPr>
+                <w:sz w:val="20"/>
+                <w:szCs w:val="20"/>
+                <w:lang w:eastAsia="pt-BR"/>
+              </w:rPr>
+              <w:t>Estando logado no sistema o usuário clica no botão “Criar nova sala” e um modal é aberto e nele o usuário insere o nome da sala e seleciona o assunto a ser discutido</w:t>
+            </w:r>
+          </w:p>
+        </w:tc>
+      </w:tr>
+      <w:bookmarkEnd w:id="22"/>
+    </w:tbl>
+    <w:p>
+      <w:pPr>
+        <w:rPr>
+          <w:lang w:eastAsia="pt-BR"/>
+        </w:rPr>
+      </w:pPr>
+    </w:p>
+    <w:p>
+      <w:pPr>
+        <w:rPr>
+          <w:lang w:eastAsia="pt-BR"/>
+        </w:rPr>
+      </w:pPr>
+    </w:p>
+    <w:p>
+      <w:pPr>
+        <w:rPr>
+          <w:lang w:eastAsia="pt-BR"/>
+        </w:rPr>
+      </w:pPr>
+    </w:p>
+    <w:tbl>
+      <w:tblPr>
+        <w:tblStyle w:val="Tabelacomgrade"/>
+        <w:tblW w:w="0" w:type="auto"/>
+        <w:tblLook w:val="04A0" w:firstRow="1" w:lastRow="0" w:firstColumn="1" w:lastColumn="0" w:noHBand="0" w:noVBand="1"/>
+      </w:tblPr>
+      <w:tblGrid>
+        <w:gridCol w:w="1927"/>
+        <w:gridCol w:w="7134"/>
+      </w:tblGrid>
+      <w:tr>
+        <w:tc>
+          <w:tcPr>
+            <w:tcW w:w="9061" w:type="dxa"/>
+            <w:gridSpan w:val="2"/>
+            <w:shd w:val="clear" w:color="auto" w:fill="D9E2F3"/>
+          </w:tcPr>
+          <w:p>
+            <w:pPr>
+              <w:spacing w:after="0"/>
+              <w:rPr>
+                <w:b/>
+                <w:sz w:val="20"/>
+                <w:szCs w:val="20"/>
+                <w:lang w:eastAsia="pt-BR"/>
+              </w:rPr>
+            </w:pPr>
+            <w:r>
+              <w:rPr>
+                <w:b/>
+                <w:sz w:val="20"/>
+                <w:szCs w:val="20"/>
+                <w:lang w:eastAsia="pt-BR"/>
+              </w:rPr>
+              <w:lastRenderedPageBreak/>
+              <w:t>UC05 – REALIZAR ALTERAÇÃO DO NOME DA SALA</w:t>
+            </w:r>
+          </w:p>
+        </w:tc>
+      </w:tr>
+      <w:tr>
+        <w:tc>
+          <w:tcPr>
+            <w:tcW w:w="1927" w:type="dxa"/>
+          </w:tcPr>
+          <w:p>
+            <w:pPr>
+              <w:spacing w:after="0"/>
+              <w:rPr>
+                <w:b/>
+                <w:sz w:val="20"/>
+                <w:szCs w:val="20"/>
+                <w:lang w:eastAsia="pt-BR"/>
+              </w:rPr>
+            </w:pPr>
+            <w:r>
+              <w:rPr>
+                <w:b/>
+                <w:sz w:val="20"/>
+                <w:szCs w:val="20"/>
+                <w:lang w:eastAsia="pt-BR"/>
+              </w:rPr>
+              <w:t>Descrição</w:t>
+            </w:r>
+          </w:p>
+        </w:tc>
+        <w:tc>
+          <w:tcPr>
+            <w:tcW w:w="7134" w:type="dxa"/>
+          </w:tcPr>
+          <w:p>
+            <w:pPr>
+              <w:spacing w:after="0"/>
+              <w:rPr>
+                <w:sz w:val="20"/>
+                <w:szCs w:val="20"/>
+                <w:lang w:eastAsia="pt-BR"/>
+              </w:rPr>
+            </w:pPr>
+            <w:r>
+              <w:rPr>
+                <w:sz w:val="20"/>
+                <w:szCs w:val="20"/>
+                <w:lang w:eastAsia="pt-BR"/>
+              </w:rPr>
+              <w:t>O caso de uso alterar o nome da sala descreve a alteração do nome das salas de bate papo pelos usuários.</w:t>
+            </w:r>
+          </w:p>
+        </w:tc>
+      </w:tr>
+      <w:tr>
+        <w:tc>
+          <w:tcPr>
+            <w:tcW w:w="1927" w:type="dxa"/>
+          </w:tcPr>
+          <w:p>
+            <w:pPr>
+              <w:spacing w:after="0"/>
+              <w:rPr>
+                <w:b/>
+                <w:sz w:val="20"/>
+                <w:szCs w:val="20"/>
+                <w:lang w:eastAsia="pt-BR"/>
+              </w:rPr>
+            </w:pPr>
+            <w:r>
+              <w:rPr>
+                <w:b/>
+                <w:sz w:val="20"/>
+                <w:szCs w:val="20"/>
+                <w:lang w:eastAsia="pt-BR"/>
+              </w:rPr>
+              <w:t>Atores</w:t>
+            </w:r>
+          </w:p>
+        </w:tc>
+        <w:tc>
+          <w:tcPr>
+            <w:tcW w:w="7134" w:type="dxa"/>
+          </w:tcPr>
+          <w:p>
+            <w:pPr>
+              <w:spacing w:after="0"/>
+              <w:rPr>
+                <w:sz w:val="20"/>
+                <w:szCs w:val="20"/>
+                <w:lang w:eastAsia="pt-BR"/>
+              </w:rPr>
+            </w:pPr>
+            <w:r>
+              <w:rPr>
+                <w:sz w:val="20"/>
+                <w:szCs w:val="20"/>
+                <w:lang w:eastAsia="pt-BR"/>
+              </w:rPr>
+              <w:t>Estudante</w:t>
+            </w:r>
+          </w:p>
+        </w:tc>
+      </w:tr>
+      <w:tr>
+        <w:tc>
+          <w:tcPr>
+            <w:tcW w:w="1927" w:type="dxa"/>
+          </w:tcPr>
+          <w:p>
+            <w:pPr>
+              <w:spacing w:after="0"/>
+              <w:rPr>
+                <w:b/>
+                <w:sz w:val="20"/>
+                <w:szCs w:val="20"/>
+                <w:lang w:eastAsia="pt-BR"/>
+              </w:rPr>
+            </w:pPr>
+            <w:r>
+              <w:rPr>
+                <w:b/>
+                <w:sz w:val="20"/>
+                <w:szCs w:val="20"/>
+                <w:lang w:eastAsia="pt-BR"/>
+              </w:rPr>
+              <w:t>Prioridade</w:t>
+            </w:r>
+          </w:p>
+        </w:tc>
+        <w:tc>
+          <w:tcPr>
+            <w:tcW w:w="7134" w:type="dxa"/>
+          </w:tcPr>
+          <w:p>
+            <w:pPr>
+              <w:spacing w:after="0"/>
+              <w:rPr>
+                <w:sz w:val="20"/>
+                <w:szCs w:val="20"/>
+                <w:lang w:eastAsia="pt-BR"/>
+              </w:rPr>
+            </w:pPr>
+            <w:r>
+              <w:rPr>
+                <w:sz w:val="20"/>
+                <w:szCs w:val="20"/>
+                <w:lang w:eastAsia="pt-BR"/>
+              </w:rPr>
+              <w:t>2</w:t>
+            </w:r>
+          </w:p>
+        </w:tc>
+      </w:tr>
+      <w:tr>
+        <w:tc>
+          <w:tcPr>
+            <w:tcW w:w="1927" w:type="dxa"/>
+          </w:tcPr>
+          <w:p>
+            <w:pPr>
+              <w:spacing w:after="0"/>
+              <w:rPr>
+                <w:b/>
+                <w:sz w:val="20"/>
+                <w:szCs w:val="20"/>
+                <w:lang w:eastAsia="pt-BR"/>
+              </w:rPr>
+            </w:pPr>
+            <w:r>
+              <w:rPr>
+                <w:b/>
+                <w:sz w:val="20"/>
+                <w:szCs w:val="20"/>
+                <w:lang w:eastAsia="pt-BR"/>
+              </w:rPr>
+              <w:t>Requisitos</w:t>
+            </w:r>
+            <w:r>
+              <w:rPr>
+                <w:b/>
+                <w:sz w:val="20"/>
+                <w:szCs w:val="20"/>
+                <w:lang w:eastAsia="pt-BR"/>
+              </w:rPr>
+              <w:br/>
+              <w:t>associados</w:t>
+            </w:r>
+          </w:p>
+        </w:tc>
+        <w:tc>
+          <w:tcPr>
+            <w:tcW w:w="7134" w:type="dxa"/>
+          </w:tcPr>
+          <w:p>
+            <w:pPr>
+              <w:rPr>
+                <w:sz w:val="20"/>
+                <w:szCs w:val="20"/>
+                <w:lang w:eastAsia="pt-BR"/>
+              </w:rPr>
+            </w:pPr>
+            <w:r>
+              <w:rPr>
+                <w:sz w:val="20"/>
+                <w:szCs w:val="20"/>
+                <w:lang w:eastAsia="pt-BR"/>
+              </w:rPr>
+              <w:t>RF00</w:t>
+            </w:r>
+            <w:r>
+              <w:rPr>
+                <w:sz w:val="20"/>
+                <w:szCs w:val="20"/>
+                <w:lang w:eastAsia="pt-BR"/>
+              </w:rPr>
+              <w:t>5</w:t>
+            </w:r>
+          </w:p>
+        </w:tc>
+      </w:tr>
+      <w:tr>
+        <w:tc>
+          <w:tcPr>
+            <w:tcW w:w="1927" w:type="dxa"/>
+          </w:tcPr>
+          <w:p>
+            <w:pPr>
+              <w:spacing w:after="0"/>
+              <w:rPr>
+                <w:b/>
+                <w:sz w:val="20"/>
+                <w:szCs w:val="20"/>
+                <w:lang w:eastAsia="pt-BR"/>
+              </w:rPr>
+            </w:pPr>
+            <w:r>
+              <w:rPr>
+                <w:b/>
+                <w:sz w:val="20"/>
+                <w:szCs w:val="20"/>
+                <w:lang w:eastAsia="pt-BR"/>
+              </w:rPr>
+              <w:t>Fluxo Principal</w:t>
+            </w:r>
+          </w:p>
+        </w:tc>
+        <w:tc>
+          <w:tcPr>
+            <w:tcW w:w="7134" w:type="dxa"/>
+          </w:tcPr>
+          <w:p>
+            <w:pPr>
+              <w:spacing w:after="0"/>
+              <w:rPr>
+                <w:sz w:val="20"/>
+                <w:szCs w:val="20"/>
+                <w:lang w:eastAsia="pt-BR"/>
+              </w:rPr>
+            </w:pPr>
+            <w:r>
+              <w:rPr>
+                <w:sz w:val="20"/>
+                <w:szCs w:val="20"/>
+                <w:lang w:eastAsia="pt-BR"/>
+              </w:rPr>
+              <w:t>O usuário que criou a sala poderá renomear clicando em um botão de edição na da sala.</w:t>
+            </w:r>
+          </w:p>
+        </w:tc>
+      </w:tr>
+    </w:tbl>
+    <w:p>
+      <w:pPr>
+        <w:rPr>
+          <w:lang w:eastAsia="pt-BR"/>
+        </w:rPr>
+      </w:pPr>
+      <w:bookmarkStart w:id="23" w:name="_Hlk49970283"/>
+    </w:p>
+    <w:tbl>
+      <w:tblPr>
+        <w:tblStyle w:val="Tabelacomgrade"/>
+        <w:tblW w:w="0" w:type="auto"/>
+        <w:tblLook w:val="04A0" w:firstRow="1" w:lastRow="0" w:firstColumn="1" w:lastColumn="0" w:noHBand="0" w:noVBand="1"/>
+      </w:tblPr>
+      <w:tblGrid>
+        <w:gridCol w:w="1927"/>
+        <w:gridCol w:w="7134"/>
+      </w:tblGrid>
+      <w:tr>
+        <w:tc>
+          <w:tcPr>
+            <w:tcW w:w="9061" w:type="dxa"/>
+            <w:gridSpan w:val="2"/>
+            <w:shd w:val="clear" w:color="auto" w:fill="D9E2F3"/>
+          </w:tcPr>
+          <w:p>
+            <w:pPr>
+              <w:spacing w:after="0"/>
+              <w:rPr>
+                <w:b/>
+                <w:sz w:val="20"/>
+                <w:szCs w:val="20"/>
+                <w:lang w:eastAsia="pt-BR"/>
+              </w:rPr>
+            </w:pPr>
+            <w:bookmarkStart w:id="24" w:name="_Hlk49969894"/>
+            <w:r>
+              <w:rPr>
+                <w:b/>
+                <w:sz w:val="20"/>
+                <w:szCs w:val="20"/>
+                <w:lang w:eastAsia="pt-BR"/>
+              </w:rPr>
+              <w:t>UC06 – ENTRAR NA SALA DE BATE PAPO</w:t>
+            </w:r>
+          </w:p>
+        </w:tc>
+      </w:tr>
+      <w:tr>
+        <w:tc>
+          <w:tcPr>
+            <w:tcW w:w="1927" w:type="dxa"/>
+          </w:tcPr>
+          <w:p>
+            <w:pPr>
+              <w:spacing w:after="0"/>
+              <w:rPr>
+                <w:b/>
+                <w:sz w:val="20"/>
+                <w:szCs w:val="20"/>
+                <w:lang w:eastAsia="pt-BR"/>
+              </w:rPr>
+            </w:pPr>
+            <w:r>
+              <w:rPr>
+                <w:b/>
+                <w:sz w:val="20"/>
+                <w:szCs w:val="20"/>
+                <w:lang w:eastAsia="pt-BR"/>
+              </w:rPr>
+              <w:t>Descrição</w:t>
+            </w:r>
+          </w:p>
+        </w:tc>
+        <w:tc>
+          <w:tcPr>
+            <w:tcW w:w="7134" w:type="dxa"/>
+          </w:tcPr>
+          <w:p>
+            <w:pPr>
+              <w:spacing w:after="0"/>
+              <w:rPr>
+                <w:sz w:val="20"/>
+                <w:szCs w:val="20"/>
+                <w:lang w:eastAsia="pt-BR"/>
+              </w:rPr>
+            </w:pPr>
+            <w:r>
+              <w:rPr>
+                <w:rFonts w:cs="Arial"/>
+                <w:sz w:val="20"/>
+                <w:szCs w:val="20"/>
+                <w:lang w:eastAsia="pt-BR"/>
+              </w:rPr>
+              <w:t>O caso de uso entrar na sala de bate papo descreve o fluxo de entrada na sala de bate papo pelos usuários.</w:t>
+            </w:r>
+          </w:p>
+        </w:tc>
+      </w:tr>
+      <w:tr>
+        <w:tc>
+          <w:tcPr>
+            <w:tcW w:w="1927" w:type="dxa"/>
+          </w:tcPr>
+          <w:p>
+            <w:pPr>
+              <w:spacing w:after="0"/>
+              <w:rPr>
+                <w:b/>
+                <w:sz w:val="20"/>
+                <w:szCs w:val="20"/>
+                <w:lang w:eastAsia="pt-BR"/>
+              </w:rPr>
+            </w:pPr>
+            <w:r>
+              <w:rPr>
+                <w:b/>
+                <w:sz w:val="20"/>
+                <w:szCs w:val="20"/>
+                <w:lang w:eastAsia="pt-BR"/>
+              </w:rPr>
+              <w:t>Atores</w:t>
+            </w:r>
+          </w:p>
+        </w:tc>
+        <w:tc>
+          <w:tcPr>
+            <w:tcW w:w="7134" w:type="dxa"/>
+          </w:tcPr>
+          <w:p>
+            <w:pPr>
+              <w:spacing w:after="0"/>
+              <w:rPr>
+                <w:sz w:val="20"/>
+                <w:szCs w:val="20"/>
+                <w:lang w:eastAsia="pt-BR"/>
+              </w:rPr>
+            </w:pPr>
+            <w:r>
+              <w:rPr>
+                <w:sz w:val="20"/>
+                <w:szCs w:val="20"/>
+                <w:lang w:eastAsia="pt-BR"/>
+              </w:rPr>
+              <w:t>Estudante</w:t>
+            </w:r>
+          </w:p>
+        </w:tc>
+      </w:tr>
+      <w:tr>
+        <w:tc>
+          <w:tcPr>
+            <w:tcW w:w="1927" w:type="dxa"/>
+          </w:tcPr>
+          <w:p>
+            <w:pPr>
+              <w:spacing w:after="0"/>
+              <w:rPr>
+                <w:b/>
+                <w:sz w:val="20"/>
+                <w:szCs w:val="20"/>
+                <w:lang w:eastAsia="pt-BR"/>
+              </w:rPr>
+            </w:pPr>
+            <w:r>
+              <w:rPr>
+                <w:b/>
+                <w:sz w:val="20"/>
+                <w:szCs w:val="20"/>
+                <w:lang w:eastAsia="pt-BR"/>
+              </w:rPr>
+              <w:t>Prioridade</w:t>
+            </w:r>
+          </w:p>
+        </w:tc>
+        <w:tc>
+          <w:tcPr>
+            <w:tcW w:w="7134" w:type="dxa"/>
+          </w:tcPr>
+          <w:p>
+            <w:pPr>
+              <w:spacing w:after="0"/>
+              <w:rPr>
+                <w:sz w:val="20"/>
+                <w:szCs w:val="20"/>
+                <w:lang w:eastAsia="pt-BR"/>
+              </w:rPr>
+            </w:pPr>
+            <w:r>
+              <w:rPr>
+                <w:sz w:val="20"/>
+                <w:szCs w:val="20"/>
+                <w:lang w:eastAsia="pt-BR"/>
+              </w:rPr>
+              <w:t>1</w:t>
+            </w:r>
+          </w:p>
+        </w:tc>
+      </w:tr>
+      <w:tr>
+        <w:tc>
+          <w:tcPr>
+            <w:tcW w:w="1927" w:type="dxa"/>
+          </w:tcPr>
+          <w:p>
+            <w:pPr>
+              <w:spacing w:after="0"/>
+              <w:rPr>
+                <w:b/>
+                <w:sz w:val="20"/>
+                <w:szCs w:val="20"/>
+                <w:lang w:eastAsia="pt-BR"/>
+              </w:rPr>
+            </w:pPr>
+            <w:r>
+              <w:rPr>
+                <w:b/>
+                <w:sz w:val="20"/>
+                <w:szCs w:val="20"/>
+                <w:lang w:eastAsia="pt-BR"/>
+              </w:rPr>
+              <w:t>Requisitos</w:t>
+            </w:r>
+            <w:r>
+              <w:rPr>
+                <w:b/>
+                <w:sz w:val="20"/>
+                <w:szCs w:val="20"/>
+                <w:lang w:eastAsia="pt-BR"/>
+              </w:rPr>
+              <w:br/>
+              <w:t>associados</w:t>
+            </w:r>
+          </w:p>
+        </w:tc>
+        <w:tc>
+          <w:tcPr>
+            <w:tcW w:w="7134" w:type="dxa"/>
+          </w:tcPr>
+          <w:p>
+            <w:pPr>
+              <w:spacing w:after="0"/>
+              <w:rPr>
+                <w:sz w:val="20"/>
+                <w:szCs w:val="20"/>
+                <w:lang w:eastAsia="pt-BR"/>
+              </w:rPr>
+            </w:pPr>
+            <w:r>
+              <w:rPr>
+                <w:sz w:val="20"/>
+                <w:szCs w:val="20"/>
+                <w:lang w:eastAsia="pt-BR"/>
+              </w:rPr>
+              <w:t>RF00</w:t>
+            </w:r>
+            <w:r>
+              <w:rPr>
+                <w:sz w:val="20"/>
+                <w:szCs w:val="20"/>
+                <w:lang w:eastAsia="pt-BR"/>
+              </w:rPr>
+              <w:t>6</w:t>
+            </w:r>
+            <w:r>
+              <w:rPr>
+                <w:sz w:val="20"/>
+                <w:szCs w:val="20"/>
+                <w:lang w:eastAsia="pt-BR"/>
+              </w:rPr>
+              <w:t xml:space="preserve"> e RF008</w:t>
+            </w:r>
+          </w:p>
+        </w:tc>
+      </w:tr>
+      <w:tr>
+        <w:tc>
+          <w:tcPr>
+            <w:tcW w:w="1927" w:type="dxa"/>
+          </w:tcPr>
+          <w:p>
+            <w:pPr>
+              <w:spacing w:after="0"/>
+              <w:rPr>
+                <w:b/>
+                <w:sz w:val="20"/>
+                <w:szCs w:val="20"/>
+                <w:lang w:eastAsia="pt-BR"/>
+              </w:rPr>
+            </w:pPr>
+            <w:r>
+              <w:rPr>
+                <w:b/>
+                <w:sz w:val="20"/>
+                <w:szCs w:val="20"/>
+                <w:lang w:eastAsia="pt-BR"/>
+              </w:rPr>
+              <w:t>Fluxo Principal</w:t>
+            </w:r>
+          </w:p>
+        </w:tc>
+        <w:tc>
+          <w:tcPr>
+            <w:tcW w:w="7134" w:type="dxa"/>
+          </w:tcPr>
+          <w:p>
+            <w:pPr>
+              <w:spacing w:after="0"/>
+              <w:rPr>
+                <w:sz w:val="20"/>
+                <w:szCs w:val="20"/>
+                <w:lang w:eastAsia="pt-BR"/>
+              </w:rPr>
+            </w:pPr>
+            <w:r>
+              <w:rPr>
+                <w:sz w:val="20"/>
+                <w:szCs w:val="20"/>
+                <w:lang w:eastAsia="pt-BR"/>
+              </w:rPr>
+              <w:t>A partir da barra de buscas, o usuário pesquisa a sala que deseja ingressar e clicar no botão para fazer parte do grupo.</w:t>
+            </w:r>
+          </w:p>
+        </w:tc>
+      </w:tr>
+      <w:bookmarkEnd w:id="23"/>
+      <w:bookmarkEnd w:id="24"/>
+    </w:tbl>
+    <w:p>
+      <w:pPr>
+        <w:rPr>
+          <w:lang w:eastAsia="pt-BR"/>
+        </w:rPr>
+      </w:pPr>
+    </w:p>
+    <w:tbl>
+      <w:tblPr>
+        <w:tblStyle w:val="Tabelacomgrade"/>
+        <w:tblW w:w="0" w:type="auto"/>
+        <w:tblLook w:val="04A0" w:firstRow="1" w:lastRow="0" w:firstColumn="1" w:lastColumn="0" w:noHBand="0" w:noVBand="1"/>
+      </w:tblPr>
+      <w:tblGrid>
+        <w:gridCol w:w="1927"/>
+        <w:gridCol w:w="7134"/>
+      </w:tblGrid>
+      <w:tr>
+        <w:tc>
+          <w:tcPr>
+            <w:tcW w:w="9061" w:type="dxa"/>
+            <w:gridSpan w:val="2"/>
+            <w:shd w:val="clear" w:color="auto" w:fill="D9E2F3"/>
+          </w:tcPr>
+          <w:p>
+            <w:pPr>
+              <w:spacing w:after="0"/>
+              <w:rPr>
+                <w:b/>
+                <w:sz w:val="20"/>
+                <w:szCs w:val="20"/>
+                <w:lang w:eastAsia="pt-BR"/>
+              </w:rPr>
+            </w:pPr>
+            <w:r>
+              <w:rPr>
+                <w:b/>
+                <w:sz w:val="20"/>
+                <w:szCs w:val="20"/>
+                <w:lang w:eastAsia="pt-BR"/>
+              </w:rPr>
+              <w:t>UC07 – SAIR DA SALA DE BATE PAPO</w:t>
+            </w:r>
+          </w:p>
+        </w:tc>
+      </w:tr>
+      <w:tr>
+        <w:tc>
+          <w:tcPr>
+            <w:tcW w:w="1927" w:type="dxa"/>
+          </w:tcPr>
+          <w:p>
+            <w:pPr>
+              <w:spacing w:after="0"/>
+              <w:rPr>
+                <w:b/>
+                <w:sz w:val="20"/>
+                <w:szCs w:val="20"/>
+                <w:lang w:eastAsia="pt-BR"/>
+              </w:rPr>
+            </w:pPr>
+            <w:r>
+              <w:rPr>
+                <w:b/>
+                <w:sz w:val="20"/>
+                <w:szCs w:val="20"/>
+                <w:lang w:eastAsia="pt-BR"/>
+              </w:rPr>
+              <w:t>Descrição</w:t>
+            </w:r>
+          </w:p>
+        </w:tc>
+        <w:tc>
+          <w:tcPr>
+            <w:tcW w:w="7134" w:type="dxa"/>
+          </w:tcPr>
+          <w:p>
+            <w:pPr>
+              <w:spacing w:after="0"/>
+              <w:rPr>
+                <w:sz w:val="20"/>
+                <w:szCs w:val="20"/>
+                <w:lang w:eastAsia="pt-BR"/>
+              </w:rPr>
+            </w:pPr>
+            <w:r>
+              <w:rPr>
+                <w:sz w:val="20"/>
+                <w:szCs w:val="20"/>
+                <w:lang w:eastAsia="pt-BR"/>
+              </w:rPr>
+              <w:t>O caso de uso sair da sala de bate papo é acionado quando um usuário deseja sair da sala de bate papo está participando.</w:t>
+            </w:r>
+          </w:p>
+        </w:tc>
+      </w:tr>
+      <w:tr>
+        <w:tc>
+          <w:tcPr>
+            <w:tcW w:w="1927" w:type="dxa"/>
+          </w:tcPr>
+          <w:p>
+            <w:pPr>
+              <w:spacing w:after="0"/>
+              <w:rPr>
+                <w:b/>
+                <w:sz w:val="20"/>
+                <w:szCs w:val="20"/>
+                <w:lang w:eastAsia="pt-BR"/>
+              </w:rPr>
+            </w:pPr>
+            <w:r>
+              <w:rPr>
+                <w:b/>
+                <w:sz w:val="20"/>
+                <w:szCs w:val="20"/>
+                <w:lang w:eastAsia="pt-BR"/>
+              </w:rPr>
+              <w:t>Atores</w:t>
+            </w:r>
+          </w:p>
+        </w:tc>
+        <w:tc>
+          <w:tcPr>
+            <w:tcW w:w="7134" w:type="dxa"/>
+          </w:tcPr>
+          <w:p>
+            <w:pPr>
+              <w:spacing w:after="0"/>
+              <w:rPr>
+                <w:sz w:val="20"/>
+                <w:szCs w:val="20"/>
+                <w:lang w:eastAsia="pt-BR"/>
+              </w:rPr>
+            </w:pPr>
+            <w:r>
+              <w:rPr>
+                <w:sz w:val="20"/>
+                <w:szCs w:val="20"/>
+                <w:lang w:eastAsia="pt-BR"/>
+              </w:rPr>
+              <w:t>Estudante</w:t>
+            </w:r>
+          </w:p>
+        </w:tc>
+      </w:tr>
+      <w:tr>
+        <w:tc>
+          <w:tcPr>
+            <w:tcW w:w="1927" w:type="dxa"/>
+          </w:tcPr>
+          <w:p>
+            <w:pPr>
+              <w:spacing w:after="0"/>
+              <w:rPr>
+                <w:b/>
+                <w:sz w:val="20"/>
+                <w:szCs w:val="20"/>
+                <w:lang w:eastAsia="pt-BR"/>
+              </w:rPr>
+            </w:pPr>
+            <w:r>
+              <w:rPr>
+                <w:b/>
+                <w:sz w:val="20"/>
+                <w:szCs w:val="20"/>
+                <w:lang w:eastAsia="pt-BR"/>
+              </w:rPr>
+              <w:t>Prioridade</w:t>
+            </w:r>
+          </w:p>
+        </w:tc>
+        <w:tc>
+          <w:tcPr>
+            <w:tcW w:w="7134" w:type="dxa"/>
+          </w:tcPr>
+          <w:p>
+            <w:pPr>
+              <w:spacing w:after="0"/>
+              <w:rPr>
+                <w:sz w:val="20"/>
+                <w:szCs w:val="20"/>
+                <w:lang w:eastAsia="pt-BR"/>
+              </w:rPr>
+            </w:pPr>
+            <w:r>
+              <w:rPr>
+                <w:sz w:val="20"/>
+                <w:szCs w:val="20"/>
+                <w:lang w:eastAsia="pt-BR"/>
+              </w:rPr>
+              <w:t>1</w:t>
+            </w:r>
+          </w:p>
+        </w:tc>
+      </w:tr>
+      <w:tr>
+        <w:tc>
+          <w:tcPr>
+            <w:tcW w:w="1927" w:type="dxa"/>
+          </w:tcPr>
+          <w:p>
+            <w:pPr>
+              <w:spacing w:after="0"/>
+              <w:rPr>
+                <w:b/>
+                <w:sz w:val="20"/>
+                <w:szCs w:val="20"/>
+                <w:lang w:eastAsia="pt-BR"/>
+              </w:rPr>
+            </w:pPr>
+            <w:r>
+              <w:rPr>
+                <w:b/>
+                <w:sz w:val="20"/>
+                <w:szCs w:val="20"/>
+                <w:lang w:eastAsia="pt-BR"/>
+              </w:rPr>
+              <w:t>Requisitos</w:t>
+            </w:r>
+            <w:r>
+              <w:rPr>
+                <w:b/>
+                <w:sz w:val="20"/>
+                <w:szCs w:val="20"/>
+                <w:lang w:eastAsia="pt-BR"/>
+              </w:rPr>
+              <w:br/>
+              <w:t>associados</w:t>
+            </w:r>
+          </w:p>
+        </w:tc>
+        <w:tc>
+          <w:tcPr>
+            <w:tcW w:w="7134" w:type="dxa"/>
+          </w:tcPr>
+          <w:p>
+            <w:pPr>
+              <w:spacing w:after="0"/>
+              <w:rPr>
+                <w:sz w:val="20"/>
+                <w:szCs w:val="20"/>
+                <w:lang w:eastAsia="pt-BR"/>
+              </w:rPr>
+            </w:pPr>
+            <w:r>
+              <w:rPr>
+                <w:sz w:val="20"/>
+                <w:szCs w:val="20"/>
+                <w:lang w:eastAsia="pt-BR"/>
+              </w:rPr>
+              <w:t>RF00</w:t>
+            </w:r>
+            <w:r>
+              <w:rPr>
+                <w:sz w:val="20"/>
+                <w:szCs w:val="20"/>
+                <w:lang w:eastAsia="pt-BR"/>
+              </w:rPr>
+              <w:t>6</w:t>
+            </w:r>
+          </w:p>
+        </w:tc>
+      </w:tr>
+      <w:tr>
+        <w:tc>
+          <w:tcPr>
+            <w:tcW w:w="1927" w:type="dxa"/>
+          </w:tcPr>
+          <w:p>
+            <w:pPr>
+              <w:spacing w:after="0"/>
+              <w:rPr>
+                <w:b/>
+                <w:sz w:val="20"/>
+                <w:szCs w:val="20"/>
+                <w:lang w:eastAsia="pt-BR"/>
+              </w:rPr>
+            </w:pPr>
+            <w:r>
+              <w:rPr>
+                <w:b/>
+                <w:sz w:val="20"/>
+                <w:szCs w:val="20"/>
+                <w:lang w:eastAsia="pt-BR"/>
+              </w:rPr>
+              <w:t>Fluxo Principal</w:t>
+            </w:r>
+          </w:p>
+        </w:tc>
+        <w:tc>
+          <w:tcPr>
+            <w:tcW w:w="7134" w:type="dxa"/>
+          </w:tcPr>
+          <w:p>
+            <w:pPr>
+              <w:rPr>
+                <w:sz w:val="20"/>
+                <w:szCs w:val="20"/>
+                <w:lang w:eastAsia="pt-BR"/>
+              </w:rPr>
+            </w:pPr>
+            <w:r>
+              <w:rPr>
+                <w:sz w:val="20"/>
+                <w:szCs w:val="20"/>
+                <w:lang w:eastAsia="pt-BR"/>
+              </w:rPr>
+              <w:t>Estando em algum grupo, o usuário pode clicar no botão de “sair do grupo” para deixar a sala.</w:t>
+            </w:r>
+          </w:p>
+        </w:tc>
+      </w:tr>
+    </w:tbl>
+    <w:p>
+      <w:pPr>
+        <w:rPr>
+          <w:lang w:eastAsia="pt-BR"/>
+        </w:rPr>
+      </w:pPr>
+    </w:p>
+    <w:tbl>
+      <w:tblPr>
+        <w:tblStyle w:val="Tabelacomgrade"/>
+        <w:tblW w:w="0" w:type="auto"/>
+        <w:tblLook w:val="04A0" w:firstRow="1" w:lastRow="0" w:firstColumn="1" w:lastColumn="0" w:noHBand="0" w:noVBand="1"/>
+      </w:tblPr>
+      <w:tblGrid>
+        <w:gridCol w:w="1927"/>
+        <w:gridCol w:w="7134"/>
+      </w:tblGrid>
+      <w:tr>
+        <w:tc>
+          <w:tcPr>
+            <w:tcW w:w="9061" w:type="dxa"/>
+            <w:gridSpan w:val="2"/>
+            <w:shd w:val="clear" w:color="auto" w:fill="D9E2F3"/>
+          </w:tcPr>
+          <w:p>
+            <w:pPr>
+              <w:spacing w:after="0"/>
+              <w:rPr>
+                <w:b/>
+                <w:sz w:val="20"/>
+                <w:szCs w:val="20"/>
+                <w:lang w:eastAsia="pt-BR"/>
+              </w:rPr>
+            </w:pPr>
+            <w:r>
+              <w:rPr>
+                <w:b/>
+                <w:sz w:val="20"/>
+                <w:szCs w:val="20"/>
+                <w:lang w:eastAsia="pt-BR"/>
+              </w:rPr>
+              <w:t>UC08 – ENVIAR MENSAGEM</w:t>
+            </w:r>
+          </w:p>
+        </w:tc>
+      </w:tr>
+      <w:tr>
+        <w:tc>
+          <w:tcPr>
+            <w:tcW w:w="1927" w:type="dxa"/>
+          </w:tcPr>
+          <w:p>
+            <w:pPr>
+              <w:spacing w:after="0"/>
+              <w:rPr>
+                <w:b/>
+                <w:sz w:val="20"/>
+                <w:szCs w:val="20"/>
+                <w:lang w:eastAsia="pt-BR"/>
+              </w:rPr>
+            </w:pPr>
+            <w:r>
+              <w:rPr>
+                <w:b/>
+                <w:sz w:val="20"/>
+                <w:szCs w:val="20"/>
+                <w:lang w:eastAsia="pt-BR"/>
+              </w:rPr>
+              <w:t>Descrição</w:t>
+            </w:r>
+          </w:p>
+        </w:tc>
+        <w:tc>
+          <w:tcPr>
+            <w:tcW w:w="7134" w:type="dxa"/>
+          </w:tcPr>
+          <w:p>
+            <w:pPr>
+              <w:spacing w:after="0"/>
+              <w:rPr>
+                <w:sz w:val="20"/>
+                <w:szCs w:val="20"/>
+                <w:lang w:eastAsia="pt-BR"/>
+              </w:rPr>
+            </w:pPr>
+            <w:r>
+              <w:rPr>
+                <w:rFonts w:cs="Arial"/>
+                <w:sz w:val="20"/>
+                <w:szCs w:val="20"/>
+                <w:lang w:eastAsia="pt-BR"/>
+              </w:rPr>
+              <w:t>O caso de uso enviar mensagem descreve o fluxo de envio de mensagens para os grupos participantes.</w:t>
+            </w:r>
+          </w:p>
+        </w:tc>
+      </w:tr>
+      <w:tr>
+        <w:tc>
+          <w:tcPr>
+            <w:tcW w:w="1927" w:type="dxa"/>
+          </w:tcPr>
+          <w:p>
+            <w:pPr>
+              <w:spacing w:after="0"/>
+              <w:rPr>
+                <w:b/>
+                <w:sz w:val="20"/>
+                <w:szCs w:val="20"/>
+                <w:lang w:eastAsia="pt-BR"/>
+              </w:rPr>
+            </w:pPr>
+            <w:r>
+              <w:rPr>
+                <w:b/>
+                <w:sz w:val="20"/>
+                <w:szCs w:val="20"/>
+                <w:lang w:eastAsia="pt-BR"/>
+              </w:rPr>
+              <w:t>Atores</w:t>
+            </w:r>
+          </w:p>
+        </w:tc>
+        <w:tc>
+          <w:tcPr>
+            <w:tcW w:w="7134" w:type="dxa"/>
+          </w:tcPr>
+          <w:p>
+            <w:pPr>
+              <w:spacing w:after="0"/>
+              <w:rPr>
+                <w:sz w:val="20"/>
+                <w:szCs w:val="20"/>
+                <w:lang w:eastAsia="pt-BR"/>
+              </w:rPr>
+            </w:pPr>
+            <w:r>
+              <w:rPr>
+                <w:sz w:val="20"/>
+                <w:szCs w:val="20"/>
+                <w:lang w:eastAsia="pt-BR"/>
+              </w:rPr>
+              <w:t>Estudante</w:t>
+            </w:r>
+          </w:p>
+        </w:tc>
+      </w:tr>
+      <w:tr>
+        <w:tc>
+          <w:tcPr>
+            <w:tcW w:w="1927" w:type="dxa"/>
+          </w:tcPr>
+          <w:p>
+            <w:pPr>
+              <w:spacing w:after="0"/>
+              <w:rPr>
+                <w:b/>
+                <w:sz w:val="20"/>
+                <w:szCs w:val="20"/>
+                <w:lang w:eastAsia="pt-BR"/>
+              </w:rPr>
+            </w:pPr>
+            <w:r>
+              <w:rPr>
+                <w:b/>
+                <w:sz w:val="20"/>
+                <w:szCs w:val="20"/>
+                <w:lang w:eastAsia="pt-BR"/>
+              </w:rPr>
+              <w:t>Prioridade</w:t>
+            </w:r>
+          </w:p>
+        </w:tc>
+        <w:tc>
+          <w:tcPr>
+            <w:tcW w:w="7134" w:type="dxa"/>
+          </w:tcPr>
+          <w:p>
+            <w:pPr>
+              <w:spacing w:after="0"/>
+              <w:rPr>
+                <w:sz w:val="20"/>
+                <w:szCs w:val="20"/>
+                <w:lang w:eastAsia="pt-BR"/>
+              </w:rPr>
+            </w:pPr>
+            <w:r>
+              <w:rPr>
+                <w:sz w:val="20"/>
+                <w:szCs w:val="20"/>
+                <w:lang w:eastAsia="pt-BR"/>
+              </w:rPr>
+              <w:t>1</w:t>
+            </w:r>
+          </w:p>
+        </w:tc>
+      </w:tr>
+      <w:tr>
+        <w:tc>
+          <w:tcPr>
+            <w:tcW w:w="1927" w:type="dxa"/>
+          </w:tcPr>
+          <w:p>
+            <w:pPr>
+              <w:spacing w:after="0"/>
+              <w:rPr>
+                <w:b/>
+                <w:sz w:val="20"/>
+                <w:szCs w:val="20"/>
+                <w:lang w:eastAsia="pt-BR"/>
+              </w:rPr>
+            </w:pPr>
+            <w:r>
+              <w:rPr>
+                <w:b/>
+                <w:sz w:val="20"/>
+                <w:szCs w:val="20"/>
+                <w:lang w:eastAsia="pt-BR"/>
+              </w:rPr>
+              <w:t>Requisitos</w:t>
+            </w:r>
+            <w:r>
+              <w:rPr>
+                <w:b/>
+                <w:sz w:val="20"/>
+                <w:szCs w:val="20"/>
+                <w:lang w:eastAsia="pt-BR"/>
+              </w:rPr>
+              <w:br/>
+              <w:t>associados</w:t>
+            </w:r>
+          </w:p>
+        </w:tc>
+        <w:tc>
+          <w:tcPr>
+            <w:tcW w:w="7134" w:type="dxa"/>
+          </w:tcPr>
+          <w:p>
+            <w:pPr>
+              <w:spacing w:after="0"/>
+              <w:rPr>
+                <w:sz w:val="20"/>
+                <w:szCs w:val="20"/>
+                <w:lang w:eastAsia="pt-BR"/>
+              </w:rPr>
+            </w:pPr>
+            <w:r>
+              <w:rPr>
+                <w:sz w:val="20"/>
+                <w:szCs w:val="20"/>
+                <w:lang w:eastAsia="pt-BR"/>
+              </w:rPr>
+              <w:t>RF007</w:t>
+            </w:r>
+          </w:p>
+        </w:tc>
+      </w:tr>
+      <w:tr>
+        <w:tc>
+          <w:tcPr>
+            <w:tcW w:w="1927" w:type="dxa"/>
+          </w:tcPr>
+          <w:p>
+            <w:pPr>
+              <w:spacing w:after="0"/>
+              <w:rPr>
+                <w:b/>
+                <w:sz w:val="20"/>
+                <w:szCs w:val="20"/>
+                <w:lang w:eastAsia="pt-BR"/>
+              </w:rPr>
+            </w:pPr>
+            <w:r>
+              <w:rPr>
+                <w:b/>
+                <w:sz w:val="20"/>
+                <w:szCs w:val="20"/>
+                <w:lang w:eastAsia="pt-BR"/>
+              </w:rPr>
+              <w:t>Fluxo Principal</w:t>
+            </w:r>
+          </w:p>
+        </w:tc>
+        <w:tc>
+          <w:tcPr>
+            <w:tcW w:w="7134" w:type="dxa"/>
+          </w:tcPr>
+          <w:p>
+            <w:pPr>
+              <w:spacing w:after="0"/>
+              <w:rPr>
+                <w:sz w:val="20"/>
+                <w:szCs w:val="20"/>
+                <w:lang w:eastAsia="pt-BR"/>
+              </w:rPr>
+            </w:pPr>
+            <w:r>
+              <w:rPr>
+                <w:sz w:val="20"/>
+                <w:szCs w:val="20"/>
+                <w:lang w:eastAsia="pt-BR"/>
+              </w:rPr>
+              <w:t xml:space="preserve">Estando em algum grupo previamente criado, o usuário poderá digitar sua mensagem para que todos os participantes consigam vê-las. </w:t>
+            </w:r>
+          </w:p>
+        </w:tc>
+      </w:tr>
+    </w:tbl>
+    <w:p>
+      <w:pPr>
+        <w:rPr>
+          <w:lang w:eastAsia="pt-BR"/>
+        </w:rPr>
+      </w:pPr>
+    </w:p>
+    <w:p>
+      <w:pPr>
+        <w:rPr>
+          <w:lang w:eastAsia="pt-BR"/>
+        </w:rPr>
+      </w:pPr>
+    </w:p>
+    <w:p>
+      <w:pPr>
+        <w:rPr>
+          <w:lang w:eastAsia="pt-BR"/>
+        </w:rPr>
+      </w:pPr>
+    </w:p>
+    <w:p>
+      <w:pPr>
+        <w:rPr>
+          <w:lang w:eastAsia="pt-BR"/>
+        </w:rPr>
+      </w:pPr>
+    </w:p>
+    <w:p>
+      <w:pPr>
+        <w:rPr>
+          <w:lang w:eastAsia="pt-BR"/>
+        </w:rPr>
+      </w:pPr>
+    </w:p>
+    <w:tbl>
+      <w:tblPr>
+        <w:tblStyle w:val="Tabelacomgrade"/>
+        <w:tblW w:w="0" w:type="auto"/>
+        <w:tblLook w:val="04A0" w:firstRow="1" w:lastRow="0" w:firstColumn="1" w:lastColumn="0" w:noHBand="0" w:noVBand="1"/>
+      </w:tblPr>
+      <w:tblGrid>
+        <w:gridCol w:w="1927"/>
+        <w:gridCol w:w="7134"/>
+      </w:tblGrid>
+      <w:tr>
+        <w:tc>
+          <w:tcPr>
+            <w:tcW w:w="9061" w:type="dxa"/>
+            <w:gridSpan w:val="2"/>
+            <w:shd w:val="clear" w:color="auto" w:fill="D9E2F3"/>
+          </w:tcPr>
+          <w:p>
+            <w:pPr>
+              <w:spacing w:after="0"/>
+              <w:rPr>
+                <w:b/>
+                <w:sz w:val="20"/>
+                <w:szCs w:val="20"/>
+                <w:lang w:eastAsia="pt-BR"/>
+              </w:rPr>
+            </w:pPr>
+            <w:r>
+              <w:rPr>
+                <w:b/>
+                <w:sz w:val="20"/>
+                <w:szCs w:val="20"/>
+                <w:lang w:eastAsia="pt-BR"/>
+              </w:rPr>
+              <w:lastRenderedPageBreak/>
+              <w:t>UC09 – SAIR DA SALA</w:t>
+            </w:r>
+          </w:p>
+        </w:tc>
+      </w:tr>
+      <w:tr>
+        <w:tc>
+          <w:tcPr>
+            <w:tcW w:w="1927" w:type="dxa"/>
+          </w:tcPr>
+          <w:p>
+            <w:pPr>
+              <w:spacing w:after="0"/>
+              <w:rPr>
+                <w:b/>
+                <w:sz w:val="20"/>
+                <w:szCs w:val="20"/>
+                <w:lang w:eastAsia="pt-BR"/>
+              </w:rPr>
+            </w:pPr>
+            <w:r>
+              <w:rPr>
+                <w:b/>
+                <w:sz w:val="20"/>
+                <w:szCs w:val="20"/>
+                <w:lang w:eastAsia="pt-BR"/>
+              </w:rPr>
+              <w:t>Descrição</w:t>
+            </w:r>
+          </w:p>
+        </w:tc>
+        <w:tc>
+          <w:tcPr>
+            <w:tcW w:w="7134" w:type="dxa"/>
+          </w:tcPr>
+          <w:p>
+            <w:pPr>
+              <w:spacing w:after="0"/>
+              <w:rPr>
+                <w:sz w:val="20"/>
+                <w:szCs w:val="20"/>
+                <w:lang w:eastAsia="pt-BR"/>
+              </w:rPr>
+            </w:pPr>
+            <w:r>
+              <w:rPr>
+                <w:rFonts w:cs="Arial"/>
+                <w:sz w:val="20"/>
+                <w:szCs w:val="20"/>
+                <w:lang w:eastAsia="pt-BR"/>
+              </w:rPr>
+              <w:t>O caso de uso sair da sala é acionado quando algum dos integrantes de algum grupo deseja sair do chat que está participando.</w:t>
+            </w:r>
+          </w:p>
+        </w:tc>
+      </w:tr>
+      <w:tr>
+        <w:tc>
+          <w:tcPr>
+            <w:tcW w:w="1927" w:type="dxa"/>
+          </w:tcPr>
+          <w:p>
+            <w:pPr>
+              <w:spacing w:after="0"/>
+              <w:rPr>
+                <w:b/>
+                <w:sz w:val="20"/>
+                <w:szCs w:val="20"/>
+                <w:lang w:eastAsia="pt-BR"/>
+              </w:rPr>
+            </w:pPr>
+            <w:r>
+              <w:rPr>
+                <w:b/>
+                <w:sz w:val="20"/>
+                <w:szCs w:val="20"/>
+                <w:lang w:eastAsia="pt-BR"/>
+              </w:rPr>
+              <w:t>Atores</w:t>
+            </w:r>
+          </w:p>
+        </w:tc>
+        <w:tc>
+          <w:tcPr>
+            <w:tcW w:w="7134" w:type="dxa"/>
+          </w:tcPr>
+          <w:p>
+            <w:pPr>
+              <w:spacing w:after="0"/>
+              <w:rPr>
+                <w:sz w:val="20"/>
+                <w:szCs w:val="20"/>
+                <w:lang w:eastAsia="pt-BR"/>
+              </w:rPr>
+            </w:pPr>
+            <w:r>
+              <w:rPr>
+                <w:sz w:val="20"/>
+                <w:szCs w:val="20"/>
+                <w:lang w:eastAsia="pt-BR"/>
+              </w:rPr>
+              <w:t>Estudante</w:t>
+            </w:r>
+          </w:p>
+        </w:tc>
+      </w:tr>
+      <w:tr>
+        <w:tc>
+          <w:tcPr>
+            <w:tcW w:w="1927" w:type="dxa"/>
+          </w:tcPr>
+          <w:p>
+            <w:pPr>
+              <w:spacing w:after="0"/>
+              <w:rPr>
+                <w:b/>
+                <w:sz w:val="20"/>
+                <w:szCs w:val="20"/>
+                <w:lang w:eastAsia="pt-BR"/>
+              </w:rPr>
+            </w:pPr>
+            <w:r>
+              <w:rPr>
+                <w:b/>
+                <w:sz w:val="20"/>
+                <w:szCs w:val="20"/>
+                <w:lang w:eastAsia="pt-BR"/>
+              </w:rPr>
+              <w:t>Prioridade</w:t>
+            </w:r>
+          </w:p>
+        </w:tc>
+        <w:tc>
+          <w:tcPr>
+            <w:tcW w:w="7134" w:type="dxa"/>
+          </w:tcPr>
+          <w:p>
+            <w:pPr>
+              <w:spacing w:after="0"/>
+              <w:rPr>
+                <w:sz w:val="20"/>
+                <w:szCs w:val="20"/>
+                <w:lang w:eastAsia="pt-BR"/>
+              </w:rPr>
+            </w:pPr>
+            <w:r>
+              <w:rPr>
+                <w:sz w:val="20"/>
+                <w:szCs w:val="20"/>
+                <w:lang w:eastAsia="pt-BR"/>
+              </w:rPr>
+              <w:t>1</w:t>
+            </w:r>
+          </w:p>
+        </w:tc>
+      </w:tr>
+      <w:tr>
+        <w:tc>
+          <w:tcPr>
+            <w:tcW w:w="1927" w:type="dxa"/>
+          </w:tcPr>
+          <w:p>
+            <w:pPr>
+              <w:spacing w:after="0"/>
+              <w:rPr>
+                <w:b/>
+                <w:sz w:val="20"/>
+                <w:szCs w:val="20"/>
+                <w:lang w:eastAsia="pt-BR"/>
+              </w:rPr>
+            </w:pPr>
+            <w:r>
+              <w:rPr>
+                <w:b/>
+                <w:sz w:val="20"/>
+                <w:szCs w:val="20"/>
+                <w:lang w:eastAsia="pt-BR"/>
+              </w:rPr>
+              <w:t>Requisitos</w:t>
+            </w:r>
+            <w:r>
+              <w:rPr>
+                <w:b/>
+                <w:sz w:val="20"/>
+                <w:szCs w:val="20"/>
+                <w:lang w:eastAsia="pt-BR"/>
+              </w:rPr>
+              <w:br/>
+              <w:t>associados</w:t>
+            </w:r>
+          </w:p>
+        </w:tc>
+        <w:tc>
+          <w:tcPr>
+            <w:tcW w:w="7134" w:type="dxa"/>
+          </w:tcPr>
+          <w:p>
+            <w:pPr>
+              <w:spacing w:after="0"/>
+              <w:rPr>
+                <w:sz w:val="20"/>
+                <w:szCs w:val="20"/>
+                <w:lang w:eastAsia="pt-BR"/>
+              </w:rPr>
+            </w:pPr>
+            <w:r>
+              <w:rPr>
+                <w:sz w:val="20"/>
+                <w:szCs w:val="20"/>
+                <w:lang w:eastAsia="pt-BR"/>
+              </w:rPr>
+              <w:t>RF008</w:t>
+            </w:r>
+          </w:p>
+        </w:tc>
+      </w:tr>
+      <w:tr>
+        <w:tc>
+          <w:tcPr>
+            <w:tcW w:w="1927" w:type="dxa"/>
+          </w:tcPr>
+          <w:p>
+            <w:pPr>
+              <w:spacing w:after="0"/>
+              <w:rPr>
+                <w:b/>
+                <w:sz w:val="20"/>
+                <w:szCs w:val="20"/>
+                <w:lang w:eastAsia="pt-BR"/>
+              </w:rPr>
+            </w:pPr>
+            <w:r>
+              <w:rPr>
+                <w:b/>
+                <w:sz w:val="20"/>
+                <w:szCs w:val="20"/>
+                <w:lang w:eastAsia="pt-BR"/>
+              </w:rPr>
+              <w:t>Fluxo Principal</w:t>
+            </w:r>
+          </w:p>
+        </w:tc>
+        <w:tc>
+          <w:tcPr>
+            <w:tcW w:w="7134" w:type="dxa"/>
+          </w:tcPr>
+          <w:p>
+            <w:pPr>
+              <w:spacing w:after="0"/>
+              <w:rPr>
+                <w:sz w:val="20"/>
+                <w:szCs w:val="20"/>
+                <w:lang w:eastAsia="pt-BR"/>
+              </w:rPr>
+            </w:pPr>
+            <w:r>
+              <w:rPr>
+                <w:sz w:val="20"/>
+                <w:szCs w:val="20"/>
+                <w:lang w:eastAsia="pt-BR"/>
+              </w:rPr>
+              <w:t>Estando em um dos chats o usuário clica no botão “sair” e será direcionado a tela logada do sistema lista todas as salas que o usuário está participando.</w:t>
+            </w:r>
+          </w:p>
+        </w:tc>
+      </w:tr>
+    </w:tbl>
+    <w:p>
+      <w:pPr>
+        <w:rPr>
+          <w:lang w:eastAsia="pt-BR"/>
+        </w:rPr>
+      </w:pPr>
+      <w:r>
+        <w:rPr>
+          <w:lang w:eastAsia="pt-BR"/>
+        </w:rPr>
+        <w:t xml:space="preserve"> </w:t>
+      </w:r>
+    </w:p>
+    <w:tbl>
+      <w:tblPr>
+        <w:tblStyle w:val="Tabelacomgrade"/>
+        <w:tblW w:w="0" w:type="auto"/>
+        <w:tblLook w:val="04A0" w:firstRow="1" w:lastRow="0" w:firstColumn="1" w:lastColumn="0" w:noHBand="0" w:noVBand="1"/>
+      </w:tblPr>
+      <w:tblGrid>
+        <w:gridCol w:w="1927"/>
+        <w:gridCol w:w="7134"/>
+      </w:tblGrid>
+      <w:tr>
+        <w:tc>
+          <w:tcPr>
+            <w:tcW w:w="9061" w:type="dxa"/>
+            <w:gridSpan w:val="2"/>
+            <w:shd w:val="clear" w:color="auto" w:fill="D9E2F3"/>
+          </w:tcPr>
+          <w:p>
+            <w:pPr>
+              <w:rPr>
+                <w:b/>
+                <w:sz w:val="20"/>
+                <w:szCs w:val="20"/>
+                <w:lang w:eastAsia="pt-BR"/>
+              </w:rPr>
+            </w:pPr>
+            <w:r>
+              <w:rPr>
+                <w:b/>
+                <w:sz w:val="20"/>
+                <w:szCs w:val="20"/>
+                <w:lang w:eastAsia="pt-BR"/>
+              </w:rPr>
+              <w:t>UC10 – REALIZAR LISTAGEM DE SALAS DISPONÍVEIS</w:t>
+            </w:r>
+          </w:p>
+        </w:tc>
+      </w:tr>
+      <w:tr>
+        <w:tc>
+          <w:tcPr>
+            <w:tcW w:w="1927" w:type="dxa"/>
+          </w:tcPr>
+          <w:p>
+            <w:pPr>
+              <w:spacing w:after="0"/>
+              <w:rPr>
+                <w:b/>
+                <w:sz w:val="20"/>
+                <w:szCs w:val="20"/>
+                <w:lang w:eastAsia="pt-BR"/>
+              </w:rPr>
+            </w:pPr>
+            <w:r>
+              <w:rPr>
+                <w:b/>
+                <w:sz w:val="20"/>
+                <w:szCs w:val="20"/>
+                <w:lang w:eastAsia="pt-BR"/>
+              </w:rPr>
+              <w:t>Descrição</w:t>
+            </w:r>
+          </w:p>
+        </w:tc>
+        <w:tc>
+          <w:tcPr>
+            <w:tcW w:w="7134" w:type="dxa"/>
+          </w:tcPr>
+          <w:p>
+            <w:pPr>
+              <w:spacing w:after="0"/>
+              <w:rPr>
+                <w:sz w:val="20"/>
+                <w:szCs w:val="20"/>
+                <w:lang w:eastAsia="pt-BR"/>
+              </w:rPr>
+            </w:pPr>
+            <w:r>
+              <w:rPr>
+                <w:sz w:val="20"/>
+                <w:szCs w:val="20"/>
+                <w:lang w:eastAsia="pt-BR"/>
+              </w:rPr>
+              <w:t>O caso de uso realizar listagem de salas disponíveis é acionado quando algum usuário deseja pesquisar algum assunto que deseja esclarecer suas dúvidas.</w:t>
+            </w:r>
+          </w:p>
+        </w:tc>
+      </w:tr>
+      <w:tr>
+        <w:tc>
+          <w:tcPr>
+            <w:tcW w:w="1927" w:type="dxa"/>
+          </w:tcPr>
+          <w:p>
+            <w:pPr>
+              <w:spacing w:after="0"/>
+              <w:rPr>
+                <w:b/>
+                <w:sz w:val="20"/>
+                <w:szCs w:val="20"/>
+                <w:lang w:eastAsia="pt-BR"/>
+              </w:rPr>
+            </w:pPr>
+            <w:r>
+              <w:rPr>
+                <w:b/>
+                <w:sz w:val="20"/>
+                <w:szCs w:val="20"/>
+                <w:lang w:eastAsia="pt-BR"/>
+              </w:rPr>
+              <w:t>Atores</w:t>
+            </w:r>
+          </w:p>
+        </w:tc>
+        <w:tc>
+          <w:tcPr>
+            <w:tcW w:w="7134" w:type="dxa"/>
+          </w:tcPr>
+          <w:p>
+            <w:pPr>
+              <w:spacing w:after="0"/>
+              <w:rPr>
+                <w:sz w:val="20"/>
+                <w:szCs w:val="20"/>
+                <w:lang w:eastAsia="pt-BR"/>
+              </w:rPr>
+            </w:pPr>
+            <w:r>
+              <w:rPr>
+                <w:sz w:val="20"/>
+                <w:szCs w:val="20"/>
+                <w:lang w:eastAsia="pt-BR"/>
+              </w:rPr>
+              <w:t>Estudante</w:t>
+            </w:r>
+          </w:p>
+        </w:tc>
+      </w:tr>
+      <w:tr>
+        <w:tc>
+          <w:tcPr>
+            <w:tcW w:w="1927" w:type="dxa"/>
+          </w:tcPr>
+          <w:p>
+            <w:pPr>
+              <w:spacing w:after="0"/>
+              <w:rPr>
+                <w:b/>
+                <w:sz w:val="20"/>
+                <w:szCs w:val="20"/>
+                <w:lang w:eastAsia="pt-BR"/>
+              </w:rPr>
+            </w:pPr>
+            <w:r>
+              <w:rPr>
+                <w:b/>
+                <w:sz w:val="20"/>
+                <w:szCs w:val="20"/>
+                <w:lang w:eastAsia="pt-BR"/>
+              </w:rPr>
+              <w:t>Prioridade</w:t>
+            </w:r>
+          </w:p>
+        </w:tc>
+        <w:tc>
+          <w:tcPr>
+            <w:tcW w:w="7134" w:type="dxa"/>
+          </w:tcPr>
+          <w:p>
+            <w:pPr>
+              <w:spacing w:after="0"/>
+              <w:rPr>
+                <w:sz w:val="20"/>
+                <w:szCs w:val="20"/>
+                <w:lang w:eastAsia="pt-BR"/>
+              </w:rPr>
+            </w:pPr>
+            <w:r>
+              <w:rPr>
+                <w:sz w:val="20"/>
+                <w:szCs w:val="20"/>
+                <w:lang w:eastAsia="pt-BR"/>
+              </w:rPr>
+              <w:t>3</w:t>
+            </w:r>
+          </w:p>
+        </w:tc>
+      </w:tr>
+      <w:tr>
+        <w:tc>
+          <w:tcPr>
+            <w:tcW w:w="1927" w:type="dxa"/>
+          </w:tcPr>
+          <w:p>
+            <w:pPr>
+              <w:spacing w:after="0"/>
+              <w:rPr>
+                <w:b/>
+                <w:sz w:val="20"/>
+                <w:szCs w:val="20"/>
+                <w:lang w:eastAsia="pt-BR"/>
+              </w:rPr>
+            </w:pPr>
+            <w:r>
+              <w:rPr>
+                <w:b/>
+                <w:sz w:val="20"/>
+                <w:szCs w:val="20"/>
+                <w:lang w:eastAsia="pt-BR"/>
+              </w:rPr>
+              <w:t>Requisitos</w:t>
+            </w:r>
+            <w:r>
+              <w:rPr>
+                <w:b/>
+                <w:sz w:val="20"/>
+                <w:szCs w:val="20"/>
+                <w:lang w:eastAsia="pt-BR"/>
+              </w:rPr>
+              <w:br/>
+              <w:t>associados</w:t>
+            </w:r>
+          </w:p>
+        </w:tc>
+        <w:tc>
+          <w:tcPr>
+            <w:tcW w:w="7134" w:type="dxa"/>
+          </w:tcPr>
+          <w:p>
+            <w:pPr>
+              <w:spacing w:after="0"/>
+              <w:rPr>
+                <w:sz w:val="20"/>
+                <w:szCs w:val="20"/>
+                <w:lang w:eastAsia="pt-BR"/>
+              </w:rPr>
+            </w:pPr>
+            <w:r>
+              <w:rPr>
+                <w:sz w:val="20"/>
+                <w:szCs w:val="20"/>
+                <w:lang w:eastAsia="pt-BR"/>
+              </w:rPr>
+              <w:t>RF009</w:t>
+            </w:r>
+          </w:p>
+        </w:tc>
+      </w:tr>
+      <w:tr>
+        <w:tc>
+          <w:tcPr>
+            <w:tcW w:w="1927" w:type="dxa"/>
+          </w:tcPr>
+          <w:p>
+            <w:pPr>
+              <w:spacing w:after="0"/>
+              <w:rPr>
+                <w:b/>
+                <w:sz w:val="20"/>
+                <w:szCs w:val="20"/>
+                <w:lang w:eastAsia="pt-BR"/>
+              </w:rPr>
+            </w:pPr>
+            <w:r>
+              <w:rPr>
+                <w:b/>
+                <w:sz w:val="20"/>
+                <w:szCs w:val="20"/>
+                <w:lang w:eastAsia="pt-BR"/>
+              </w:rPr>
+              <w:t>Fluxo Principal</w:t>
+            </w:r>
+          </w:p>
+        </w:tc>
+        <w:tc>
+          <w:tcPr>
+            <w:tcW w:w="7134" w:type="dxa"/>
+          </w:tcPr>
+          <w:p>
+            <w:pPr>
+              <w:spacing w:after="0"/>
+              <w:rPr>
+                <w:sz w:val="20"/>
+                <w:szCs w:val="20"/>
+                <w:lang w:eastAsia="pt-BR"/>
+              </w:rPr>
+            </w:pPr>
+            <w:r>
+              <w:rPr>
+                <w:sz w:val="20"/>
+                <w:szCs w:val="20"/>
+                <w:lang w:eastAsia="pt-BR"/>
+              </w:rPr>
+              <w:t>Estando logado no sistema o usuário poderá listar as salas disponíveis de acordo com uma barra de pesquisa para encontrar o assunto desejado.</w:t>
+            </w:r>
+          </w:p>
+        </w:tc>
+      </w:tr>
+    </w:tbl>
+    <w:p>
+      <w:pPr>
+        <w:rPr>
+          <w:lang w:eastAsia="pt-BR"/>
+        </w:rPr>
+      </w:pPr>
     </w:p>
     <w:p>
       <w:pPr>
         <w:pStyle w:val="Ttulo2"/>
       </w:pPr>
-      <w:bookmarkStart w:id="23" w:name="_Toc509945077"/>
-      <w:bookmarkStart w:id="24" w:name="_Toc476472329"/>
+      <w:bookmarkStart w:id="25" w:name="_Toc509945077"/>
+      <w:bookmarkStart w:id="26" w:name="_Toc476472329"/>
       <w:r>
         <w:t>Visão Lógica</w:t>
       </w:r>
-      <w:bookmarkEnd w:id="23"/>
+      <w:bookmarkEnd w:id="25"/>
     </w:p>
     <w:p>
       <w:pPr>
@@ -6723,7 +9368,7 @@
       <w:r>
         <w:t>componentes</w:t>
       </w:r>
-      <w:bookmarkEnd w:id="24"/>
+      <w:bookmarkEnd w:id="26"/>
     </w:p>
     <w:p>
       <w:pPr>
@@ -7794,13 +10439,13 @@
       <w:pPr>
         <w:pStyle w:val="Ttulo2"/>
       </w:pPr>
-      <w:bookmarkStart w:id="25" w:name="_Toc476472331"/>
-      <w:bookmarkStart w:id="26" w:name="_Toc509945079"/>
+      <w:bookmarkStart w:id="27" w:name="_Toc476472331"/>
+      <w:bookmarkStart w:id="28" w:name="_Toc509945079"/>
       <w:r>
         <w:t>Modelo de dados (opcional)</w:t>
       </w:r>
-      <w:bookmarkEnd w:id="25"/>
-      <w:bookmarkEnd w:id="26"/>
+      <w:bookmarkEnd w:id="27"/>
+      <w:bookmarkEnd w:id="28"/>
     </w:p>
     <w:p>
       <w:pPr>
@@ -7939,13 +10584,13 @@
       <w:pPr>
         <w:pStyle w:val="Ttulo1"/>
       </w:pPr>
-      <w:bookmarkStart w:id="27" w:name="_Toc476472335"/>
-      <w:bookmarkStart w:id="28" w:name="_Toc509945083"/>
+      <w:bookmarkStart w:id="29" w:name="_Toc476472335"/>
+      <w:bookmarkStart w:id="30" w:name="_Toc509945083"/>
       <w:r>
         <w:t>Avaliação da Arquitetura</w:t>
       </w:r>
-      <w:bookmarkEnd w:id="27"/>
-      <w:bookmarkEnd w:id="28"/>
+      <w:bookmarkEnd w:id="29"/>
+      <w:bookmarkEnd w:id="30"/>
     </w:p>
     <w:p>
       <w:pPr>
@@ -7988,13 +10633,13 @@
       <w:pPr>
         <w:pStyle w:val="Ttulo2"/>
       </w:pPr>
-      <w:bookmarkStart w:id="29" w:name="_Toc476472336"/>
-      <w:bookmarkStart w:id="30" w:name="_Toc509945084"/>
+      <w:bookmarkStart w:id="31" w:name="_Toc476472336"/>
+      <w:bookmarkStart w:id="32" w:name="_Toc509945084"/>
       <w:r>
         <w:t>Cenários</w:t>
       </w:r>
-      <w:bookmarkEnd w:id="29"/>
-      <w:bookmarkEnd w:id="30"/>
+      <w:bookmarkEnd w:id="31"/>
+      <w:bookmarkEnd w:id="32"/>
     </w:p>
     <w:p>
       <w:pPr>
@@ -9111,13 +11756,13 @@
       <w:pPr>
         <w:pStyle w:val="Ttulo2"/>
       </w:pPr>
-      <w:bookmarkStart w:id="31" w:name="_Toc476472337"/>
-      <w:bookmarkStart w:id="32" w:name="_Toc509945085"/>
+      <w:bookmarkStart w:id="33" w:name="_Toc476472337"/>
+      <w:bookmarkStart w:id="34" w:name="_Toc509945085"/>
       <w:r>
         <w:t>Avaliação</w:t>
       </w:r>
-      <w:bookmarkEnd w:id="31"/>
-      <w:bookmarkEnd w:id="32"/>
+      <w:bookmarkEnd w:id="33"/>
+      <w:bookmarkEnd w:id="34"/>
     </w:p>
     <w:p>
       <w:pPr>
@@ -9702,7 +12347,6 @@
               </w:rPr>
               <w:t xml:space="preserve">) gera um </w:t>
             </w:r>
-            <w:proofErr w:type="spellStart"/>
             <w:r>
               <w:rPr>
                 <w:i/>
@@ -9711,7 +12355,6 @@
               </w:rPr>
               <w:t>token</w:t>
             </w:r>
-            <w:proofErr w:type="spellEnd"/>
             <w:r>
               <w:rPr>
                 <w:sz w:val="20"/>
@@ -10176,18 +12819,18 @@
       <w:pPr>
         <w:pStyle w:val="Ttulo1"/>
       </w:pPr>
-      <w:bookmarkStart w:id="33" w:name="_Toc351475134"/>
-      <w:bookmarkStart w:id="34" w:name="_Toc297133353"/>
-      <w:bookmarkStart w:id="35" w:name="_Toc476472338"/>
-      <w:bookmarkStart w:id="36" w:name="_Toc509945086"/>
+      <w:bookmarkStart w:id="35" w:name="_Toc351475134"/>
+      <w:bookmarkStart w:id="36" w:name="_Toc297133353"/>
+      <w:bookmarkStart w:id="37" w:name="_Toc476472338"/>
+      <w:bookmarkStart w:id="38" w:name="_Toc509945086"/>
       <w:r>
         <w:lastRenderedPageBreak/>
         <w:t>REFERÊNCIAS</w:t>
       </w:r>
-      <w:bookmarkEnd w:id="33"/>
-      <w:bookmarkEnd w:id="34"/>
       <w:bookmarkEnd w:id="35"/>
       <w:bookmarkEnd w:id="36"/>
+      <w:bookmarkEnd w:id="37"/>
+      <w:bookmarkEnd w:id="38"/>
     </w:p>
     <w:p>
       <w:pPr>
@@ -10321,8 +12964,8 @@
       <w:pPr>
         <w:pStyle w:val="Ttulo1"/>
       </w:pPr>
-      <w:bookmarkStart w:id="37" w:name="_Toc476472339"/>
-      <w:bookmarkStart w:id="38" w:name="_Toc509945087"/>
+      <w:bookmarkStart w:id="39" w:name="_Toc476472339"/>
+      <w:bookmarkStart w:id="40" w:name="_Toc509945087"/>
       <w:r>
         <w:lastRenderedPageBreak/>
         <w:t>AP</w:t>
@@ -10333,8 +12976,8 @@
       <w:r>
         <w:t>NDICES</w:t>
       </w:r>
-      <w:bookmarkEnd w:id="37"/>
-      <w:bookmarkEnd w:id="38"/>
+      <w:bookmarkEnd w:id="39"/>
+      <w:bookmarkEnd w:id="40"/>
     </w:p>
     <w:p>
       <w:pPr>
@@ -10417,7 +13060,7 @@
 </file>
 
 <file path=word/endnotes.xml><?xml version="1.0" encoding="utf-8"?>
-<w:endnotes xmlns:wpc="http://schemas.microsoft.com/office/word/2010/wordprocessingCanvas" xmlns:cx="http://schemas.microsoft.com/office/drawing/2014/chartex" xmlns:cx1="http://schemas.microsoft.com/office/drawing/2015/9/8/chartex" xmlns:cx2="http://schemas.microsoft.com/office/drawing/2015/10/21/chartex" xmlns:cx3="http://schemas.microsoft.com/office/drawing/2016/5/9/chartex" xmlns:cx4="http://schemas.microsoft.com/office/drawing/2016/5/10/chartex" xmlns:cx5="http://schemas.microsoft.com/office/drawing/2016/5/11/chartex" xmlns:cx6="http://schemas.microsoft.com/office/drawing/2016/5/12/chartex" xmlns:cx7="http://schemas.microsoft.com/office/drawing/2016/5/13/chartex" xmlns:cx8="http://schemas.microsoft.com/office/drawing/2016/5/14/chartex" xmlns:mc="http://schemas.openxmlformats.org/markup-compatibility/2006" xmlns:aink="http://schemas.microsoft.com/office/drawing/2016/ink" xmlns:am3d="http://schemas.microsoft.com/office/drawing/2017/model3d" xmlns:o="urn:schemas-microsoft-com:office:office" xmlns:r="http://schemas.openxmlformats.org/officeDocument/2006/relationships" xmlns:m="http://schemas.openxmlformats.org/officeDocument/2006/math" xmlns:v="urn:schemas-microsoft-com:vml" xmlns:wp14="http://schemas.microsoft.com/office/word/2010/wordprocessingDrawing" xmlns:wp="http://schemas.openxmlformats.org/drawingml/2006/wordprocessingDrawing" xmlns:w10="urn:schemas-microsoft-com:office:word" xmlns:w="http://schemas.openxmlformats.org/wordprocessingml/2006/main" xmlns:w14="http://schemas.microsoft.com/office/word/2010/wordml" xmlns:w15="http://schemas.microsoft.com/office/word/2012/wordml" xmlns:w16cid="http://schemas.microsoft.com/office/word/2016/wordml/cid" xmlns:w16se="http://schemas.microsoft.com/office/word/2015/wordml/symex" xmlns:wpg="http://schemas.microsoft.com/office/word/2010/wordprocessingGroup" xmlns:wpi="http://schemas.microsoft.com/office/word/2010/wordprocessingInk" xmlns:wne="http://schemas.microsoft.com/office/word/2006/wordml" xmlns:wps="http://schemas.microsoft.com/office/word/2010/wordprocessingShape" mc:Ignorable="w14 w15 w16se w16cid wp14">
+<w:endnotes xmlns:wpc="http://schemas.microsoft.com/office/word/2010/wordprocessingCanvas" xmlns:cx="http://schemas.microsoft.com/office/drawing/2014/chartex" xmlns:cx1="http://schemas.microsoft.com/office/drawing/2015/9/8/chartex" xmlns:cx2="http://schemas.microsoft.com/office/drawing/2015/10/21/chartex" xmlns:cx3="http://schemas.microsoft.com/office/drawing/2016/5/9/chartex" xmlns:cx4="http://schemas.microsoft.com/office/drawing/2016/5/10/chartex" xmlns:cx5="http://schemas.microsoft.com/office/drawing/2016/5/11/chartex" xmlns:cx6="http://schemas.microsoft.com/office/drawing/2016/5/12/chartex" xmlns:cx7="http://schemas.microsoft.com/office/drawing/2016/5/13/chartex" xmlns:cx8="http://schemas.microsoft.com/office/drawing/2016/5/14/chartex" xmlns:mc="http://schemas.openxmlformats.org/markup-compatibility/2006" xmlns:aink="http://schemas.microsoft.com/office/drawing/2016/ink" xmlns:am3d="http://schemas.microsoft.com/office/drawing/2017/model3d" xmlns:o="urn:schemas-microsoft-com:office:office" xmlns:r="http://schemas.openxmlformats.org/officeDocument/2006/relationships" xmlns:m="http://schemas.openxmlformats.org/officeDocument/2006/math" xmlns:v="urn:schemas-microsoft-com:vml" xmlns:wp14="http://schemas.microsoft.com/office/word/2010/wordprocessingDrawing" xmlns:wp="http://schemas.openxmlformats.org/drawingml/2006/wordprocessingDrawing" xmlns:w10="urn:schemas-microsoft-com:office:word" xmlns:w="http://schemas.openxmlformats.org/wordprocessingml/2006/main" xmlns:w14="http://schemas.microsoft.com/office/word/2010/wordml" xmlns:w15="http://schemas.microsoft.com/office/word/2012/wordml" xmlns:w16cex="http://schemas.microsoft.com/office/word/2018/wordml/cex" xmlns:w16cid="http://schemas.microsoft.com/office/word/2016/wordml/cid" xmlns:w16="http://schemas.microsoft.com/office/word/2018/wordml" xmlns:w16se="http://schemas.microsoft.com/office/word/2015/wordml/symex" xmlns:wpg="http://schemas.microsoft.com/office/word/2010/wordprocessingGroup" xmlns:wpi="http://schemas.microsoft.com/office/word/2010/wordprocessingInk" xmlns:wne="http://schemas.microsoft.com/office/word/2006/wordml" xmlns:wps="http://schemas.microsoft.com/office/word/2010/wordprocessingShape" mc:Ignorable="w14 w15 w16se w16cid w16 w16cex wp14">
   <w:endnote w:type="separator" w:id="-1">
     <w:p>
       <w:pPr>
@@ -10442,7 +13085,7 @@
 </file>
 
 <file path=word/footnotes.xml><?xml version="1.0" encoding="utf-8"?>
-<w:footnotes xmlns:wpc="http://schemas.microsoft.com/office/word/2010/wordprocessingCanvas" xmlns:cx="http://schemas.microsoft.com/office/drawing/2014/chartex" xmlns:cx1="http://schemas.microsoft.com/office/drawing/2015/9/8/chartex" xmlns:cx2="http://schemas.microsoft.com/office/drawing/2015/10/21/chartex" xmlns:cx3="http://schemas.microsoft.com/office/drawing/2016/5/9/chartex" xmlns:cx4="http://schemas.microsoft.com/office/drawing/2016/5/10/chartex" xmlns:cx5="http://schemas.microsoft.com/office/drawing/2016/5/11/chartex" xmlns:cx6="http://schemas.microsoft.com/office/drawing/2016/5/12/chartex" xmlns:cx7="http://schemas.microsoft.com/office/drawing/2016/5/13/chartex" xmlns:cx8="http://schemas.microsoft.com/office/drawing/2016/5/14/chartex" xmlns:mc="http://schemas.openxmlformats.org/markup-compatibility/2006" xmlns:aink="http://schemas.microsoft.com/office/drawing/2016/ink" xmlns:am3d="http://schemas.microsoft.com/office/drawing/2017/model3d" xmlns:o="urn:schemas-microsoft-com:office:office" xmlns:r="http://schemas.openxmlformats.org/officeDocument/2006/relationships" xmlns:m="http://schemas.openxmlformats.org/officeDocument/2006/math" xmlns:v="urn:schemas-microsoft-com:vml" xmlns:wp14="http://schemas.microsoft.com/office/word/2010/wordprocessingDrawing" xmlns:wp="http://schemas.openxmlformats.org/drawingml/2006/wordprocessingDrawing" xmlns:w10="urn:schemas-microsoft-com:office:word" xmlns:w="http://schemas.openxmlformats.org/wordprocessingml/2006/main" xmlns:w14="http://schemas.microsoft.com/office/word/2010/wordml" xmlns:w15="http://schemas.microsoft.com/office/word/2012/wordml" xmlns:w16cid="http://schemas.microsoft.com/office/word/2016/wordml/cid" xmlns:w16se="http://schemas.microsoft.com/office/word/2015/wordml/symex" xmlns:wpg="http://schemas.microsoft.com/office/word/2010/wordprocessingGroup" xmlns:wpi="http://schemas.microsoft.com/office/word/2010/wordprocessingInk" xmlns:wne="http://schemas.microsoft.com/office/word/2006/wordml" xmlns:wps="http://schemas.microsoft.com/office/word/2010/wordprocessingShape" mc:Ignorable="w14 w15 w16se w16cid wp14">
+<w:footnotes xmlns:wpc="http://schemas.microsoft.com/office/word/2010/wordprocessingCanvas" xmlns:cx="http://schemas.microsoft.com/office/drawing/2014/chartex" xmlns:cx1="http://schemas.microsoft.com/office/drawing/2015/9/8/chartex" xmlns:cx2="http://schemas.microsoft.com/office/drawing/2015/10/21/chartex" xmlns:cx3="http://schemas.microsoft.com/office/drawing/2016/5/9/chartex" xmlns:cx4="http://schemas.microsoft.com/office/drawing/2016/5/10/chartex" xmlns:cx5="http://schemas.microsoft.com/office/drawing/2016/5/11/chartex" xmlns:cx6="http://schemas.microsoft.com/office/drawing/2016/5/12/chartex" xmlns:cx7="http://schemas.microsoft.com/office/drawing/2016/5/13/chartex" xmlns:cx8="http://schemas.microsoft.com/office/drawing/2016/5/14/chartex" xmlns:mc="http://schemas.openxmlformats.org/markup-compatibility/2006" xmlns:aink="http://schemas.microsoft.com/office/drawing/2016/ink" xmlns:am3d="http://schemas.microsoft.com/office/drawing/2017/model3d" xmlns:o="urn:schemas-microsoft-com:office:office" xmlns:r="http://schemas.openxmlformats.org/officeDocument/2006/relationships" xmlns:m="http://schemas.openxmlformats.org/officeDocument/2006/math" xmlns:v="urn:schemas-microsoft-com:vml" xmlns:wp14="http://schemas.microsoft.com/office/word/2010/wordprocessingDrawing" xmlns:wp="http://schemas.openxmlformats.org/drawingml/2006/wordprocessingDrawing" xmlns:w10="urn:schemas-microsoft-com:office:word" xmlns:w="http://schemas.openxmlformats.org/wordprocessingml/2006/main" xmlns:w14="http://schemas.microsoft.com/office/word/2010/wordml" xmlns:w15="http://schemas.microsoft.com/office/word/2012/wordml" xmlns:w16cex="http://schemas.microsoft.com/office/word/2018/wordml/cex" xmlns:w16cid="http://schemas.microsoft.com/office/word/2016/wordml/cid" xmlns:w16="http://schemas.microsoft.com/office/word/2018/wordml" xmlns:w16se="http://schemas.microsoft.com/office/word/2015/wordml/symex" xmlns:wpg="http://schemas.microsoft.com/office/word/2010/wordprocessingGroup" xmlns:wpi="http://schemas.microsoft.com/office/word/2010/wordprocessingInk" xmlns:wne="http://schemas.microsoft.com/office/word/2006/wordml" xmlns:wps="http://schemas.microsoft.com/office/word/2010/wordprocessingShape" mc:Ignorable="w14 w15 w16se w16cid w16 w16cex wp14">
   <w:footnote w:type="separator" w:id="-1">
     <w:p>
       <w:pPr>
@@ -10467,7 +13110,7 @@
 </file>
 
 <file path=word/header1.xml><?xml version="1.0" encoding="utf-8"?>
-<w:hdr xmlns:wpc="http://schemas.microsoft.com/office/word/2010/wordprocessingCanvas" xmlns:cx="http://schemas.microsoft.com/office/drawing/2014/chartex" xmlns:cx1="http://schemas.microsoft.com/office/drawing/2015/9/8/chartex" xmlns:cx2="http://schemas.microsoft.com/office/drawing/2015/10/21/chartex" xmlns:cx3="http://schemas.microsoft.com/office/drawing/2016/5/9/chartex" xmlns:cx4="http://schemas.microsoft.com/office/drawing/2016/5/10/chartex" xmlns:cx5="http://schemas.microsoft.com/office/drawing/2016/5/11/chartex" xmlns:cx6="http://schemas.microsoft.com/office/drawing/2016/5/12/chartex" xmlns:cx7="http://schemas.microsoft.com/office/drawing/2016/5/13/chartex" xmlns:cx8="http://schemas.microsoft.com/office/drawing/2016/5/14/chartex" xmlns:mc="http://schemas.openxmlformats.org/markup-compatibility/2006" xmlns:aink="http://schemas.microsoft.com/office/drawing/2016/ink" xmlns:am3d="http://schemas.microsoft.com/office/drawing/2017/model3d" xmlns:o="urn:schemas-microsoft-com:office:office" xmlns:r="http://schemas.openxmlformats.org/officeDocument/2006/relationships" xmlns:m="http://schemas.openxmlformats.org/officeDocument/2006/math" xmlns:v="urn:schemas-microsoft-com:vml" xmlns:wp14="http://schemas.microsoft.com/office/word/2010/wordprocessingDrawing" xmlns:wp="http://schemas.openxmlformats.org/drawingml/2006/wordprocessingDrawing" xmlns:w10="urn:schemas-microsoft-com:office:word" xmlns:w="http://schemas.openxmlformats.org/wordprocessingml/2006/main" xmlns:w14="http://schemas.microsoft.com/office/word/2010/wordml" xmlns:w15="http://schemas.microsoft.com/office/word/2012/wordml" xmlns:w16cid="http://schemas.microsoft.com/office/word/2016/wordml/cid" xmlns:w16se="http://schemas.microsoft.com/office/word/2015/wordml/symex" xmlns:wpg="http://schemas.microsoft.com/office/word/2010/wordprocessingGroup" xmlns:wpi="http://schemas.microsoft.com/office/word/2010/wordprocessingInk" xmlns:wne="http://schemas.microsoft.com/office/word/2006/wordml" xmlns:wps="http://schemas.microsoft.com/office/word/2010/wordprocessingShape" mc:Ignorable="w14 w15 w16se w16cid wp14">
+<w:hdr xmlns:wpc="http://schemas.microsoft.com/office/word/2010/wordprocessingCanvas" xmlns:cx="http://schemas.microsoft.com/office/drawing/2014/chartex" xmlns:cx1="http://schemas.microsoft.com/office/drawing/2015/9/8/chartex" xmlns:cx2="http://schemas.microsoft.com/office/drawing/2015/10/21/chartex" xmlns:cx3="http://schemas.microsoft.com/office/drawing/2016/5/9/chartex" xmlns:cx4="http://schemas.microsoft.com/office/drawing/2016/5/10/chartex" xmlns:cx5="http://schemas.microsoft.com/office/drawing/2016/5/11/chartex" xmlns:cx6="http://schemas.microsoft.com/office/drawing/2016/5/12/chartex" xmlns:cx7="http://schemas.microsoft.com/office/drawing/2016/5/13/chartex" xmlns:cx8="http://schemas.microsoft.com/office/drawing/2016/5/14/chartex" xmlns:mc="http://schemas.openxmlformats.org/markup-compatibility/2006" xmlns:aink="http://schemas.microsoft.com/office/drawing/2016/ink" xmlns:am3d="http://schemas.microsoft.com/office/drawing/2017/model3d" xmlns:o="urn:schemas-microsoft-com:office:office" xmlns:r="http://schemas.openxmlformats.org/officeDocument/2006/relationships" xmlns:m="http://schemas.openxmlformats.org/officeDocument/2006/math" xmlns:v="urn:schemas-microsoft-com:vml" xmlns:wp14="http://schemas.microsoft.com/office/word/2010/wordprocessingDrawing" xmlns:wp="http://schemas.openxmlformats.org/drawingml/2006/wordprocessingDrawing" xmlns:w10="urn:schemas-microsoft-com:office:word" xmlns:w="http://schemas.openxmlformats.org/wordprocessingml/2006/main" xmlns:w14="http://schemas.microsoft.com/office/word/2010/wordml" xmlns:w15="http://schemas.microsoft.com/office/word/2012/wordml" xmlns:w16cex="http://schemas.microsoft.com/office/word/2018/wordml/cex" xmlns:w16cid="http://schemas.microsoft.com/office/word/2016/wordml/cid" xmlns:w16="http://schemas.microsoft.com/office/word/2018/wordml" xmlns:w16se="http://schemas.microsoft.com/office/word/2015/wordml/symex" xmlns:wpg="http://schemas.microsoft.com/office/word/2010/wordprocessingGroup" xmlns:wpi="http://schemas.microsoft.com/office/word/2010/wordprocessingInk" xmlns:wne="http://schemas.microsoft.com/office/word/2006/wordml" xmlns:wps="http://schemas.microsoft.com/office/word/2010/wordprocessingShape" mc:Ignorable="w14 w15 w16se w16cid w16 w16cex wp14">
   <w:p>
     <w:pPr>
       <w:pStyle w:val="Cabealho"/>
@@ -10501,7 +13144,7 @@
 </file>
 
 <file path=word/numbering.xml><?xml version="1.0" encoding="utf-8"?>
-<w:numbering xmlns:wpc="http://schemas.microsoft.com/office/word/2010/wordprocessingCanvas" xmlns:cx="http://schemas.microsoft.com/office/drawing/2014/chartex" xmlns:cx1="http://schemas.microsoft.com/office/drawing/2015/9/8/chartex" xmlns:cx2="http://schemas.microsoft.com/office/drawing/2015/10/21/chartex" xmlns:cx3="http://schemas.microsoft.com/office/drawing/2016/5/9/chartex" xmlns:cx4="http://schemas.microsoft.com/office/drawing/2016/5/10/chartex" xmlns:cx5="http://schemas.microsoft.com/office/drawing/2016/5/11/chartex" xmlns:cx6="http://schemas.microsoft.com/office/drawing/2016/5/12/chartex" xmlns:cx7="http://schemas.microsoft.com/office/drawing/2016/5/13/chartex" xmlns:cx8="http://schemas.microsoft.com/office/drawing/2016/5/14/chartex" xmlns:mc="http://schemas.openxmlformats.org/markup-compatibility/2006" xmlns:aink="http://schemas.microsoft.com/office/drawing/2016/ink" xmlns:am3d="http://schemas.microsoft.com/office/drawing/2017/model3d" xmlns:o="urn:schemas-microsoft-com:office:office" xmlns:r="http://schemas.openxmlformats.org/officeDocument/2006/relationships" xmlns:m="http://schemas.openxmlformats.org/officeDocument/2006/math" xmlns:v="urn:schemas-microsoft-com:vml" xmlns:wp14="http://schemas.microsoft.com/office/word/2010/wordprocessingDrawing" xmlns:wp="http://schemas.openxmlformats.org/drawingml/2006/wordprocessingDrawing" xmlns:w10="urn:schemas-microsoft-com:office:word" xmlns:w="http://schemas.openxmlformats.org/wordprocessingml/2006/main" xmlns:w14="http://schemas.microsoft.com/office/word/2010/wordml" xmlns:w15="http://schemas.microsoft.com/office/word/2012/wordml" xmlns:w16cid="http://schemas.microsoft.com/office/word/2016/wordml/cid" xmlns:w16se="http://schemas.microsoft.com/office/word/2015/wordml/symex" xmlns:wpg="http://schemas.microsoft.com/office/word/2010/wordprocessingGroup" xmlns:wpi="http://schemas.microsoft.com/office/word/2010/wordprocessingInk" xmlns:wne="http://schemas.microsoft.com/office/word/2006/wordml" xmlns:wps="http://schemas.microsoft.com/office/word/2010/wordprocessingShape" mc:Ignorable="w14 w15 w16se w16cid wp14">
+<w:numbering xmlns:wpc="http://schemas.microsoft.com/office/word/2010/wordprocessingCanvas" xmlns:cx="http://schemas.microsoft.com/office/drawing/2014/chartex" xmlns:cx1="http://schemas.microsoft.com/office/drawing/2015/9/8/chartex" xmlns:cx2="http://schemas.microsoft.com/office/drawing/2015/10/21/chartex" xmlns:cx3="http://schemas.microsoft.com/office/drawing/2016/5/9/chartex" xmlns:cx4="http://schemas.microsoft.com/office/drawing/2016/5/10/chartex" xmlns:cx5="http://schemas.microsoft.com/office/drawing/2016/5/11/chartex" xmlns:cx6="http://schemas.microsoft.com/office/drawing/2016/5/12/chartex" xmlns:cx7="http://schemas.microsoft.com/office/drawing/2016/5/13/chartex" xmlns:cx8="http://schemas.microsoft.com/office/drawing/2016/5/14/chartex" xmlns:mc="http://schemas.openxmlformats.org/markup-compatibility/2006" xmlns:aink="http://schemas.microsoft.com/office/drawing/2016/ink" xmlns:am3d="http://schemas.microsoft.com/office/drawing/2017/model3d" xmlns:o="urn:schemas-microsoft-com:office:office" xmlns:r="http://schemas.openxmlformats.org/officeDocument/2006/relationships" xmlns:m="http://schemas.openxmlformats.org/officeDocument/2006/math" xmlns:v="urn:schemas-microsoft-com:vml" xmlns:wp14="http://schemas.microsoft.com/office/word/2010/wordprocessingDrawing" xmlns:wp="http://schemas.openxmlformats.org/drawingml/2006/wordprocessingDrawing" xmlns:w10="urn:schemas-microsoft-com:office:word" xmlns:w="http://schemas.openxmlformats.org/wordprocessingml/2006/main" xmlns:w14="http://schemas.microsoft.com/office/word/2010/wordml" xmlns:w15="http://schemas.microsoft.com/office/word/2012/wordml" xmlns:w16cex="http://schemas.microsoft.com/office/word/2018/wordml/cex" xmlns:w16cid="http://schemas.microsoft.com/office/word/2016/wordml/cid" xmlns:w16="http://schemas.microsoft.com/office/word/2018/wordml" xmlns:w16se="http://schemas.microsoft.com/office/word/2015/wordml/symex" xmlns:wpg="http://schemas.microsoft.com/office/word/2010/wordprocessingGroup" xmlns:wpi="http://schemas.microsoft.com/office/word/2010/wordprocessingInk" xmlns:wne="http://schemas.microsoft.com/office/word/2006/wordml" xmlns:wps="http://schemas.microsoft.com/office/word/2010/wordprocessingShape" mc:Ignorable="w14 w15 w16se w16cid w16 w16cex wp14">
   <w:abstractNum w:abstractNumId="0" w15:restartNumberingAfterBreak="0">
     <w:nsid w:val="11B04236"/>
     <w:multiLevelType w:val="hybridMultilevel"/>
@@ -11417,7 +14060,7 @@
 </file>
 
 <file path=word/styles.xml><?xml version="1.0" encoding="utf-8"?>
-<w:styles xmlns:mc="http://schemas.openxmlformats.org/markup-compatibility/2006" xmlns:r="http://schemas.openxmlformats.org/officeDocument/2006/relationships" xmlns:w="http://schemas.openxmlformats.org/wordprocessingml/2006/main" xmlns:w14="http://schemas.microsoft.com/office/word/2010/wordml" xmlns:w15="http://schemas.microsoft.com/office/word/2012/wordml" xmlns:w16cid="http://schemas.microsoft.com/office/word/2016/wordml/cid" xmlns:w16se="http://schemas.microsoft.com/office/word/2015/wordml/symex" mc:Ignorable="w14 w15 w16se w16cid">
+<w:styles xmlns:mc="http://schemas.openxmlformats.org/markup-compatibility/2006" xmlns:r="http://schemas.openxmlformats.org/officeDocument/2006/relationships" xmlns:w="http://schemas.openxmlformats.org/wordprocessingml/2006/main" xmlns:w14="http://schemas.microsoft.com/office/word/2010/wordml" xmlns:w15="http://schemas.microsoft.com/office/word/2012/wordml" xmlns:w16cex="http://schemas.microsoft.com/office/word/2018/wordml/cex" xmlns:w16cid="http://schemas.microsoft.com/office/word/2016/wordml/cid" xmlns:w16="http://schemas.microsoft.com/office/word/2018/wordml" xmlns:w16se="http://schemas.microsoft.com/office/word/2015/wordml/symex" mc:Ignorable="w14 w15 w16se w16cid w16 w16cex">
   <w:docDefaults>
     <w:rPrDefault>
       <w:rPr>
@@ -11427,7 +14070,7 @@
     </w:rPrDefault>
     <w:pPrDefault/>
   </w:docDefaults>
-  <w:latentStyles w:defLockedState="0" w:defUIPriority="99" w:defSemiHidden="0" w:defUnhideWhenUsed="0" w:defQFormat="0" w:count="375">
+  <w:latentStyles w:defLockedState="0" w:defUIPriority="99" w:defSemiHidden="0" w:defUnhideWhenUsed="0" w:defQFormat="0" w:count="376">
     <w:lsdException w:name="Normal" w:uiPriority="0" w:qFormat="1"/>
     <w:lsdException w:name="heading 1" w:uiPriority="9" w:qFormat="1"/>
     <w:lsdException w:name="heading 2" w:uiPriority="9" w:qFormat="1"/>
@@ -11533,7 +14176,6 @@
     <w:lsdException w:name="HTML Sample" w:semiHidden="1" w:unhideWhenUsed="1"/>
     <w:lsdException w:name="HTML Typewriter" w:semiHidden="1" w:unhideWhenUsed="1"/>
     <w:lsdException w:name="HTML Variable" w:semiHidden="1" w:unhideWhenUsed="1"/>
-    <w:lsdException w:name="Normal Table" w:semiHidden="1" w:unhideWhenUsed="1"/>
     <w:lsdException w:name="annotation subject" w:semiHidden="1" w:unhideWhenUsed="1"/>
     <w:lsdException w:name="No List" w:semiHidden="1" w:unhideWhenUsed="1"/>
     <w:lsdException w:name="Outline List 1" w:semiHidden="1" w:unhideWhenUsed="1"/>
@@ -11580,10 +14222,8 @@
     <w:lsdException w:name="Table Subtle 2" w:semiHidden="1" w:unhideWhenUsed="1"/>
     <w:lsdException w:name="Table Web 1" w:semiHidden="1" w:unhideWhenUsed="1"/>
     <w:lsdException w:name="Table Web 2" w:semiHidden="1" w:unhideWhenUsed="1"/>
-    <w:lsdException w:name="Table Web 3" w:semiHidden="1" w:unhideWhenUsed="1"/>
     <w:lsdException w:name="Balloon Text" w:semiHidden="1" w:unhideWhenUsed="1"/>
     <w:lsdException w:name="Table Grid" w:uiPriority="59"/>
-    <w:lsdException w:name="Table Theme" w:semiHidden="1" w:unhideWhenUsed="1"/>
     <w:lsdException w:name="Placeholder Text" w:semiHidden="1"/>
     <w:lsdException w:name="No Spacing" w:uiPriority="1" w:qFormat="1"/>
     <w:lsdException w:name="Light Shading" w:uiPriority="60"/>
@@ -11794,6 +14434,7 @@
     <w:lsdException w:name="Smart Hyperlink" w:semiHidden="1" w:unhideWhenUsed="1"/>
     <w:lsdException w:name="Hashtag" w:semiHidden="1" w:unhideWhenUsed="1"/>
     <w:lsdException w:name="Unresolved Mention" w:semiHidden="1" w:unhideWhenUsed="1"/>
+    <w:lsdException w:name="Smart Link" w:semiHidden="1" w:unhideWhenUsed="1"/>
   </w:latentStyles>
   <w:style w:type="paragraph" w:default="1" w:styleId="Normal">
     <w:name w:val="Normal"/>
@@ -12872,6 +15513,23 @@
       <w:contextualSpacing/>
     </w:pPr>
   </w:style>
+  <w:style w:type="table" w:customStyle="1" w:styleId="Tabelacomgrade1">
+    <w:name w:val="Tabela com grade1"/>
+    <w:basedOn w:val="Tabelanormal"/>
+    <w:next w:val="Tabelacomgrade"/>
+    <w:uiPriority w:val="59"/>
+    <w:rsid w:val="00693C3B"/>
+    <w:tblPr>
+      <w:tblBorders>
+        <w:top w:val="single" w:sz="4" w:space="0" w:color="auto"/>
+        <w:left w:val="single" w:sz="4" w:space="0" w:color="auto"/>
+        <w:bottom w:val="single" w:sz="4" w:space="0" w:color="auto"/>
+        <w:right w:val="single" w:sz="4" w:space="0" w:color="auto"/>
+        <w:insideH w:val="single" w:sz="4" w:space="0" w:color="auto"/>
+        <w:insideV w:val="single" w:sz="4" w:space="0" w:color="auto"/>
+      </w:tblBorders>
+    </w:tblPr>
+  </w:style>
 </w:styles>
 </file>
 

</xml_diff>

<commit_message>
fix: Refatoração do Diagrama
</commit_message>
<xml_diff>
--- a/Documentacao/Sprint_02/doc/Documento de Arquitetura.docx
+++ b/Documentacao/Sprint_02/doc/Documento de Arquitetura.docx
@@ -871,6 +871,109 @@
           </w:p>
         </w:tc>
       </w:tr>
+      <w:tr>
+        <w:trPr>
+          <w:trHeight w:val="325"/>
+        </w:trPr>
+        <w:tc>
+          <w:tcPr>
+            <w:cnfStyle w:val="001000000000" w:firstRow="0" w:lastRow="0" w:firstColumn="1" w:lastColumn="0" w:oddVBand="0" w:evenVBand="0" w:oddHBand="0" w:evenHBand="0" w:firstRowFirstColumn="0" w:firstRowLastColumn="0" w:lastRowFirstColumn="0" w:lastRowLastColumn="0"/>
+            <w:tcW w:w="709" w:type="pct"/>
+          </w:tcPr>
+          <w:p>
+            <w:pPr>
+              <w:spacing w:after="0"/>
+              <w:rPr>
+                <w:sz w:val="20"/>
+                <w:szCs w:val="20"/>
+              </w:rPr>
+            </w:pPr>
+            <w:r>
+              <w:rPr>
+                <w:sz w:val="20"/>
+                <w:szCs w:val="20"/>
+              </w:rPr>
+              <w:t xml:space="preserve">08/09/2020 </w:t>
+            </w:r>
+          </w:p>
+        </w:tc>
+        <w:tc>
+          <w:tcPr>
+            <w:tcW w:w="1028" w:type="pct"/>
+          </w:tcPr>
+          <w:p>
+            <w:pPr>
+              <w:spacing w:after="0"/>
+              <w:cnfStyle w:val="000000000000" w:firstRow="0" w:lastRow="0" w:firstColumn="0" w:lastColumn="0" w:oddVBand="0" w:evenVBand="0" w:oddHBand="0" w:evenHBand="0" w:firstRowFirstColumn="0" w:firstRowLastColumn="0" w:lastRowFirstColumn="0" w:lastRowLastColumn="0"/>
+              <w:rPr>
+                <w:sz w:val="20"/>
+                <w:szCs w:val="20"/>
+              </w:rPr>
+            </w:pPr>
+            <w:r>
+              <w:rPr>
+                <w:sz w:val="20"/>
+                <w:szCs w:val="20"/>
+              </w:rPr>
+              <w:t>Matheus e Raíssa</w:t>
+            </w:r>
+          </w:p>
+        </w:tc>
+        <w:tc>
+          <w:tcPr>
+            <w:tcW w:w="2736" w:type="pct"/>
+          </w:tcPr>
+          <w:p>
+            <w:pPr>
+              <w:spacing w:after="0"/>
+              <w:cnfStyle w:val="000000000000" w:firstRow="0" w:lastRow="0" w:firstColumn="0" w:lastColumn="0" w:oddVBand="0" w:evenVBand="0" w:oddHBand="0" w:evenHBand="0" w:firstRowFirstColumn="0" w:firstRowLastColumn="0" w:lastRowFirstColumn="0" w:lastRowLastColumn="0"/>
+              <w:rPr>
+                <w:sz w:val="20"/>
+                <w:szCs w:val="20"/>
+              </w:rPr>
+            </w:pPr>
+            <w:proofErr w:type="spellStart"/>
+            <w:r>
+              <w:rPr>
+                <w:sz w:val="20"/>
+                <w:szCs w:val="20"/>
+              </w:rPr>
+              <w:t>Refatoração</w:t>
+            </w:r>
+            <w:proofErr w:type="spellEnd"/>
+            <w:r>
+              <w:rPr>
+                <w:sz w:val="20"/>
+                <w:szCs w:val="20"/>
+              </w:rPr>
+              <w:t xml:space="preserve"> do diagrama sessão 3.</w:t>
+            </w:r>
+          </w:p>
+        </w:tc>
+        <w:tc>
+          <w:tcPr>
+            <w:tcW w:w="527" w:type="pct"/>
+          </w:tcPr>
+          <w:p>
+            <w:pPr>
+              <w:spacing w:after="0"/>
+              <w:jc w:val="center"/>
+              <w:cnfStyle w:val="000000000000" w:firstRow="0" w:lastRow="0" w:firstColumn="0" w:lastColumn="0" w:oddVBand="0" w:evenVBand="0" w:oddHBand="0" w:evenHBand="0" w:firstRowFirstColumn="0" w:firstRowLastColumn="0" w:lastRowFirstColumn="0" w:lastRowLastColumn="0"/>
+              <w:rPr>
+                <w:sz w:val="20"/>
+                <w:szCs w:val="20"/>
+              </w:rPr>
+            </w:pPr>
+            <w:r>
+              <w:rPr>
+                <w:sz w:val="20"/>
+                <w:szCs w:val="20"/>
+              </w:rPr>
+              <w:t>1.4</w:t>
+            </w:r>
+          </w:p>
+        </w:tc>
+      </w:tr>
     </w:tbl>
     <w:p/>
     <w:p>
@@ -5867,7 +5970,19 @@
         <w:ind w:firstLine="432"/>
       </w:pPr>
       <w:r>
-        <w:t>O diagrama de contexto é essencial para o desenvolvimento, devido que, mostra rapidamente o escopo e os limites de um sistema. Além disso, não necessita de nenhum conhecimento técnico para ser entendido e é fácil de se expandir pela adição de diferentes níveis.</w:t>
+        <w:t xml:space="preserve">O diagrama de </w:t>
+      </w:r>
+      <w:r>
+        <w:t>fluxo de dados</w:t>
+      </w:r>
+      <w:r>
+        <w:t xml:space="preserve"> é essencial para o desenvolvimento, devido que, </w:t>
+      </w:r>
+      <w:r>
+        <w:t>é uma representação gráfica do “fluxo” de dados, modelando seus aspectos de processo.</w:t>
+      </w:r>
+      <w:r>
+        <w:t xml:space="preserve"> </w:t>
       </w:r>
     </w:p>
     <w:p>
@@ -5887,10 +6002,10 @@
           <w:noProof/>
         </w:rPr>
         <w:drawing>
-          <wp:inline distT="0" distB="0" distL="0" distR="0" wp14:anchorId="7A89CEA5" wp14:editId="2522C2E8">
-            <wp:extent cx="5760085" cy="3757295"/>
-            <wp:effectExtent l="0" t="0" r="0" b="0"/>
-            <wp:docPr id="3" name="Imagem 3"/>
+          <wp:inline distT="0" distB="0" distL="0" distR="0" wp14:anchorId="1758EDCF" wp14:editId="2D3CFFFF">
+            <wp:extent cx="4628515" cy="4991100"/>
+            <wp:effectExtent l="0" t="0" r="635" b="0"/>
+            <wp:docPr id="4" name="Imagem 4"/>
             <wp:cNvGraphicFramePr>
               <a:graphicFrameLocks xmlns:a="http://schemas.openxmlformats.org/drawingml/2006/main" noChangeAspect="1"/>
             </wp:cNvGraphicFramePr>
@@ -5898,7 +6013,7 @@
               <a:graphicData uri="http://schemas.openxmlformats.org/drawingml/2006/picture">
                 <pic:pic xmlns:pic="http://schemas.openxmlformats.org/drawingml/2006/picture">
                   <pic:nvPicPr>
-                    <pic:cNvPr id="1" name=""/>
+                    <pic:cNvPr id="4" name="Imagem 4"/>
                     <pic:cNvPicPr/>
                   </pic:nvPicPr>
                   <pic:blipFill>
@@ -5910,7 +6025,7 @@
                   <pic:spPr>
                     <a:xfrm>
                       <a:off x="0" y="0"/>
-                      <a:ext cx="5760085" cy="3757295"/>
+                      <a:ext cx="4662768" cy="5028036"/>
                     </a:xfrm>
                     <a:prstGeom prst="rect">
                       <a:avLst/>
@@ -5976,22 +6091,17 @@
         <w:t xml:space="preserve"> </w:t>
       </w:r>
       <w:r>
-        <w:t xml:space="preserve">Diagrama de contexto: </w:t>
+        <w:t>Diagrama de</w:t>
+      </w:r>
+      <w:r>
+        <w:t xml:space="preserve"> Fluxo de Dados (DFD)</w:t>
+      </w:r>
+      <w:r>
+        <w:t xml:space="preserve">: </w:t>
       </w:r>
       <w:r>
         <w:t>Visão Geral da Solução</w:t>
       </w:r>
-    </w:p>
-    <w:p>
-      <w:pPr>
-        <w:suppressAutoHyphens/>
-        <w:spacing w:after="0" w:line="360" w:lineRule="auto"/>
-        <w:rPr>
-          <w:rFonts w:eastAsia="Times New Roman" w:cs="Arial"/>
-          <w:szCs w:val="24"/>
-          <w:lang w:eastAsia="pt-BR"/>
-        </w:rPr>
-      </w:pPr>
     </w:p>
     <w:p>
       <w:pPr>
@@ -9764,23 +9874,7 @@
           <w:shd w:val="clear" w:color="auto" w:fill="FFFFFF"/>
           <w:lang w:val="en-US"/>
         </w:rPr>
-        <w:t xml:space="preserve">Lorem ipsum dolor </w:t>
-      </w:r>
-      <w:proofErr w:type="gramStart"/>
-      <w:r>
-        <w:rPr>
-          <w:shd w:val="clear" w:color="auto" w:fill="FFFFFF"/>
-          <w:lang w:val="en-US"/>
-        </w:rPr>
-        <w:t>sit</w:t>
-      </w:r>
-      <w:proofErr w:type="gramEnd"/>
-      <w:r>
-        <w:rPr>
-          <w:shd w:val="clear" w:color="auto" w:fill="FFFFFF"/>
-          <w:lang w:val="en-US"/>
-        </w:rPr>
-        <w:t xml:space="preserve"> </w:t>
+        <w:t xml:space="preserve">Lorem ipsum dolor sit </w:t>
       </w:r>
       <w:proofErr w:type="spellStart"/>
       <w:r>
@@ -10941,18 +11035,13 @@
       </w:r>
       <w:proofErr w:type="spellEnd"/>
       <w:r>
-        <w:t xml:space="preserve"> </w:t>
-      </w:r>
-      <w:proofErr w:type="gramStart"/>
-      <w:r>
-        <w:t xml:space="preserve">sem, </w:t>
+        <w:t xml:space="preserve"> sem, </w:t>
       </w:r>
       <w:proofErr w:type="spellStart"/>
       <w:r>
         <w:t>cursus</w:t>
       </w:r>
       <w:proofErr w:type="spellEnd"/>
-      <w:proofErr w:type="gramEnd"/>
       <w:r>
         <w:t xml:space="preserve"> a </w:t>
       </w:r>
@@ -12684,23 +12773,7 @@
                 <w:b/>
                 <w:sz w:val="20"/>
               </w:rPr>
-              <w:t xml:space="preserve"> </w:t>
-            </w:r>
-            <w:proofErr w:type="gramStart"/>
-            <w:r>
-              <w:rPr>
-                <w:b/>
-                <w:sz w:val="20"/>
-              </w:rPr>
-              <w:t>a</w:t>
-            </w:r>
-            <w:proofErr w:type="gramEnd"/>
-            <w:r>
-              <w:rPr>
-                <w:b/>
-                <w:sz w:val="20"/>
-              </w:rPr>
-              <w:t xml:space="preserve"> </w:t>
+              <w:t xml:space="preserve"> a </w:t>
             </w:r>
             <w:proofErr w:type="spellStart"/>
             <w:r>

</xml_diff>

<commit_message>
feat: added er diagram
</commit_message>
<xml_diff>
--- a/Documentacao/Sprint_02/doc/Documento de Arquitetura.docx
+++ b/Documentacao/Sprint_02/doc/Documento de Arquitetura.docx
@@ -932,21 +932,12 @@
                 <w:szCs w:val="20"/>
               </w:rPr>
             </w:pPr>
-            <w:proofErr w:type="spellStart"/>
-            <w:r>
-              <w:rPr>
-                <w:sz w:val="20"/>
-                <w:szCs w:val="20"/>
-              </w:rPr>
-              <w:t>Refatoração</w:t>
-            </w:r>
-            <w:proofErr w:type="spellEnd"/>
-            <w:r>
-              <w:rPr>
-                <w:sz w:val="20"/>
-                <w:szCs w:val="20"/>
-              </w:rPr>
-              <w:t xml:space="preserve"> do diagrama sessão 3.</w:t>
+            <w:r>
+              <w:rPr>
+                <w:sz w:val="20"/>
+                <w:szCs w:val="20"/>
+              </w:rPr>
+              <w:t>Refatoração do diagrama sessão 3.</w:t>
             </w:r>
           </w:p>
         </w:tc>
@@ -971,6 +962,94 @@
               </w:rPr>
               <w:t>1.4</w:t>
             </w:r>
+          </w:p>
+        </w:tc>
+      </w:tr>
+      <w:tr>
+        <w:trPr>
+          <w:cnfStyle w:val="000000100000" w:firstRow="0" w:lastRow="0" w:firstColumn="0" w:lastColumn="0" w:oddVBand="0" w:evenVBand="0" w:oddHBand="1" w:evenHBand="0" w:firstRowFirstColumn="0" w:firstRowLastColumn="0" w:lastRowFirstColumn="0" w:lastRowLastColumn="0"/>
+          <w:trHeight w:val="325"/>
+        </w:trPr>
+        <w:tc>
+          <w:tcPr>
+            <w:cnfStyle w:val="001000000000" w:firstRow="0" w:lastRow="0" w:firstColumn="1" w:lastColumn="0" w:oddVBand="0" w:evenVBand="0" w:oddHBand="0" w:evenHBand="0" w:firstRowFirstColumn="0" w:firstRowLastColumn="0" w:lastRowFirstColumn="0" w:lastRowLastColumn="0"/>
+            <w:tcW w:w="709" w:type="pct"/>
+          </w:tcPr>
+          <w:p>
+            <w:pPr>
+              <w:spacing w:after="0"/>
+              <w:rPr>
+                <w:sz w:val="20"/>
+                <w:szCs w:val="20"/>
+              </w:rPr>
+            </w:pPr>
+            <w:r>
+              <w:rPr>
+                <w:sz w:val="20"/>
+                <w:szCs w:val="20"/>
+              </w:rPr>
+              <w:t>09/09/2020</w:t>
+            </w:r>
+          </w:p>
+        </w:tc>
+        <w:tc>
+          <w:tcPr>
+            <w:tcW w:w="1028" w:type="pct"/>
+          </w:tcPr>
+          <w:p>
+            <w:pPr>
+              <w:spacing w:after="0"/>
+              <w:cnfStyle w:val="000000100000" w:firstRow="0" w:lastRow="0" w:firstColumn="0" w:lastColumn="0" w:oddVBand="0" w:evenVBand="0" w:oddHBand="1" w:evenHBand="0" w:firstRowFirstColumn="0" w:firstRowLastColumn="0" w:lastRowFirstColumn="0" w:lastRowLastColumn="0"/>
+              <w:rPr>
+                <w:sz w:val="20"/>
+                <w:szCs w:val="20"/>
+              </w:rPr>
+            </w:pPr>
+            <w:r>
+              <w:rPr>
+                <w:sz w:val="20"/>
+                <w:szCs w:val="20"/>
+              </w:rPr>
+              <w:t>Matheus e Raíssa</w:t>
+            </w:r>
+          </w:p>
+        </w:tc>
+        <w:tc>
+          <w:tcPr>
+            <w:tcW w:w="2736" w:type="pct"/>
+          </w:tcPr>
+          <w:p>
+            <w:pPr>
+              <w:spacing w:after="0"/>
+              <w:cnfStyle w:val="000000100000" w:firstRow="0" w:lastRow="0" w:firstColumn="0" w:lastColumn="0" w:oddVBand="0" w:evenVBand="0" w:oddHBand="1" w:evenHBand="0" w:firstRowFirstColumn="0" w:firstRowLastColumn="0" w:lastRowFirstColumn="0" w:lastRowLastColumn="0"/>
+              <w:rPr>
+                <w:sz w:val="20"/>
+                <w:szCs w:val="20"/>
+              </w:rPr>
+            </w:pPr>
+            <w:r>
+              <w:rPr>
+                <w:sz w:val="20"/>
+                <w:szCs w:val="20"/>
+              </w:rPr>
+              <w:t>Inserido o diagrama ER.</w:t>
+            </w:r>
+          </w:p>
+        </w:tc>
+        <w:tc>
+          <w:tcPr>
+            <w:tcW w:w="527" w:type="pct"/>
+          </w:tcPr>
+          <w:p>
+            <w:pPr>
+              <w:spacing w:after="0"/>
+              <w:jc w:val="center"/>
+              <w:cnfStyle w:val="000000100000" w:firstRow="0" w:lastRow="0" w:firstColumn="0" w:lastColumn="0" w:oddVBand="0" w:evenVBand="0" w:oddHBand="1" w:evenHBand="0" w:firstRowFirstColumn="0" w:firstRowLastColumn="0" w:lastRowFirstColumn="0" w:lastRowLastColumn="0"/>
+              <w:rPr>
+                <w:sz w:val="20"/>
+                <w:szCs w:val="20"/>
+              </w:rPr>
+            </w:pPr>
           </w:p>
         </w:tc>
       </w:tr>
@@ -5474,7 +5553,6 @@
                 <w:lang w:eastAsia="pt-BR"/>
               </w:rPr>
             </w:pPr>
-            <w:proofErr w:type="spellStart"/>
             <w:r>
               <w:rPr>
                 <w:rFonts w:cs="Arial"/>
@@ -5484,7 +5562,6 @@
               </w:rPr>
               <w:t>MongoDB</w:t>
             </w:r>
-            <w:proofErr w:type="spellEnd"/>
           </w:p>
         </w:tc>
       </w:tr>
@@ -5745,7 +5822,7 @@
                 <w:szCs w:val="20"/>
                 <w:lang w:eastAsia="pt-BR"/>
               </w:rPr>
-              <w:t>Log do sistema</w:t>
+              <w:t>Deploy</w:t>
             </w:r>
           </w:p>
         </w:tc>
@@ -5764,6 +5841,15 @@
                 <w:lang w:eastAsia="pt-BR"/>
               </w:rPr>
             </w:pPr>
+            <w:r>
+              <w:rPr>
+                <w:rFonts w:cs="Arial"/>
+                <w:sz w:val="20"/>
+                <w:szCs w:val="20"/>
+                <w:lang w:eastAsia="pt-BR"/>
+              </w:rPr>
+              <w:t>Ambiente de integração contínua</w:t>
+            </w:r>
           </w:p>
         </w:tc>
         <w:tc>
@@ -5781,150 +5867,15 @@
                 <w:lang w:eastAsia="pt-BR"/>
               </w:rPr>
             </w:pPr>
-          </w:p>
-        </w:tc>
-      </w:tr>
-      <w:tr>
-        <w:tc>
-          <w:tcPr>
-            <w:tcW w:w="2515" w:type="dxa"/>
-          </w:tcPr>
-          <w:p>
-            <w:pPr>
-              <w:suppressAutoHyphens/>
-              <w:spacing w:after="0" w:line="360" w:lineRule="auto"/>
+            <w:r>
               <w:rPr>
                 <w:rFonts w:cs="Arial"/>
                 <w:sz w:val="20"/>
                 <w:szCs w:val="20"/>
                 <w:lang w:eastAsia="pt-BR"/>
               </w:rPr>
-            </w:pPr>
-            <w:r>
-              <w:rPr>
-                <w:rFonts w:cs="Arial"/>
-                <w:sz w:val="20"/>
-                <w:szCs w:val="20"/>
-                <w:lang w:eastAsia="pt-BR"/>
-              </w:rPr>
-              <w:t>Teste de Software</w:t>
-            </w:r>
-          </w:p>
-        </w:tc>
-        <w:tc>
-          <w:tcPr>
-            <w:tcW w:w="3793" w:type="dxa"/>
-          </w:tcPr>
-          <w:p>
-            <w:pPr>
-              <w:suppressAutoHyphens/>
-              <w:spacing w:after="0" w:line="360" w:lineRule="auto"/>
-              <w:rPr>
-                <w:rFonts w:cs="Arial"/>
-                <w:sz w:val="20"/>
-                <w:szCs w:val="20"/>
-                <w:lang w:eastAsia="pt-BR"/>
-              </w:rPr>
-            </w:pPr>
-          </w:p>
-        </w:tc>
-        <w:tc>
-          <w:tcPr>
-            <w:tcW w:w="2753" w:type="dxa"/>
-          </w:tcPr>
-          <w:p>
-            <w:pPr>
-              <w:suppressAutoHyphens/>
-              <w:spacing w:after="0" w:line="360" w:lineRule="auto"/>
-              <w:rPr>
-                <w:rFonts w:cs="Arial"/>
-                <w:sz w:val="20"/>
-                <w:szCs w:val="20"/>
-                <w:lang w:eastAsia="pt-BR"/>
-              </w:rPr>
-            </w:pPr>
-          </w:p>
-        </w:tc>
-      </w:tr>
-      <w:tr>
-        <w:tc>
-          <w:tcPr>
-            <w:tcW w:w="2515" w:type="dxa"/>
-          </w:tcPr>
-          <w:p>
-            <w:pPr>
-              <w:suppressAutoHyphens/>
-              <w:spacing w:after="0" w:line="360" w:lineRule="auto"/>
-              <w:rPr>
-                <w:rFonts w:cs="Arial"/>
-                <w:sz w:val="20"/>
-                <w:szCs w:val="20"/>
-                <w:lang w:eastAsia="pt-BR"/>
-              </w:rPr>
-            </w:pPr>
-            <w:r>
-              <w:rPr>
-                <w:rFonts w:cs="Arial"/>
-                <w:sz w:val="20"/>
-                <w:szCs w:val="20"/>
-                <w:lang w:eastAsia="pt-BR"/>
-              </w:rPr>
-              <w:t>Deploy</w:t>
-            </w:r>
-          </w:p>
-        </w:tc>
-        <w:tc>
-          <w:tcPr>
-            <w:tcW w:w="3793" w:type="dxa"/>
-          </w:tcPr>
-          <w:p>
-            <w:pPr>
-              <w:suppressAutoHyphens/>
-              <w:spacing w:after="0" w:line="360" w:lineRule="auto"/>
-              <w:rPr>
-                <w:rFonts w:cs="Arial"/>
-                <w:sz w:val="20"/>
-                <w:szCs w:val="20"/>
-                <w:lang w:eastAsia="pt-BR"/>
-              </w:rPr>
-            </w:pPr>
-            <w:r>
-              <w:rPr>
-                <w:rFonts w:cs="Arial"/>
-                <w:sz w:val="20"/>
-                <w:szCs w:val="20"/>
-                <w:lang w:eastAsia="pt-BR"/>
-              </w:rPr>
-              <w:t>Ambiente de integração contínua</w:t>
-            </w:r>
-          </w:p>
-        </w:tc>
-        <w:tc>
-          <w:tcPr>
-            <w:tcW w:w="2753" w:type="dxa"/>
-          </w:tcPr>
-          <w:p>
-            <w:pPr>
-              <w:suppressAutoHyphens/>
-              <w:spacing w:after="0" w:line="360" w:lineRule="auto"/>
-              <w:rPr>
-                <w:rFonts w:cs="Arial"/>
-                <w:sz w:val="20"/>
-                <w:szCs w:val="20"/>
-                <w:lang w:eastAsia="pt-BR"/>
-              </w:rPr>
-            </w:pPr>
-            <w:proofErr w:type="spellStart"/>
-            <w:r>
-              <w:rPr>
-                <w:rFonts w:cs="Arial"/>
-                <w:sz w:val="20"/>
-                <w:szCs w:val="20"/>
-                <w:lang w:eastAsia="pt-BR"/>
-              </w:rPr>
               <w:t>Heroku</w:t>
             </w:r>
-            <w:proofErr w:type="spellEnd"/>
           </w:p>
         </w:tc>
       </w:tr>
@@ -9545,7 +9496,6 @@
       <w:r>
         <w:t xml:space="preserve">apresenta quatro principais classes da aplicação. A classe </w:t>
       </w:r>
-      <w:proofErr w:type="spellStart"/>
       <w:r>
         <w:rPr>
           <w:i/>
@@ -9553,11 +9503,9 @@
         </w:rPr>
         <w:t>user</w:t>
       </w:r>
-      <w:proofErr w:type="spellEnd"/>
       <w:r>
         <w:t xml:space="preserve"> é responsável por armazenar as informações dos usuários que acessam ao sistema. A classe </w:t>
       </w:r>
-      <w:proofErr w:type="spellStart"/>
       <w:r>
         <w:rPr>
           <w:i/>
@@ -9565,7 +9513,6 @@
         </w:rPr>
         <w:t>room</w:t>
       </w:r>
-      <w:proofErr w:type="spellEnd"/>
       <w:r>
         <w:rPr>
           <w:i/>
@@ -9576,15 +9523,12 @@
       <w:r>
         <w:t xml:space="preserve">é responsável por garantir a </w:t>
       </w:r>
-      <w:proofErr w:type="spellStart"/>
-      <w:r>
-        <w:t>consisistência</w:t>
-      </w:r>
-      <w:proofErr w:type="spellEnd"/>
+      <w:r>
+        <w:t>consistência</w:t>
+      </w:r>
       <w:r>
         <w:t xml:space="preserve"> e informações referentes às salas criadas. A classe </w:t>
       </w:r>
-      <w:proofErr w:type="spellStart"/>
       <w:r>
         <w:rPr>
           <w:i/>
@@ -9606,11 +9550,9 @@
         </w:rPr>
         <w:t>ge</w:t>
       </w:r>
-      <w:proofErr w:type="spellEnd"/>
       <w:r>
         <w:t xml:space="preserve"> é responsável por instanciar as mensagens que serão trafegadas na sala e, por fim, a classe </w:t>
       </w:r>
-      <w:proofErr w:type="spellStart"/>
       <w:r>
         <w:rPr>
           <w:i/>
@@ -9618,7 +9560,6 @@
         </w:rPr>
         <w:t>Auth</w:t>
       </w:r>
-      <w:proofErr w:type="spellEnd"/>
       <w:r>
         <w:rPr>
           <w:i/>
@@ -9698,23 +9639,7 @@
         <w:t>.</w:t>
       </w:r>
       <w:r>
-        <w:t xml:space="preserve"> Indique também quais componentes serão reutilizados (navegadores, </w:t>
-      </w:r>
-      <w:proofErr w:type="spellStart"/>
-      <w:r>
-        <w:t>SGBDs</w:t>
-      </w:r>
-      <w:proofErr w:type="spellEnd"/>
-      <w:r>
-        <w:t xml:space="preserve">, middlewares, </w:t>
-      </w:r>
-      <w:proofErr w:type="spellStart"/>
-      <w:r>
-        <w:t>etc</w:t>
-      </w:r>
-      <w:proofErr w:type="spellEnd"/>
-      <w:r>
-        <w:t xml:space="preserve">), quais componentes serão adquiridos por serem proprietários e quais componentes </w:t>
+        <w:t xml:space="preserve"> Indique também quais componentes serão reutilizados (navegadores, SGBDs, middlewares, etc), quais componentes serão adquiridos por serem proprietários e quais componentes </w:t>
       </w:r>
       <w:r>
         <w:t>precisam ser</w:t>
@@ -9874,319 +9799,13 @@
           <w:shd w:val="clear" w:color="auto" w:fill="FFFFFF"/>
           <w:lang w:val="en-US"/>
         </w:rPr>
-        <w:t xml:space="preserve">Lorem ipsum dolor sit </w:t>
-      </w:r>
-      <w:proofErr w:type="spellStart"/>
+        <w:t xml:space="preserve">Lorem ipsum dolor sit amet, consectetur adipiscing elit. Cras nunc magna, accumsan eget porta a, tincidunt sed mauris. Suspendisse orci nulla, sagittis a lorem laoreet, tincidunt imperdiet ipsum. </w:t>
+      </w:r>
       <w:r>
         <w:rPr>
           <w:shd w:val="clear" w:color="auto" w:fill="FFFFFF"/>
-          <w:lang w:val="en-US"/>
-        </w:rPr>
-        <w:t>amet</w:t>
-      </w:r>
-      <w:proofErr w:type="spellEnd"/>
-      <w:r>
-        <w:rPr>
-          <w:shd w:val="clear" w:color="auto" w:fill="FFFFFF"/>
-          <w:lang w:val="en-US"/>
-        </w:rPr>
-        <w:t xml:space="preserve">, </w:t>
-      </w:r>
-      <w:proofErr w:type="spellStart"/>
-      <w:r>
-        <w:rPr>
-          <w:shd w:val="clear" w:color="auto" w:fill="FFFFFF"/>
-          <w:lang w:val="en-US"/>
-        </w:rPr>
-        <w:t>consectetur</w:t>
-      </w:r>
-      <w:proofErr w:type="spellEnd"/>
-      <w:r>
-        <w:rPr>
-          <w:shd w:val="clear" w:color="auto" w:fill="FFFFFF"/>
-          <w:lang w:val="en-US"/>
-        </w:rPr>
-        <w:t xml:space="preserve"> </w:t>
-      </w:r>
-      <w:proofErr w:type="spellStart"/>
-      <w:r>
-        <w:rPr>
-          <w:shd w:val="clear" w:color="auto" w:fill="FFFFFF"/>
-          <w:lang w:val="en-US"/>
-        </w:rPr>
-        <w:t>adipiscing</w:t>
-      </w:r>
-      <w:proofErr w:type="spellEnd"/>
-      <w:r>
-        <w:rPr>
-          <w:shd w:val="clear" w:color="auto" w:fill="FFFFFF"/>
-          <w:lang w:val="en-US"/>
-        </w:rPr>
-        <w:t xml:space="preserve"> </w:t>
-      </w:r>
-      <w:proofErr w:type="spellStart"/>
-      <w:r>
-        <w:rPr>
-          <w:shd w:val="clear" w:color="auto" w:fill="FFFFFF"/>
-          <w:lang w:val="en-US"/>
-        </w:rPr>
-        <w:t>elit</w:t>
-      </w:r>
-      <w:proofErr w:type="spellEnd"/>
-      <w:r>
-        <w:rPr>
-          <w:shd w:val="clear" w:color="auto" w:fill="FFFFFF"/>
-          <w:lang w:val="en-US"/>
-        </w:rPr>
-        <w:t xml:space="preserve">. Cras </w:t>
-      </w:r>
-      <w:proofErr w:type="spellStart"/>
-      <w:r>
-        <w:rPr>
-          <w:shd w:val="clear" w:color="auto" w:fill="FFFFFF"/>
-          <w:lang w:val="en-US"/>
-        </w:rPr>
-        <w:t>nunc</w:t>
-      </w:r>
-      <w:proofErr w:type="spellEnd"/>
-      <w:r>
-        <w:rPr>
-          <w:shd w:val="clear" w:color="auto" w:fill="FFFFFF"/>
-          <w:lang w:val="en-US"/>
-        </w:rPr>
-        <w:t xml:space="preserve"> magna, </w:t>
-      </w:r>
-      <w:proofErr w:type="spellStart"/>
-      <w:r>
-        <w:rPr>
-          <w:shd w:val="clear" w:color="auto" w:fill="FFFFFF"/>
-          <w:lang w:val="en-US"/>
-        </w:rPr>
-        <w:t>accumsan</w:t>
-      </w:r>
-      <w:proofErr w:type="spellEnd"/>
-      <w:r>
-        <w:rPr>
-          <w:shd w:val="clear" w:color="auto" w:fill="FFFFFF"/>
-          <w:lang w:val="en-US"/>
-        </w:rPr>
-        <w:t xml:space="preserve"> </w:t>
-      </w:r>
-      <w:proofErr w:type="spellStart"/>
-      <w:r>
-        <w:rPr>
-          <w:shd w:val="clear" w:color="auto" w:fill="FFFFFF"/>
-          <w:lang w:val="en-US"/>
-        </w:rPr>
-        <w:t>eget</w:t>
-      </w:r>
-      <w:proofErr w:type="spellEnd"/>
-      <w:r>
-        <w:rPr>
-          <w:shd w:val="clear" w:color="auto" w:fill="FFFFFF"/>
-          <w:lang w:val="en-US"/>
-        </w:rPr>
-        <w:t xml:space="preserve"> porta a, </w:t>
-      </w:r>
-      <w:proofErr w:type="spellStart"/>
-      <w:r>
-        <w:rPr>
-          <w:shd w:val="clear" w:color="auto" w:fill="FFFFFF"/>
-          <w:lang w:val="en-US"/>
-        </w:rPr>
-        <w:t>tincidunt</w:t>
-      </w:r>
-      <w:proofErr w:type="spellEnd"/>
-      <w:r>
-        <w:rPr>
-          <w:shd w:val="clear" w:color="auto" w:fill="FFFFFF"/>
-          <w:lang w:val="en-US"/>
-        </w:rPr>
-        <w:t xml:space="preserve"> sed </w:t>
-      </w:r>
-      <w:proofErr w:type="spellStart"/>
-      <w:r>
-        <w:rPr>
-          <w:shd w:val="clear" w:color="auto" w:fill="FFFFFF"/>
-          <w:lang w:val="en-US"/>
-        </w:rPr>
-        <w:t>mauris</w:t>
-      </w:r>
-      <w:proofErr w:type="spellEnd"/>
-      <w:r>
-        <w:rPr>
-          <w:shd w:val="clear" w:color="auto" w:fill="FFFFFF"/>
-          <w:lang w:val="en-US"/>
-        </w:rPr>
-        <w:t xml:space="preserve">. </w:t>
-      </w:r>
-      <w:proofErr w:type="spellStart"/>
-      <w:r>
-        <w:rPr>
-          <w:shd w:val="clear" w:color="auto" w:fill="FFFFFF"/>
-          <w:lang w:val="en-US"/>
-        </w:rPr>
-        <w:t>Suspendisse</w:t>
-      </w:r>
-      <w:proofErr w:type="spellEnd"/>
-      <w:r>
-        <w:rPr>
-          <w:shd w:val="clear" w:color="auto" w:fill="FFFFFF"/>
-          <w:lang w:val="en-US"/>
-        </w:rPr>
-        <w:t xml:space="preserve"> </w:t>
-      </w:r>
-      <w:proofErr w:type="spellStart"/>
-      <w:r>
-        <w:rPr>
-          <w:shd w:val="clear" w:color="auto" w:fill="FFFFFF"/>
-          <w:lang w:val="en-US"/>
-        </w:rPr>
-        <w:t>orci</w:t>
-      </w:r>
-      <w:proofErr w:type="spellEnd"/>
-      <w:r>
-        <w:rPr>
-          <w:shd w:val="clear" w:color="auto" w:fill="FFFFFF"/>
-          <w:lang w:val="en-US"/>
-        </w:rPr>
-        <w:t xml:space="preserve"> </w:t>
-      </w:r>
-      <w:proofErr w:type="spellStart"/>
-      <w:r>
-        <w:rPr>
-          <w:shd w:val="clear" w:color="auto" w:fill="FFFFFF"/>
-          <w:lang w:val="en-US"/>
-        </w:rPr>
-        <w:t>nulla</w:t>
-      </w:r>
-      <w:proofErr w:type="spellEnd"/>
-      <w:r>
-        <w:rPr>
-          <w:shd w:val="clear" w:color="auto" w:fill="FFFFFF"/>
-          <w:lang w:val="en-US"/>
-        </w:rPr>
-        <w:t xml:space="preserve">, </w:t>
-      </w:r>
-      <w:proofErr w:type="spellStart"/>
-      <w:r>
-        <w:rPr>
-          <w:shd w:val="clear" w:color="auto" w:fill="FFFFFF"/>
-          <w:lang w:val="en-US"/>
-        </w:rPr>
-        <w:t>sagittis</w:t>
-      </w:r>
-      <w:proofErr w:type="spellEnd"/>
-      <w:r>
-        <w:rPr>
-          <w:shd w:val="clear" w:color="auto" w:fill="FFFFFF"/>
-          <w:lang w:val="en-US"/>
-        </w:rPr>
-        <w:t xml:space="preserve"> a lorem </w:t>
-      </w:r>
-      <w:proofErr w:type="spellStart"/>
-      <w:r>
-        <w:rPr>
-          <w:shd w:val="clear" w:color="auto" w:fill="FFFFFF"/>
-          <w:lang w:val="en-US"/>
-        </w:rPr>
-        <w:t>laoreet</w:t>
-      </w:r>
-      <w:proofErr w:type="spellEnd"/>
-      <w:r>
-        <w:rPr>
-          <w:shd w:val="clear" w:color="auto" w:fill="FFFFFF"/>
-          <w:lang w:val="en-US"/>
-        </w:rPr>
-        <w:t xml:space="preserve">, </w:t>
-      </w:r>
-      <w:proofErr w:type="spellStart"/>
-      <w:r>
-        <w:rPr>
-          <w:shd w:val="clear" w:color="auto" w:fill="FFFFFF"/>
-          <w:lang w:val="en-US"/>
-        </w:rPr>
-        <w:t>tincidunt</w:t>
-      </w:r>
-      <w:proofErr w:type="spellEnd"/>
-      <w:r>
-        <w:rPr>
-          <w:shd w:val="clear" w:color="auto" w:fill="FFFFFF"/>
-          <w:lang w:val="en-US"/>
-        </w:rPr>
-        <w:t xml:space="preserve"> </w:t>
-      </w:r>
-      <w:proofErr w:type="spellStart"/>
-      <w:r>
-        <w:rPr>
-          <w:shd w:val="clear" w:color="auto" w:fill="FFFFFF"/>
-          <w:lang w:val="en-US"/>
-        </w:rPr>
-        <w:t>imperdiet</w:t>
-      </w:r>
-      <w:proofErr w:type="spellEnd"/>
-      <w:r>
-        <w:rPr>
-          <w:shd w:val="clear" w:color="auto" w:fill="FFFFFF"/>
-          <w:lang w:val="en-US"/>
-        </w:rPr>
-        <w:t xml:space="preserve"> ipsum. </w:t>
-      </w:r>
-      <w:proofErr w:type="spellStart"/>
-      <w:r>
-        <w:rPr>
-          <w:shd w:val="clear" w:color="auto" w:fill="FFFFFF"/>
-        </w:rPr>
-        <w:t>Morbi</w:t>
-      </w:r>
-      <w:proofErr w:type="spellEnd"/>
-      <w:r>
-        <w:rPr>
-          <w:shd w:val="clear" w:color="auto" w:fill="FFFFFF"/>
-        </w:rPr>
-        <w:t xml:space="preserve"> </w:t>
-      </w:r>
-      <w:proofErr w:type="spellStart"/>
-      <w:r>
-        <w:rPr>
-          <w:shd w:val="clear" w:color="auto" w:fill="FFFFFF"/>
-        </w:rPr>
-        <w:t>malesuada</w:t>
-      </w:r>
-      <w:proofErr w:type="spellEnd"/>
-      <w:r>
-        <w:rPr>
-          <w:shd w:val="clear" w:color="auto" w:fill="FFFFFF"/>
-        </w:rPr>
-        <w:t xml:space="preserve"> </w:t>
-      </w:r>
-      <w:proofErr w:type="spellStart"/>
-      <w:r>
-        <w:rPr>
-          <w:shd w:val="clear" w:color="auto" w:fill="FFFFFF"/>
-        </w:rPr>
-        <w:t>pretium</w:t>
-      </w:r>
-      <w:proofErr w:type="spellEnd"/>
-      <w:r>
-        <w:rPr>
-          <w:shd w:val="clear" w:color="auto" w:fill="FFFFFF"/>
-        </w:rPr>
-        <w:t xml:space="preserve"> </w:t>
-      </w:r>
-      <w:proofErr w:type="spellStart"/>
-      <w:r>
-        <w:rPr>
-          <w:shd w:val="clear" w:color="auto" w:fill="FFFFFF"/>
-        </w:rPr>
-        <w:t>suscipit</w:t>
-      </w:r>
-      <w:proofErr w:type="spellEnd"/>
-      <w:r>
-        <w:rPr>
-          <w:shd w:val="clear" w:color="auto" w:fill="FFFFFF"/>
-        </w:rPr>
-        <w:t xml:space="preserve">. </w:t>
+        </w:rPr>
+        <w:t xml:space="preserve">Morbi malesuada pretium suscipit. </w:t>
       </w:r>
     </w:p>
     <w:p>
@@ -10212,189 +9831,18 @@
         </w:rPr>
         <w:t xml:space="preserve"> - </w:t>
       </w:r>
-      <w:proofErr w:type="spellStart"/>
       <w:r>
         <w:rPr>
           <w:shd w:val="clear" w:color="auto" w:fill="FFFFFF"/>
           <w:lang w:val="en-US"/>
         </w:rPr>
-        <w:t>Praesent</w:t>
-      </w:r>
-      <w:proofErr w:type="spellEnd"/>
+        <w:t xml:space="preserve">Praesent nec nisi hendrerit, ullamcorper tortor non, rutrum sem. In non lectus tortor. </w:t>
+      </w:r>
       <w:r>
         <w:rPr>
           <w:shd w:val="clear" w:color="auto" w:fill="FFFFFF"/>
-          <w:lang w:val="en-US"/>
-        </w:rPr>
-        <w:t xml:space="preserve"> </w:t>
-      </w:r>
-      <w:proofErr w:type="spellStart"/>
-      <w:r>
-        <w:rPr>
-          <w:shd w:val="clear" w:color="auto" w:fill="FFFFFF"/>
-          <w:lang w:val="en-US"/>
-        </w:rPr>
-        <w:t>nec</w:t>
-      </w:r>
-      <w:proofErr w:type="spellEnd"/>
-      <w:r>
-        <w:rPr>
-          <w:shd w:val="clear" w:color="auto" w:fill="FFFFFF"/>
-          <w:lang w:val="en-US"/>
-        </w:rPr>
-        <w:t xml:space="preserve"> nisi </w:t>
-      </w:r>
-      <w:proofErr w:type="spellStart"/>
-      <w:r>
-        <w:rPr>
-          <w:shd w:val="clear" w:color="auto" w:fill="FFFFFF"/>
-          <w:lang w:val="en-US"/>
-        </w:rPr>
-        <w:t>hendrerit</w:t>
-      </w:r>
-      <w:proofErr w:type="spellEnd"/>
-      <w:r>
-        <w:rPr>
-          <w:shd w:val="clear" w:color="auto" w:fill="FFFFFF"/>
-          <w:lang w:val="en-US"/>
-        </w:rPr>
-        <w:t xml:space="preserve">, </w:t>
-      </w:r>
-      <w:proofErr w:type="spellStart"/>
-      <w:r>
-        <w:rPr>
-          <w:shd w:val="clear" w:color="auto" w:fill="FFFFFF"/>
-          <w:lang w:val="en-US"/>
-        </w:rPr>
-        <w:t>ullamcorper</w:t>
-      </w:r>
-      <w:proofErr w:type="spellEnd"/>
-      <w:r>
-        <w:rPr>
-          <w:shd w:val="clear" w:color="auto" w:fill="FFFFFF"/>
-          <w:lang w:val="en-US"/>
-        </w:rPr>
-        <w:t xml:space="preserve"> </w:t>
-      </w:r>
-      <w:proofErr w:type="spellStart"/>
-      <w:r>
-        <w:rPr>
-          <w:shd w:val="clear" w:color="auto" w:fill="FFFFFF"/>
-          <w:lang w:val="en-US"/>
-        </w:rPr>
-        <w:t>tortor</w:t>
-      </w:r>
-      <w:proofErr w:type="spellEnd"/>
-      <w:r>
-        <w:rPr>
-          <w:shd w:val="clear" w:color="auto" w:fill="FFFFFF"/>
-          <w:lang w:val="en-US"/>
-        </w:rPr>
-        <w:t xml:space="preserve"> non, </w:t>
-      </w:r>
-      <w:proofErr w:type="spellStart"/>
-      <w:r>
-        <w:rPr>
-          <w:shd w:val="clear" w:color="auto" w:fill="FFFFFF"/>
-          <w:lang w:val="en-US"/>
-        </w:rPr>
-        <w:t>rutrum</w:t>
-      </w:r>
-      <w:proofErr w:type="spellEnd"/>
-      <w:r>
-        <w:rPr>
-          <w:shd w:val="clear" w:color="auto" w:fill="FFFFFF"/>
-          <w:lang w:val="en-US"/>
-        </w:rPr>
-        <w:t xml:space="preserve"> sem. In non </w:t>
-      </w:r>
-      <w:proofErr w:type="spellStart"/>
-      <w:r>
-        <w:rPr>
-          <w:shd w:val="clear" w:color="auto" w:fill="FFFFFF"/>
-          <w:lang w:val="en-US"/>
-        </w:rPr>
-        <w:t>lectus</w:t>
-      </w:r>
-      <w:proofErr w:type="spellEnd"/>
-      <w:r>
-        <w:rPr>
-          <w:shd w:val="clear" w:color="auto" w:fill="FFFFFF"/>
-          <w:lang w:val="en-US"/>
-        </w:rPr>
-        <w:t xml:space="preserve"> </w:t>
-      </w:r>
-      <w:proofErr w:type="spellStart"/>
-      <w:r>
-        <w:rPr>
-          <w:shd w:val="clear" w:color="auto" w:fill="FFFFFF"/>
-          <w:lang w:val="en-US"/>
-        </w:rPr>
-        <w:t>tortor</w:t>
-      </w:r>
-      <w:proofErr w:type="spellEnd"/>
-      <w:r>
-        <w:rPr>
-          <w:shd w:val="clear" w:color="auto" w:fill="FFFFFF"/>
-          <w:lang w:val="en-US"/>
-        </w:rPr>
-        <w:t xml:space="preserve">. </w:t>
-      </w:r>
-      <w:proofErr w:type="spellStart"/>
-      <w:r>
-        <w:rPr>
-          <w:shd w:val="clear" w:color="auto" w:fill="FFFFFF"/>
-        </w:rPr>
-        <w:t>Nulla</w:t>
-      </w:r>
-      <w:proofErr w:type="spellEnd"/>
-      <w:r>
-        <w:rPr>
-          <w:shd w:val="clear" w:color="auto" w:fill="FFFFFF"/>
-        </w:rPr>
-        <w:t xml:space="preserve"> </w:t>
-      </w:r>
-      <w:proofErr w:type="spellStart"/>
-      <w:r>
-        <w:rPr>
-          <w:shd w:val="clear" w:color="auto" w:fill="FFFFFF"/>
-        </w:rPr>
-        <w:t>vel</w:t>
-      </w:r>
-      <w:proofErr w:type="spellEnd"/>
-      <w:r>
-        <w:rPr>
-          <w:shd w:val="clear" w:color="auto" w:fill="FFFFFF"/>
-        </w:rPr>
-        <w:t xml:space="preserve"> </w:t>
-      </w:r>
-      <w:proofErr w:type="spellStart"/>
-      <w:r>
-        <w:rPr>
-          <w:shd w:val="clear" w:color="auto" w:fill="FFFFFF"/>
-        </w:rPr>
-        <w:t>tincidunt</w:t>
-      </w:r>
-      <w:proofErr w:type="spellEnd"/>
-      <w:r>
-        <w:rPr>
-          <w:shd w:val="clear" w:color="auto" w:fill="FFFFFF"/>
-        </w:rPr>
-        <w:t xml:space="preserve"> </w:t>
-      </w:r>
-      <w:proofErr w:type="spellStart"/>
-      <w:r>
-        <w:rPr>
-          <w:shd w:val="clear" w:color="auto" w:fill="FFFFFF"/>
-        </w:rPr>
-        <w:t>eros</w:t>
-      </w:r>
-      <w:proofErr w:type="spellEnd"/>
-      <w:r>
-        <w:rPr>
-          <w:shd w:val="clear" w:color="auto" w:fill="FFFFFF"/>
-        </w:rPr>
-        <w:t xml:space="preserve">. </w:t>
+        </w:rPr>
+        <w:t xml:space="preserve">Nulla vel tincidunt eros. </w:t>
       </w:r>
     </w:p>
     <w:p>
@@ -10407,7 +9855,6 @@
           <w:lang w:eastAsia="pt-BR"/>
         </w:rPr>
       </w:pPr>
-      <w:proofErr w:type="spellStart"/>
       <w:r>
         <w:rPr>
           <w:b/>
@@ -10415,278 +9862,23 @@
         </w:rPr>
         <w:t>Account</w:t>
       </w:r>
-      <w:proofErr w:type="spellEnd"/>
       <w:r>
         <w:rPr>
           <w:lang w:val="es-ES_tradnl" w:eastAsia="pt-BR"/>
         </w:rPr>
-        <w:t xml:space="preserve"> - </w:t>
-      </w:r>
-      <w:proofErr w:type="spellStart"/>
+        <w:t xml:space="preserve"> - Nulla eget viverra mi, eu malesuada erat. </w:t>
+      </w:r>
+      <w:r>
+        <w:rPr>
+          <w:lang w:eastAsia="pt-BR"/>
+        </w:rPr>
+        <w:t xml:space="preserve">Maecenas molestie turpis sem, quis consectetur lorem feugiat vitae. </w:t>
+      </w:r>
       <w:r>
         <w:rPr>
           <w:lang w:val="es-ES_tradnl" w:eastAsia="pt-BR"/>
         </w:rPr>
-        <w:t>Nulla</w:t>
-      </w:r>
-      <w:proofErr w:type="spellEnd"/>
-      <w:r>
-        <w:rPr>
-          <w:lang w:val="es-ES_tradnl" w:eastAsia="pt-BR"/>
-        </w:rPr>
-        <w:t xml:space="preserve"> </w:t>
-      </w:r>
-      <w:proofErr w:type="spellStart"/>
-      <w:r>
-        <w:rPr>
-          <w:lang w:val="es-ES_tradnl" w:eastAsia="pt-BR"/>
-        </w:rPr>
-        <w:t>eget</w:t>
-      </w:r>
-      <w:proofErr w:type="spellEnd"/>
-      <w:r>
-        <w:rPr>
-          <w:lang w:val="es-ES_tradnl" w:eastAsia="pt-BR"/>
-        </w:rPr>
-        <w:t xml:space="preserve"> </w:t>
-      </w:r>
-      <w:proofErr w:type="spellStart"/>
-      <w:r>
-        <w:rPr>
-          <w:lang w:val="es-ES_tradnl" w:eastAsia="pt-BR"/>
-        </w:rPr>
-        <w:t>viverra</w:t>
-      </w:r>
-      <w:proofErr w:type="spellEnd"/>
-      <w:r>
-        <w:rPr>
-          <w:lang w:val="es-ES_tradnl" w:eastAsia="pt-BR"/>
-        </w:rPr>
-        <w:t xml:space="preserve"> </w:t>
-      </w:r>
-      <w:proofErr w:type="spellStart"/>
-      <w:r>
-        <w:rPr>
-          <w:lang w:val="es-ES_tradnl" w:eastAsia="pt-BR"/>
-        </w:rPr>
-        <w:t>mi</w:t>
-      </w:r>
-      <w:proofErr w:type="spellEnd"/>
-      <w:r>
-        <w:rPr>
-          <w:lang w:val="es-ES_tradnl" w:eastAsia="pt-BR"/>
-        </w:rPr>
-        <w:t xml:space="preserve">, </w:t>
-      </w:r>
-      <w:proofErr w:type="spellStart"/>
-      <w:r>
-        <w:rPr>
-          <w:lang w:val="es-ES_tradnl" w:eastAsia="pt-BR"/>
-        </w:rPr>
-        <w:t>eu</w:t>
-      </w:r>
-      <w:proofErr w:type="spellEnd"/>
-      <w:r>
-        <w:rPr>
-          <w:lang w:val="es-ES_tradnl" w:eastAsia="pt-BR"/>
-        </w:rPr>
-        <w:t xml:space="preserve"> </w:t>
-      </w:r>
-      <w:proofErr w:type="spellStart"/>
-      <w:r>
-        <w:rPr>
-          <w:lang w:val="es-ES_tradnl" w:eastAsia="pt-BR"/>
-        </w:rPr>
-        <w:t>malesuada</w:t>
-      </w:r>
-      <w:proofErr w:type="spellEnd"/>
-      <w:r>
-        <w:rPr>
-          <w:lang w:val="es-ES_tradnl" w:eastAsia="pt-BR"/>
-        </w:rPr>
-        <w:t xml:space="preserve"> </w:t>
-      </w:r>
-      <w:proofErr w:type="spellStart"/>
-      <w:r>
-        <w:rPr>
-          <w:lang w:val="es-ES_tradnl" w:eastAsia="pt-BR"/>
-        </w:rPr>
-        <w:t>erat</w:t>
-      </w:r>
-      <w:proofErr w:type="spellEnd"/>
-      <w:r>
-        <w:rPr>
-          <w:lang w:val="es-ES_tradnl" w:eastAsia="pt-BR"/>
-        </w:rPr>
-        <w:t xml:space="preserve">. </w:t>
-      </w:r>
-      <w:proofErr w:type="spellStart"/>
-      <w:r>
-        <w:rPr>
-          <w:lang w:eastAsia="pt-BR"/>
-        </w:rPr>
-        <w:t>Maecenas</w:t>
-      </w:r>
-      <w:proofErr w:type="spellEnd"/>
-      <w:r>
-        <w:rPr>
-          <w:lang w:eastAsia="pt-BR"/>
-        </w:rPr>
-        <w:t xml:space="preserve"> </w:t>
-      </w:r>
-      <w:proofErr w:type="spellStart"/>
-      <w:r>
-        <w:rPr>
-          <w:lang w:eastAsia="pt-BR"/>
-        </w:rPr>
-        <w:t>molestie</w:t>
-      </w:r>
-      <w:proofErr w:type="spellEnd"/>
-      <w:r>
-        <w:rPr>
-          <w:lang w:eastAsia="pt-BR"/>
-        </w:rPr>
-        <w:t xml:space="preserve"> </w:t>
-      </w:r>
-      <w:proofErr w:type="spellStart"/>
-      <w:r>
-        <w:rPr>
-          <w:lang w:eastAsia="pt-BR"/>
-        </w:rPr>
-        <w:t>turpis</w:t>
-      </w:r>
-      <w:proofErr w:type="spellEnd"/>
-      <w:r>
-        <w:rPr>
-          <w:lang w:eastAsia="pt-BR"/>
-        </w:rPr>
-        <w:t xml:space="preserve"> sem, quis </w:t>
-      </w:r>
-      <w:proofErr w:type="spellStart"/>
-      <w:r>
-        <w:rPr>
-          <w:lang w:eastAsia="pt-BR"/>
-        </w:rPr>
-        <w:t>consectetur</w:t>
-      </w:r>
-      <w:proofErr w:type="spellEnd"/>
-      <w:r>
-        <w:rPr>
-          <w:lang w:eastAsia="pt-BR"/>
-        </w:rPr>
-        <w:t xml:space="preserve"> </w:t>
-      </w:r>
-      <w:proofErr w:type="spellStart"/>
-      <w:r>
-        <w:rPr>
-          <w:lang w:eastAsia="pt-BR"/>
-        </w:rPr>
-        <w:t>lorem</w:t>
-      </w:r>
-      <w:proofErr w:type="spellEnd"/>
-      <w:r>
-        <w:rPr>
-          <w:lang w:eastAsia="pt-BR"/>
-        </w:rPr>
-        <w:t xml:space="preserve"> </w:t>
-      </w:r>
-      <w:proofErr w:type="spellStart"/>
-      <w:r>
-        <w:rPr>
-          <w:lang w:eastAsia="pt-BR"/>
-        </w:rPr>
-        <w:t>feugiat</w:t>
-      </w:r>
-      <w:proofErr w:type="spellEnd"/>
-      <w:r>
-        <w:rPr>
-          <w:lang w:eastAsia="pt-BR"/>
-        </w:rPr>
-        <w:t xml:space="preserve"> vitae. </w:t>
-      </w:r>
-      <w:proofErr w:type="spellStart"/>
-      <w:r>
-        <w:rPr>
-          <w:lang w:val="es-ES_tradnl" w:eastAsia="pt-BR"/>
-        </w:rPr>
-        <w:t>Aenean</w:t>
-      </w:r>
-      <w:proofErr w:type="spellEnd"/>
-      <w:r>
-        <w:rPr>
-          <w:lang w:val="es-ES_tradnl" w:eastAsia="pt-BR"/>
-        </w:rPr>
-        <w:t xml:space="preserve"> </w:t>
-      </w:r>
-      <w:proofErr w:type="spellStart"/>
-      <w:r>
-        <w:rPr>
-          <w:lang w:val="es-ES_tradnl" w:eastAsia="pt-BR"/>
-        </w:rPr>
-        <w:t>malesuada</w:t>
-      </w:r>
-      <w:proofErr w:type="spellEnd"/>
-      <w:r>
-        <w:rPr>
-          <w:lang w:val="es-ES_tradnl" w:eastAsia="pt-BR"/>
-        </w:rPr>
-        <w:t xml:space="preserve"> </w:t>
-      </w:r>
-      <w:proofErr w:type="spellStart"/>
-      <w:r>
-        <w:rPr>
-          <w:lang w:val="es-ES_tradnl" w:eastAsia="pt-BR"/>
-        </w:rPr>
-        <w:t>ipsum</w:t>
-      </w:r>
-      <w:proofErr w:type="spellEnd"/>
-      <w:r>
-        <w:rPr>
-          <w:lang w:val="es-ES_tradnl" w:eastAsia="pt-BR"/>
-        </w:rPr>
-        <w:t xml:space="preserve"> </w:t>
-      </w:r>
-      <w:proofErr w:type="spellStart"/>
-      <w:r>
-        <w:rPr>
-          <w:lang w:val="es-ES_tradnl" w:eastAsia="pt-BR"/>
-        </w:rPr>
-        <w:t>eu</w:t>
-      </w:r>
-      <w:proofErr w:type="spellEnd"/>
-      <w:r>
-        <w:rPr>
-          <w:lang w:val="es-ES_tradnl" w:eastAsia="pt-BR"/>
-        </w:rPr>
-        <w:t xml:space="preserve"> </w:t>
-      </w:r>
-      <w:proofErr w:type="spellStart"/>
-      <w:r>
-        <w:rPr>
-          <w:lang w:val="es-ES_tradnl" w:eastAsia="pt-BR"/>
-        </w:rPr>
-        <w:t>luctus</w:t>
-      </w:r>
-      <w:proofErr w:type="spellEnd"/>
-      <w:r>
-        <w:rPr>
-          <w:lang w:val="es-ES_tradnl" w:eastAsia="pt-BR"/>
-        </w:rPr>
-        <w:t xml:space="preserve"> </w:t>
-      </w:r>
-      <w:proofErr w:type="spellStart"/>
-      <w:r>
-        <w:rPr>
-          <w:lang w:val="es-ES_tradnl" w:eastAsia="pt-BR"/>
-        </w:rPr>
-        <w:t>consequat</w:t>
-      </w:r>
-      <w:proofErr w:type="spellEnd"/>
-      <w:r>
-        <w:rPr>
-          <w:lang w:val="es-ES_tradnl" w:eastAsia="pt-BR"/>
-        </w:rPr>
-        <w:t>.</w:t>
+        <w:t>Aenean malesuada ipsum eu luctus consequat.</w:t>
       </w:r>
     </w:p>
     <w:p>
@@ -10704,6 +9896,7 @@
       <w:bookmarkStart w:id="27" w:name="_Toc476472331"/>
       <w:bookmarkStart w:id="28" w:name="_Toc509945079"/>
       <w:r>
+        <w:lastRenderedPageBreak/>
         <w:t>Modelo de dados (opcional)</w:t>
       </w:r>
       <w:bookmarkEnd w:id="27"/>
@@ -10711,58 +9904,21 @@
     </w:p>
     <w:p>
       <w:pPr>
-        <w:pStyle w:val="ExplicaodePreenchimento"/>
-      </w:pPr>
-      <w:r>
-        <w:t>Caso julgue necessário</w:t>
-      </w:r>
-      <w:r>
-        <w:t xml:space="preserve"> para explicar a arquitetura</w:t>
-      </w:r>
-      <w:r>
-        <w:t>, apresente o diagrama de c</w:t>
-      </w:r>
-      <w:r>
-        <w:t>lasses ou diagrama de Entidade/R</w:t>
-      </w:r>
-      <w:r>
-        <w:t>elacionamentos ou tabelas do banco de dados.</w:t>
-      </w:r>
-      <w:r>
-        <w:t xml:space="preserve"> Este modelo pode ser essencial caso a arquitetura utilize uma solução de banco de dados distribuídos ou um banco </w:t>
-      </w:r>
-      <w:proofErr w:type="spellStart"/>
-      <w:r>
-        <w:t>NoSQL</w:t>
-      </w:r>
-      <w:proofErr w:type="spellEnd"/>
-      <w:r>
-        <w:t xml:space="preserve">. </w:t>
-      </w:r>
-    </w:p>
-    <w:p>
-      <w:pPr>
+        <w:jc w:val="center"/>
         <w:rPr>
           <w:lang w:eastAsia="pt-BR"/>
         </w:rPr>
       </w:pPr>
-    </w:p>
-    <w:p>
-      <w:pPr>
-        <w:jc w:val="center"/>
-        <w:rPr>
+      <w:r>
+        <w:rPr>
+          <w:noProof/>
           <w:lang w:eastAsia="pt-BR"/>
         </w:rPr>
-      </w:pPr>
-      <w:r>
-        <w:rPr>
-          <w:noProof/>
-        </w:rPr>
         <w:drawing>
-          <wp:inline distT="0" distB="0" distL="0" distR="0" wp14:anchorId="40A61A5F" wp14:editId="2B1C3332">
-            <wp:extent cx="4373880" cy="3832860"/>
-            <wp:effectExtent l="0" t="0" r="0" b="0"/>
-            <wp:docPr id="2139495203" name="Imagem 19" descr="C:\Temp\diag_bd.png"/>
+          <wp:inline distT="0" distB="0" distL="0" distR="0" wp14:anchorId="02DBEB6A" wp14:editId="1EB64148">
+            <wp:extent cx="5760085" cy="3631565"/>
+            <wp:effectExtent l="0" t="0" r="0" b="6985"/>
+            <wp:docPr id="3" name="Imagem 3"/>
             <wp:cNvGraphicFramePr>
               <a:graphicFrameLocks xmlns:a="http://schemas.openxmlformats.org/drawingml/2006/main" noChangeAspect="1"/>
             </wp:cNvGraphicFramePr>
@@ -10770,17 +9926,11 @@
               <a:graphicData uri="http://schemas.openxmlformats.org/drawingml/2006/picture">
                 <pic:pic xmlns:pic="http://schemas.openxmlformats.org/drawingml/2006/picture">
                   <pic:nvPicPr>
-                    <pic:cNvPr id="0" name="Imagem 19"/>
+                    <pic:cNvPr id="3" name="Imagem 3"/>
                     <pic:cNvPicPr/>
                   </pic:nvPicPr>
                   <pic:blipFill>
-                    <a:blip r:embed="rId12">
-                      <a:extLst>
-                        <a:ext uri="{28A0092B-C50C-407E-A947-70E740481C1C}">
-                          <a14:useLocalDpi xmlns:a14="http://schemas.microsoft.com/office/drawing/2010/main" val="0"/>
-                        </a:ext>
-                      </a:extLst>
-                    </a:blip>
+                    <a:blip r:embed="rId12"/>
                     <a:stretch>
                       <a:fillRect/>
                     </a:stretch>
@@ -10788,7 +9938,7 @@
                   <pic:spPr>
                     <a:xfrm>
                       <a:off x="0" y="0"/>
-                      <a:ext cx="4373880" cy="3832860"/>
+                      <a:ext cx="5760085" cy="3631565"/>
                     </a:xfrm>
                     <a:prstGeom prst="rect">
                       <a:avLst/>
@@ -10805,40 +9955,42 @@
       <w:pPr>
         <w:pStyle w:val="Legenda"/>
         <w:jc w:val="center"/>
-        <w:rPr>
-          <w:rFonts w:eastAsia="Times New Roman" w:cs="Arial"/>
-          <w:szCs w:val="24"/>
+      </w:pPr>
+      <w:r>
+        <w:t xml:space="preserve">Figura </w:t>
+      </w:r>
+      <w:r>
+        <w:fldChar w:fldCharType="begin"/>
+      </w:r>
+      <w:r>
+        <w:instrText>SEQ Figura \* ARABIC</w:instrText>
+      </w:r>
+      <w:r>
+        <w:fldChar w:fldCharType="separate"/>
+      </w:r>
+      <w:r>
+        <w:rPr>
+          <w:noProof/>
+        </w:rPr>
+        <w:t>3</w:t>
+      </w:r>
+      <w:r>
+        <w:fldChar w:fldCharType="end"/>
+      </w:r>
+      <w:r>
+        <w:t xml:space="preserve"> – Diagrama de Entidade Relacionamento (ER)</w:t>
+      </w:r>
+    </w:p>
+    <w:p>
+      <w:pPr>
+        <w:rPr>
           <w:lang w:eastAsia="pt-BR"/>
         </w:rPr>
       </w:pPr>
-      <w:r>
-        <w:t xml:space="preserve">Figura </w:t>
-      </w:r>
-      <w:r>
-        <w:fldChar w:fldCharType="begin"/>
-      </w:r>
-      <w:r>
-        <w:instrText>SEQ Figura \* ARABIC</w:instrText>
-      </w:r>
-      <w:r>
-        <w:fldChar w:fldCharType="separate"/>
-      </w:r>
-      <w:r>
-        <w:rPr>
-          <w:noProof/>
-        </w:rPr>
-        <w:t>3</w:t>
-      </w:r>
-      <w:r>
-        <w:fldChar w:fldCharType="end"/>
-      </w:r>
-      <w:r>
-        <w:t xml:space="preserve"> – Diagrama de Entidade Relacionamento (ER)</w:t>
-      </w:r>
-    </w:p>
-    <w:p>
-      <w:r>
-        <w:t>Obs: Acrescente uma breve descrição sobre o diagrama apresentado na Figura 3.</w:t>
+    </w:p>
+    <w:p>
+      <w:r>
+        <w:t>Através dessa representação do modelo entidade e relacionamento conseguimos representar como as principais entidades se relacionam entre si no sistema. Podemos observar que o usuário pode estar em diversas salas e as salas podem ter diversos usuários. Por fim, a sala contém diversas mensagens e as mensagens contém diversas salas.</w:t>
       </w:r>
     </w:p>
     <w:p/>
@@ -10933,335 +10085,17 @@
         </w:rPr>
         <w:t xml:space="preserve">Cenário 1 - Acessibilidade: </w:t>
       </w:r>
-      <w:proofErr w:type="spellStart"/>
-      <w:r>
-        <w:t>Suspendisse</w:t>
-      </w:r>
-      <w:proofErr w:type="spellEnd"/>
-      <w:r>
-        <w:t xml:space="preserve"> </w:t>
-      </w:r>
-      <w:proofErr w:type="spellStart"/>
-      <w:r>
-        <w:t>consequat</w:t>
-      </w:r>
-      <w:proofErr w:type="spellEnd"/>
-      <w:r>
-        <w:t xml:space="preserve"> </w:t>
-      </w:r>
-      <w:proofErr w:type="spellStart"/>
-      <w:r>
-        <w:t>consectetur</w:t>
-      </w:r>
-      <w:proofErr w:type="spellEnd"/>
-      <w:r>
-        <w:t xml:space="preserve"> </w:t>
-      </w:r>
-      <w:proofErr w:type="spellStart"/>
-      <w:r>
-        <w:t>velit</w:t>
-      </w:r>
-      <w:proofErr w:type="spellEnd"/>
-      <w:r>
-        <w:t xml:space="preserve">. </w:t>
-      </w:r>
-      <w:proofErr w:type="spellStart"/>
-      <w:r>
-        <w:t>Sed</w:t>
-      </w:r>
-      <w:proofErr w:type="spellEnd"/>
-      <w:r>
-        <w:t xml:space="preserve"> sem </w:t>
-      </w:r>
-      <w:proofErr w:type="spellStart"/>
-      <w:r>
-        <w:t>risus</w:t>
-      </w:r>
-      <w:proofErr w:type="spellEnd"/>
-      <w:r>
-        <w:t xml:space="preserve">, </w:t>
-      </w:r>
-      <w:proofErr w:type="spellStart"/>
-      <w:r>
-        <w:t>dictum</w:t>
-      </w:r>
-      <w:proofErr w:type="spellEnd"/>
-      <w:r>
-        <w:t xml:space="preserve"> </w:t>
-      </w:r>
-      <w:proofErr w:type="spellStart"/>
-      <w:r>
-        <w:t>dictum</w:t>
-      </w:r>
-      <w:proofErr w:type="spellEnd"/>
-      <w:r>
-        <w:t xml:space="preserve"> </w:t>
-      </w:r>
-      <w:proofErr w:type="spellStart"/>
-      <w:r>
-        <w:t>facilisis</w:t>
-      </w:r>
-      <w:proofErr w:type="spellEnd"/>
-      <w:r>
-        <w:t xml:space="preserve"> vitae, </w:t>
-      </w:r>
-      <w:proofErr w:type="spellStart"/>
-      <w:r>
-        <w:t>commodo</w:t>
-      </w:r>
-      <w:proofErr w:type="spellEnd"/>
-      <w:r>
-        <w:t xml:space="preserve"> quis </w:t>
-      </w:r>
-      <w:proofErr w:type="spellStart"/>
-      <w:r>
-        <w:t>leo</w:t>
-      </w:r>
-      <w:proofErr w:type="spellEnd"/>
-      <w:r>
-        <w:t xml:space="preserve">. </w:t>
-      </w:r>
-      <w:proofErr w:type="spellStart"/>
-      <w:r>
-        <w:t>Vivamus</w:t>
-      </w:r>
-      <w:proofErr w:type="spellEnd"/>
-      <w:r>
-        <w:t xml:space="preserve"> </w:t>
-      </w:r>
-      <w:proofErr w:type="spellStart"/>
-      <w:r>
-        <w:t>nulla</w:t>
-      </w:r>
-      <w:proofErr w:type="spellEnd"/>
-      <w:r>
-        <w:t xml:space="preserve"> sem, </w:t>
-      </w:r>
-      <w:proofErr w:type="spellStart"/>
-      <w:r>
-        <w:t>cursus</w:t>
-      </w:r>
-      <w:proofErr w:type="spellEnd"/>
-      <w:r>
-        <w:t xml:space="preserve"> a </w:t>
-      </w:r>
-      <w:proofErr w:type="spellStart"/>
-      <w:r>
-        <w:t>mollis</w:t>
-      </w:r>
-      <w:proofErr w:type="spellEnd"/>
-      <w:r>
-        <w:t xml:space="preserve"> quis, </w:t>
-      </w:r>
-      <w:proofErr w:type="spellStart"/>
-      <w:r>
-        <w:t>interdum</w:t>
-      </w:r>
-      <w:proofErr w:type="spellEnd"/>
-      <w:r>
-        <w:t xml:space="preserve"> </w:t>
-      </w:r>
-      <w:proofErr w:type="spellStart"/>
-      <w:r>
-        <w:t>at</w:t>
-      </w:r>
-      <w:proofErr w:type="spellEnd"/>
-      <w:r>
-        <w:t xml:space="preserve"> </w:t>
-      </w:r>
-      <w:proofErr w:type="spellStart"/>
-      <w:r>
-        <w:t>nulla</w:t>
-      </w:r>
-      <w:proofErr w:type="spellEnd"/>
-      <w:r>
-        <w:t xml:space="preserve">. </w:t>
-      </w:r>
-      <w:proofErr w:type="spellStart"/>
+      <w:r>
+        <w:t xml:space="preserve">Suspendisse consequat consectetur velit. Sed sem risus, dictum dictum facilisis vitae, commodo quis leo. Vivamus nulla sem, cursus a mollis quis, interdum at nulla. </w:t>
+      </w:r>
       <w:r>
         <w:rPr>
           <w:lang w:val="en-US"/>
         </w:rPr>
-        <w:t>Nullam</w:t>
-      </w:r>
-      <w:proofErr w:type="spellEnd"/>
-      <w:r>
-        <w:rPr>
-          <w:lang w:val="en-US"/>
-        </w:rPr>
-        <w:t xml:space="preserve"> dictum </w:t>
-      </w:r>
-      <w:proofErr w:type="spellStart"/>
-      <w:r>
-        <w:rPr>
-          <w:lang w:val="en-US"/>
-        </w:rPr>
-        <w:t>congue</w:t>
-      </w:r>
-      <w:proofErr w:type="spellEnd"/>
-      <w:r>
-        <w:rPr>
-          <w:lang w:val="en-US"/>
-        </w:rPr>
-        <w:t xml:space="preserve"> </w:t>
-      </w:r>
-      <w:proofErr w:type="spellStart"/>
-      <w:r>
-        <w:rPr>
-          <w:lang w:val="en-US"/>
-        </w:rPr>
-        <w:t>mauris</w:t>
-      </w:r>
-      <w:proofErr w:type="spellEnd"/>
-      <w:r>
-        <w:rPr>
-          <w:lang w:val="en-US"/>
-        </w:rPr>
-        <w:t xml:space="preserve">. </w:t>
-      </w:r>
-      <w:proofErr w:type="spellStart"/>
-      <w:r>
-        <w:rPr>
-          <w:lang w:val="en-US"/>
-        </w:rPr>
-        <w:t>Praesent</w:t>
-      </w:r>
-      <w:proofErr w:type="spellEnd"/>
-      <w:r>
-        <w:rPr>
-          <w:lang w:val="en-US"/>
-        </w:rPr>
-        <w:t xml:space="preserve"> </w:t>
-      </w:r>
-      <w:proofErr w:type="spellStart"/>
-      <w:r>
-        <w:rPr>
-          <w:lang w:val="en-US"/>
-        </w:rPr>
-        <w:t>nec</w:t>
-      </w:r>
-      <w:proofErr w:type="spellEnd"/>
-      <w:r>
-        <w:rPr>
-          <w:lang w:val="en-US"/>
-        </w:rPr>
-        <w:t xml:space="preserve"> nisi </w:t>
-      </w:r>
-      <w:proofErr w:type="spellStart"/>
-      <w:r>
-        <w:rPr>
-          <w:lang w:val="en-US"/>
-        </w:rPr>
-        <w:t>hendrerit</w:t>
-      </w:r>
-      <w:proofErr w:type="spellEnd"/>
-      <w:r>
-        <w:rPr>
-          <w:lang w:val="en-US"/>
-        </w:rPr>
-        <w:t xml:space="preserve">, </w:t>
-      </w:r>
-      <w:proofErr w:type="spellStart"/>
-      <w:r>
-        <w:rPr>
-          <w:lang w:val="en-US"/>
-        </w:rPr>
-        <w:t>ullamcorper</w:t>
-      </w:r>
-      <w:proofErr w:type="spellEnd"/>
-      <w:r>
-        <w:rPr>
-          <w:lang w:val="en-US"/>
-        </w:rPr>
-        <w:t xml:space="preserve"> </w:t>
-      </w:r>
-      <w:proofErr w:type="spellStart"/>
-      <w:r>
-        <w:rPr>
-          <w:lang w:val="en-US"/>
-        </w:rPr>
-        <w:t>tortor</w:t>
-      </w:r>
-      <w:proofErr w:type="spellEnd"/>
-      <w:r>
-        <w:rPr>
-          <w:lang w:val="en-US"/>
-        </w:rPr>
-        <w:t xml:space="preserve"> non, </w:t>
-      </w:r>
-      <w:proofErr w:type="spellStart"/>
-      <w:r>
-        <w:rPr>
-          <w:lang w:val="en-US"/>
-        </w:rPr>
-        <w:t>rutrum</w:t>
-      </w:r>
-      <w:proofErr w:type="spellEnd"/>
-      <w:r>
-        <w:rPr>
-          <w:lang w:val="en-US"/>
-        </w:rPr>
-        <w:t xml:space="preserve"> sem. In non </w:t>
-      </w:r>
-      <w:proofErr w:type="spellStart"/>
-      <w:r>
-        <w:rPr>
-          <w:lang w:val="en-US"/>
-        </w:rPr>
-        <w:t>lectus</w:t>
-      </w:r>
-      <w:proofErr w:type="spellEnd"/>
-      <w:r>
-        <w:rPr>
-          <w:lang w:val="en-US"/>
-        </w:rPr>
-        <w:t xml:space="preserve"> </w:t>
-      </w:r>
-      <w:proofErr w:type="spellStart"/>
-      <w:r>
-        <w:rPr>
-          <w:lang w:val="en-US"/>
-        </w:rPr>
-        <w:t>tortor</w:t>
-      </w:r>
-      <w:proofErr w:type="spellEnd"/>
-      <w:r>
-        <w:rPr>
-          <w:lang w:val="en-US"/>
-        </w:rPr>
-        <w:t xml:space="preserve">. </w:t>
-      </w:r>
-      <w:proofErr w:type="spellStart"/>
-      <w:r>
-        <w:t>Nulla</w:t>
-      </w:r>
-      <w:proofErr w:type="spellEnd"/>
-      <w:r>
-        <w:t xml:space="preserve"> </w:t>
-      </w:r>
-      <w:proofErr w:type="spellStart"/>
-      <w:r>
-        <w:t>vel</w:t>
-      </w:r>
-      <w:proofErr w:type="spellEnd"/>
-      <w:r>
-        <w:t xml:space="preserve"> </w:t>
-      </w:r>
-      <w:proofErr w:type="spellStart"/>
-      <w:r>
-        <w:t>tincidunt</w:t>
-      </w:r>
-      <w:proofErr w:type="spellEnd"/>
-      <w:r>
-        <w:t xml:space="preserve"> </w:t>
-      </w:r>
-      <w:proofErr w:type="spellStart"/>
-      <w:r>
-        <w:t>eros</w:t>
-      </w:r>
-      <w:proofErr w:type="spellEnd"/>
-      <w:r>
-        <w:t xml:space="preserve">. </w:t>
+        <w:t xml:space="preserve">Nullam dictum congue mauris. Praesent nec nisi hendrerit, ullamcorper tortor non, rutrum sem. In non lectus tortor. </w:t>
+      </w:r>
+      <w:r>
+        <w:t xml:space="preserve">Nulla vel tincidunt eros. </w:t>
       </w:r>
     </w:p>
     <w:p>
@@ -11275,205 +10109,31 @@
         <w:rPr>
           <w:b/>
         </w:rPr>
+        <w:lastRenderedPageBreak/>
         <w:t xml:space="preserve">Cenário 2 - Interoperabilidade: </w:t>
       </w:r>
-      <w:proofErr w:type="spellStart"/>
-      <w:r>
-        <w:t>Pellentesque</w:t>
-      </w:r>
-      <w:proofErr w:type="spellEnd"/>
+      <w:r>
+        <w:t xml:space="preserve">Pellentesque habitant morbi tristique senectus et netus et malesuada fames ac turpis egestas. </w:t>
+      </w:r>
+      <w:r>
+        <w:rPr>
+          <w:lang w:val="en-US"/>
+        </w:rPr>
+        <w:t xml:space="preserve">Fusce ut accumsan erat. Pellentesque in enim tempus, iaculis sem in, semper arcu. </w:t>
+      </w:r>
+    </w:p>
+    <w:p>
+      <w:r>
+        <w:rPr>
+          <w:b/>
+        </w:rPr>
+        <w:t>Cenário 3 - Manutenibilidade:</w:t>
+      </w:r>
       <w:r>
         <w:t xml:space="preserve"> </w:t>
       </w:r>
-      <w:proofErr w:type="spellStart"/>
-      <w:r>
-        <w:t>habitant</w:t>
-      </w:r>
-      <w:proofErr w:type="spellEnd"/>
-      <w:r>
-        <w:t xml:space="preserve"> </w:t>
-      </w:r>
-      <w:proofErr w:type="spellStart"/>
-      <w:r>
-        <w:t>morbi</w:t>
-      </w:r>
-      <w:proofErr w:type="spellEnd"/>
-      <w:r>
-        <w:t xml:space="preserve"> </w:t>
-      </w:r>
-      <w:proofErr w:type="spellStart"/>
-      <w:r>
-        <w:t>tristique</w:t>
-      </w:r>
-      <w:proofErr w:type="spellEnd"/>
-      <w:r>
-        <w:t xml:space="preserve"> </w:t>
-      </w:r>
-      <w:proofErr w:type="spellStart"/>
-      <w:r>
-        <w:t>senectus</w:t>
-      </w:r>
-      <w:proofErr w:type="spellEnd"/>
-      <w:r>
-        <w:t xml:space="preserve"> et </w:t>
-      </w:r>
-      <w:proofErr w:type="spellStart"/>
-      <w:r>
-        <w:t>netus</w:t>
-      </w:r>
-      <w:proofErr w:type="spellEnd"/>
-      <w:r>
-        <w:t xml:space="preserve"> et </w:t>
-      </w:r>
-      <w:proofErr w:type="spellStart"/>
-      <w:r>
-        <w:t>malesuada</w:t>
-      </w:r>
-      <w:proofErr w:type="spellEnd"/>
-      <w:r>
-        <w:t xml:space="preserve"> fames ac </w:t>
-      </w:r>
-      <w:proofErr w:type="spellStart"/>
-      <w:r>
-        <w:t>turpis</w:t>
-      </w:r>
-      <w:proofErr w:type="spellEnd"/>
-      <w:r>
-        <w:t xml:space="preserve"> </w:t>
-      </w:r>
-      <w:proofErr w:type="spellStart"/>
-      <w:r>
-        <w:t>egestas</w:t>
-      </w:r>
-      <w:proofErr w:type="spellEnd"/>
-      <w:r>
-        <w:t xml:space="preserve">. </w:t>
-      </w:r>
-      <w:proofErr w:type="spellStart"/>
-      <w:r>
-        <w:rPr>
-          <w:lang w:val="en-US"/>
-        </w:rPr>
-        <w:t>Fusce</w:t>
-      </w:r>
-      <w:proofErr w:type="spellEnd"/>
-      <w:r>
-        <w:rPr>
-          <w:lang w:val="en-US"/>
-        </w:rPr>
-        <w:t xml:space="preserve"> </w:t>
-      </w:r>
-      <w:proofErr w:type="spellStart"/>
-      <w:r>
-        <w:rPr>
-          <w:lang w:val="en-US"/>
-        </w:rPr>
-        <w:t>ut</w:t>
-      </w:r>
-      <w:proofErr w:type="spellEnd"/>
-      <w:r>
-        <w:rPr>
-          <w:lang w:val="en-US"/>
-        </w:rPr>
-        <w:t xml:space="preserve"> </w:t>
-      </w:r>
-      <w:proofErr w:type="spellStart"/>
-      <w:r>
-        <w:rPr>
-          <w:lang w:val="en-US"/>
-        </w:rPr>
-        <w:t>accumsan</w:t>
-      </w:r>
-      <w:proofErr w:type="spellEnd"/>
-      <w:r>
-        <w:rPr>
-          <w:lang w:val="en-US"/>
-        </w:rPr>
-        <w:t xml:space="preserve"> </w:t>
-      </w:r>
-      <w:proofErr w:type="spellStart"/>
-      <w:r>
-        <w:rPr>
-          <w:lang w:val="en-US"/>
-        </w:rPr>
-        <w:t>erat</w:t>
-      </w:r>
-      <w:proofErr w:type="spellEnd"/>
-      <w:r>
-        <w:rPr>
-          <w:lang w:val="en-US"/>
-        </w:rPr>
-        <w:t xml:space="preserve">. </w:t>
-      </w:r>
-      <w:proofErr w:type="spellStart"/>
-      <w:r>
-        <w:rPr>
-          <w:lang w:val="en-US"/>
-        </w:rPr>
-        <w:t>Pellentesque</w:t>
-      </w:r>
-      <w:proofErr w:type="spellEnd"/>
-      <w:r>
-        <w:rPr>
-          <w:lang w:val="en-US"/>
-        </w:rPr>
-        <w:t xml:space="preserve"> in </w:t>
-      </w:r>
-      <w:proofErr w:type="spellStart"/>
-      <w:r>
-        <w:rPr>
-          <w:lang w:val="en-US"/>
-        </w:rPr>
-        <w:t>enim</w:t>
-      </w:r>
-      <w:proofErr w:type="spellEnd"/>
-      <w:r>
-        <w:rPr>
-          <w:lang w:val="en-US"/>
-        </w:rPr>
-        <w:t xml:space="preserve"> tempus, </w:t>
-      </w:r>
-      <w:proofErr w:type="spellStart"/>
-      <w:r>
-        <w:rPr>
-          <w:lang w:val="en-US"/>
-        </w:rPr>
-        <w:t>iaculis</w:t>
-      </w:r>
-      <w:proofErr w:type="spellEnd"/>
-      <w:r>
-        <w:rPr>
-          <w:lang w:val="en-US"/>
-        </w:rPr>
-        <w:t xml:space="preserve"> </w:t>
-      </w:r>
-      <w:proofErr w:type="spellStart"/>
-      <w:r>
-        <w:rPr>
-          <w:lang w:val="en-US"/>
-        </w:rPr>
-        <w:t>sem</w:t>
-      </w:r>
-      <w:proofErr w:type="spellEnd"/>
-      <w:r>
-        <w:rPr>
-          <w:lang w:val="en-US"/>
-        </w:rPr>
-        <w:t xml:space="preserve"> in, semper </w:t>
-      </w:r>
-      <w:proofErr w:type="spellStart"/>
-      <w:r>
-        <w:rPr>
-          <w:lang w:val="en-US"/>
-        </w:rPr>
-        <w:t>arcu</w:t>
-      </w:r>
-      <w:proofErr w:type="spellEnd"/>
-      <w:r>
-        <w:rPr>
-          <w:lang w:val="en-US"/>
-        </w:rPr>
-        <w:t xml:space="preserve">. </w:t>
+      <w:r>
+        <w:t>Phasellus magna tellus, consectetur quis scelerisque eget, ultricies eu ligula. Sed rhoncus fermentum nisi, a ullamcorper leo fringilla id. Nulla lacinia sem vel magna ornare, non tincidunt ipsum rhoncus. Nam euismod semper ante id tristique. Mauris vel elit augue.</w:t>
       </w:r>
     </w:p>
     <w:p>
@@ -11481,531 +10141,10 @@
         <w:rPr>
           <w:b/>
         </w:rPr>
-        <w:t>Cenário 3 - Manutenibilidade:</w:t>
-      </w:r>
-      <w:r>
-        <w:t xml:space="preserve"> </w:t>
-      </w:r>
-      <w:proofErr w:type="spellStart"/>
-      <w:r>
-        <w:t>Phasellus</w:t>
-      </w:r>
-      <w:proofErr w:type="spellEnd"/>
-      <w:r>
-        <w:t xml:space="preserve"> magna </w:t>
-      </w:r>
-      <w:proofErr w:type="spellStart"/>
-      <w:r>
-        <w:t>tellus</w:t>
-      </w:r>
-      <w:proofErr w:type="spellEnd"/>
-      <w:r>
-        <w:t xml:space="preserve">, </w:t>
-      </w:r>
-      <w:proofErr w:type="spellStart"/>
-      <w:r>
-        <w:t>consectetur</w:t>
-      </w:r>
-      <w:proofErr w:type="spellEnd"/>
-      <w:r>
-        <w:t xml:space="preserve"> quis </w:t>
-      </w:r>
-      <w:proofErr w:type="spellStart"/>
-      <w:r>
-        <w:t>scelerisque</w:t>
-      </w:r>
-      <w:proofErr w:type="spellEnd"/>
-      <w:r>
-        <w:t xml:space="preserve"> </w:t>
-      </w:r>
-      <w:proofErr w:type="spellStart"/>
-      <w:r>
-        <w:t>eget</w:t>
-      </w:r>
-      <w:proofErr w:type="spellEnd"/>
-      <w:r>
-        <w:t xml:space="preserve">, </w:t>
-      </w:r>
-      <w:proofErr w:type="spellStart"/>
-      <w:r>
-        <w:t>ultricies</w:t>
-      </w:r>
-      <w:proofErr w:type="spellEnd"/>
-      <w:r>
-        <w:t xml:space="preserve"> eu </w:t>
-      </w:r>
-      <w:proofErr w:type="spellStart"/>
-      <w:r>
-        <w:t>ligula</w:t>
-      </w:r>
-      <w:proofErr w:type="spellEnd"/>
-      <w:r>
-        <w:t xml:space="preserve">. </w:t>
-      </w:r>
-      <w:proofErr w:type="spellStart"/>
-      <w:r>
-        <w:t>Sed</w:t>
-      </w:r>
-      <w:proofErr w:type="spellEnd"/>
-      <w:r>
-        <w:t xml:space="preserve"> </w:t>
-      </w:r>
-      <w:proofErr w:type="spellStart"/>
-      <w:r>
-        <w:t>rhoncus</w:t>
-      </w:r>
-      <w:proofErr w:type="spellEnd"/>
-      <w:r>
-        <w:t xml:space="preserve"> </w:t>
-      </w:r>
-      <w:proofErr w:type="spellStart"/>
-      <w:r>
-        <w:t>fermentum</w:t>
-      </w:r>
-      <w:proofErr w:type="spellEnd"/>
-      <w:r>
-        <w:t xml:space="preserve"> </w:t>
-      </w:r>
-      <w:proofErr w:type="spellStart"/>
-      <w:r>
-        <w:t>nisi</w:t>
-      </w:r>
-      <w:proofErr w:type="spellEnd"/>
-      <w:r>
-        <w:t xml:space="preserve">, a </w:t>
-      </w:r>
-      <w:proofErr w:type="spellStart"/>
-      <w:r>
-        <w:t>ullamcorper</w:t>
-      </w:r>
-      <w:proofErr w:type="spellEnd"/>
-      <w:r>
-        <w:t xml:space="preserve"> </w:t>
-      </w:r>
-      <w:proofErr w:type="spellStart"/>
-      <w:r>
-        <w:t>leo</w:t>
-      </w:r>
-      <w:proofErr w:type="spellEnd"/>
-      <w:r>
-        <w:t xml:space="preserve"> </w:t>
-      </w:r>
-      <w:proofErr w:type="spellStart"/>
-      <w:r>
-        <w:t>fringilla</w:t>
-      </w:r>
-      <w:proofErr w:type="spellEnd"/>
-      <w:r>
-        <w:t xml:space="preserve"> id. </w:t>
-      </w:r>
-      <w:proofErr w:type="spellStart"/>
-      <w:r>
-        <w:t>Nulla</w:t>
-      </w:r>
-      <w:proofErr w:type="spellEnd"/>
-      <w:r>
-        <w:t xml:space="preserve"> </w:t>
-      </w:r>
-      <w:proofErr w:type="spellStart"/>
-      <w:r>
-        <w:lastRenderedPageBreak/>
-        <w:t>lacinia</w:t>
-      </w:r>
-      <w:proofErr w:type="spellEnd"/>
-      <w:r>
-        <w:t xml:space="preserve"> sem </w:t>
-      </w:r>
-      <w:proofErr w:type="spellStart"/>
-      <w:r>
-        <w:t>vel</w:t>
-      </w:r>
-      <w:proofErr w:type="spellEnd"/>
-      <w:r>
-        <w:t xml:space="preserve"> magna </w:t>
-      </w:r>
-      <w:proofErr w:type="spellStart"/>
-      <w:r>
-        <w:t>ornare</w:t>
-      </w:r>
-      <w:proofErr w:type="spellEnd"/>
-      <w:r>
-        <w:t xml:space="preserve">, non </w:t>
-      </w:r>
-      <w:proofErr w:type="spellStart"/>
-      <w:r>
-        <w:t>tincidunt</w:t>
-      </w:r>
-      <w:proofErr w:type="spellEnd"/>
-      <w:r>
-        <w:t xml:space="preserve"> ipsum </w:t>
-      </w:r>
-      <w:proofErr w:type="spellStart"/>
-      <w:r>
-        <w:t>rhoncus</w:t>
-      </w:r>
-      <w:proofErr w:type="spellEnd"/>
-      <w:r>
-        <w:t xml:space="preserve">. Nam </w:t>
-      </w:r>
-      <w:proofErr w:type="spellStart"/>
-      <w:r>
-        <w:t>euismod</w:t>
-      </w:r>
-      <w:proofErr w:type="spellEnd"/>
-      <w:r>
-        <w:t xml:space="preserve"> </w:t>
-      </w:r>
-      <w:proofErr w:type="spellStart"/>
-      <w:r>
-        <w:t>semper</w:t>
-      </w:r>
-      <w:proofErr w:type="spellEnd"/>
-      <w:r>
-        <w:t xml:space="preserve"> ante id </w:t>
-      </w:r>
-      <w:proofErr w:type="spellStart"/>
-      <w:r>
-        <w:t>tristique</w:t>
-      </w:r>
-      <w:proofErr w:type="spellEnd"/>
-      <w:r>
-        <w:t xml:space="preserve">. </w:t>
-      </w:r>
-      <w:proofErr w:type="spellStart"/>
-      <w:r>
-        <w:t>Mauris</w:t>
-      </w:r>
-      <w:proofErr w:type="spellEnd"/>
-      <w:r>
-        <w:t xml:space="preserve"> </w:t>
-      </w:r>
-      <w:proofErr w:type="spellStart"/>
-      <w:r>
-        <w:t>vel</w:t>
-      </w:r>
-      <w:proofErr w:type="spellEnd"/>
-      <w:r>
-        <w:t xml:space="preserve"> </w:t>
-      </w:r>
-      <w:proofErr w:type="spellStart"/>
-      <w:r>
-        <w:t>elit</w:t>
-      </w:r>
-      <w:proofErr w:type="spellEnd"/>
-      <w:r>
-        <w:t xml:space="preserve"> </w:t>
-      </w:r>
-      <w:proofErr w:type="spellStart"/>
-      <w:r>
-        <w:t>augue</w:t>
-      </w:r>
-      <w:proofErr w:type="spellEnd"/>
-      <w:r>
-        <w:t>.</w:t>
-      </w:r>
-    </w:p>
-    <w:p>
-      <w:r>
-        <w:rPr>
-          <w:b/>
-        </w:rPr>
         <w:t xml:space="preserve">Cenário 4 - Segurança: </w:t>
       </w:r>
-      <w:proofErr w:type="spellStart"/>
-      <w:r>
-        <w:t>Suspendisse</w:t>
-      </w:r>
-      <w:proofErr w:type="spellEnd"/>
-      <w:r>
-        <w:t xml:space="preserve"> </w:t>
-      </w:r>
-      <w:proofErr w:type="spellStart"/>
-      <w:r>
-        <w:t>consectetur</w:t>
-      </w:r>
-      <w:proofErr w:type="spellEnd"/>
-      <w:r>
-        <w:t xml:space="preserve"> porta </w:t>
-      </w:r>
-      <w:proofErr w:type="spellStart"/>
-      <w:r>
-        <w:t>tortor</w:t>
-      </w:r>
-      <w:proofErr w:type="spellEnd"/>
-      <w:r>
-        <w:t xml:space="preserve"> non </w:t>
-      </w:r>
-      <w:proofErr w:type="spellStart"/>
-      <w:r>
-        <w:t>convallis</w:t>
-      </w:r>
-      <w:proofErr w:type="spellEnd"/>
-      <w:r>
-        <w:t xml:space="preserve">. </w:t>
-      </w:r>
-      <w:proofErr w:type="spellStart"/>
-      <w:r>
-        <w:t>Sed</w:t>
-      </w:r>
-      <w:proofErr w:type="spellEnd"/>
-      <w:r>
-        <w:t xml:space="preserve"> </w:t>
-      </w:r>
-      <w:proofErr w:type="spellStart"/>
-      <w:r>
-        <w:t>lobortis</w:t>
-      </w:r>
-      <w:proofErr w:type="spellEnd"/>
-      <w:r>
-        <w:t xml:space="preserve"> erat </w:t>
-      </w:r>
-      <w:proofErr w:type="spellStart"/>
-      <w:r>
-        <w:t>sed</w:t>
-      </w:r>
-      <w:proofErr w:type="spellEnd"/>
-      <w:r>
-        <w:t xml:space="preserve"> </w:t>
-      </w:r>
-      <w:proofErr w:type="spellStart"/>
-      <w:r>
-        <w:t>dignissim</w:t>
-      </w:r>
-      <w:proofErr w:type="spellEnd"/>
-      <w:r>
-        <w:t xml:space="preserve"> </w:t>
-      </w:r>
-      <w:proofErr w:type="spellStart"/>
-      <w:r>
-        <w:t>dignissim</w:t>
-      </w:r>
-      <w:proofErr w:type="spellEnd"/>
-      <w:r>
-        <w:t xml:space="preserve">. Nunc </w:t>
-      </w:r>
-      <w:proofErr w:type="spellStart"/>
-      <w:r>
-        <w:t>eleifend</w:t>
-      </w:r>
-      <w:proofErr w:type="spellEnd"/>
-      <w:r>
-        <w:t xml:space="preserve"> </w:t>
-      </w:r>
-      <w:proofErr w:type="spellStart"/>
-      <w:r>
-        <w:t>elit</w:t>
-      </w:r>
-      <w:proofErr w:type="spellEnd"/>
-      <w:r>
-        <w:t xml:space="preserve"> et </w:t>
-      </w:r>
-      <w:proofErr w:type="spellStart"/>
-      <w:r>
-        <w:t>aliquet</w:t>
-      </w:r>
-      <w:proofErr w:type="spellEnd"/>
-      <w:r>
-        <w:t xml:space="preserve"> </w:t>
-      </w:r>
-      <w:proofErr w:type="spellStart"/>
-      <w:r>
-        <w:t>imperdiet</w:t>
-      </w:r>
-      <w:proofErr w:type="spellEnd"/>
-      <w:r>
-        <w:t xml:space="preserve">. Ut eu </w:t>
-      </w:r>
-      <w:proofErr w:type="spellStart"/>
-      <w:r>
-        <w:t>quam</w:t>
-      </w:r>
-      <w:proofErr w:type="spellEnd"/>
-      <w:r>
-        <w:t xml:space="preserve"> </w:t>
-      </w:r>
-      <w:proofErr w:type="spellStart"/>
-      <w:r>
-        <w:t>at</w:t>
-      </w:r>
-      <w:proofErr w:type="spellEnd"/>
-      <w:r>
-        <w:t xml:space="preserve"> </w:t>
-      </w:r>
-      <w:proofErr w:type="spellStart"/>
-      <w:r>
-        <w:t>lacus</w:t>
-      </w:r>
-      <w:proofErr w:type="spellEnd"/>
-      <w:r>
-        <w:t xml:space="preserve"> </w:t>
-      </w:r>
-      <w:proofErr w:type="spellStart"/>
-      <w:r>
-        <w:t>tincidunt</w:t>
-      </w:r>
-      <w:proofErr w:type="spellEnd"/>
-      <w:r>
-        <w:t xml:space="preserve"> </w:t>
-      </w:r>
-      <w:proofErr w:type="spellStart"/>
-      <w:r>
-        <w:t>fringilla</w:t>
-      </w:r>
-      <w:proofErr w:type="spellEnd"/>
-      <w:r>
-        <w:t xml:space="preserve"> </w:t>
-      </w:r>
-      <w:proofErr w:type="spellStart"/>
-      <w:r>
-        <w:t>eget</w:t>
-      </w:r>
-      <w:proofErr w:type="spellEnd"/>
-      <w:r>
-        <w:t xml:space="preserve"> </w:t>
-      </w:r>
-      <w:proofErr w:type="spellStart"/>
-      <w:r>
-        <w:t>maximus</w:t>
-      </w:r>
-      <w:proofErr w:type="spellEnd"/>
-      <w:r>
-        <w:t xml:space="preserve"> </w:t>
-      </w:r>
-      <w:proofErr w:type="spellStart"/>
-      <w:r>
-        <w:t>metus</w:t>
-      </w:r>
-      <w:proofErr w:type="spellEnd"/>
-      <w:r>
-        <w:t xml:space="preserve">. </w:t>
-      </w:r>
-      <w:proofErr w:type="spellStart"/>
-      <w:r>
-        <w:t>Praesent</w:t>
-      </w:r>
-      <w:proofErr w:type="spellEnd"/>
-      <w:r>
-        <w:t xml:space="preserve"> </w:t>
-      </w:r>
-      <w:proofErr w:type="spellStart"/>
-      <w:r>
-        <w:t>finibus</w:t>
-      </w:r>
-      <w:proofErr w:type="spellEnd"/>
-      <w:r>
-        <w:t xml:space="preserve">, </w:t>
-      </w:r>
-      <w:proofErr w:type="spellStart"/>
-      <w:r>
-        <w:t>sapien</w:t>
-      </w:r>
-      <w:proofErr w:type="spellEnd"/>
-      <w:r>
-        <w:t xml:space="preserve"> </w:t>
-      </w:r>
-      <w:proofErr w:type="spellStart"/>
-      <w:r>
-        <w:t>eget</w:t>
-      </w:r>
-      <w:proofErr w:type="spellEnd"/>
-      <w:r>
-        <w:t xml:space="preserve"> </w:t>
-      </w:r>
-      <w:proofErr w:type="spellStart"/>
-      <w:r>
-        <w:t>molestie</w:t>
-      </w:r>
-      <w:proofErr w:type="spellEnd"/>
-      <w:r>
-        <w:t xml:space="preserve"> porta, </w:t>
-      </w:r>
-      <w:proofErr w:type="spellStart"/>
-      <w:r>
-        <w:t>neque</w:t>
-      </w:r>
-      <w:proofErr w:type="spellEnd"/>
-      <w:r>
-        <w:t xml:space="preserve"> </w:t>
-      </w:r>
-      <w:proofErr w:type="spellStart"/>
-      <w:r>
-        <w:t>turpis</w:t>
-      </w:r>
-      <w:proofErr w:type="spellEnd"/>
-      <w:r>
-        <w:t xml:space="preserve"> </w:t>
-      </w:r>
-      <w:proofErr w:type="spellStart"/>
-      <w:r>
-        <w:t>congue</w:t>
-      </w:r>
-      <w:proofErr w:type="spellEnd"/>
-      <w:r>
-        <w:t xml:space="preserve"> </w:t>
-      </w:r>
-      <w:proofErr w:type="spellStart"/>
-      <w:r>
-        <w:t>risus</w:t>
-      </w:r>
-      <w:proofErr w:type="spellEnd"/>
-      <w:r>
-        <w:t xml:space="preserve">, </w:t>
-      </w:r>
-      <w:proofErr w:type="spellStart"/>
-      <w:r>
-        <w:t>vel</w:t>
-      </w:r>
-      <w:proofErr w:type="spellEnd"/>
-      <w:r>
-        <w:t xml:space="preserve"> </w:t>
-      </w:r>
-      <w:proofErr w:type="spellStart"/>
-      <w:r>
-        <w:t>porttitor</w:t>
-      </w:r>
-      <w:proofErr w:type="spellEnd"/>
-      <w:r>
-        <w:t xml:space="preserve"> </w:t>
-      </w:r>
-      <w:proofErr w:type="spellStart"/>
-      <w:r>
-        <w:t>sapien</w:t>
-      </w:r>
-      <w:proofErr w:type="spellEnd"/>
-      <w:r>
-        <w:t xml:space="preserve"> </w:t>
-      </w:r>
-      <w:proofErr w:type="spellStart"/>
-      <w:r>
-        <w:t>tortor</w:t>
-      </w:r>
-      <w:proofErr w:type="spellEnd"/>
-      <w:r>
-        <w:t xml:space="preserve"> ac </w:t>
-      </w:r>
-      <w:proofErr w:type="spellStart"/>
-      <w:r>
-        <w:t>nulla</w:t>
-      </w:r>
-      <w:proofErr w:type="spellEnd"/>
-      <w:r>
-        <w:t xml:space="preserve">. </w:t>
-      </w:r>
-      <w:proofErr w:type="spellStart"/>
-      <w:r>
-        <w:t>Aliquam</w:t>
-      </w:r>
-      <w:proofErr w:type="spellEnd"/>
-      <w:r>
-        <w:t xml:space="preserve"> erat </w:t>
-      </w:r>
-      <w:proofErr w:type="spellStart"/>
-      <w:r>
-        <w:t>volutpat</w:t>
-      </w:r>
-      <w:proofErr w:type="spellEnd"/>
-      <w:r>
-        <w:t>.</w:t>
+      <w:r>
+        <w:t>Suspendisse consectetur porta tortor non convallis. Sed lobortis erat sed dignissim dignissim. Nunc eleifend elit et aliquet imperdiet. Ut eu quam at lacus tincidunt fringilla eget maximus metus. Praesent finibus, sapien eget molestie porta, neque turpis congue risus, vel porttitor sapien tortor ac nulla. Aliquam erat volutpat.</w:t>
       </w:r>
     </w:p>
     <w:p/>
@@ -12084,37 +10223,12 @@
                 <w:sz w:val="20"/>
               </w:rPr>
             </w:pPr>
-            <w:proofErr w:type="spellStart"/>
-            <w:r>
-              <w:rPr>
-                <w:b/>
-                <w:sz w:val="20"/>
-              </w:rPr>
-              <w:t>Atributo</w:t>
-            </w:r>
-            <w:proofErr w:type="spellEnd"/>
-            <w:r>
-              <w:rPr>
-                <w:b/>
-                <w:sz w:val="20"/>
-              </w:rPr>
-              <w:t xml:space="preserve"> de </w:t>
-            </w:r>
-            <w:proofErr w:type="spellStart"/>
-            <w:r>
-              <w:rPr>
-                <w:b/>
-                <w:sz w:val="20"/>
-              </w:rPr>
-              <w:t>Qualidade</w:t>
-            </w:r>
-            <w:proofErr w:type="spellEnd"/>
-            <w:r>
-              <w:rPr>
-                <w:b/>
-                <w:sz w:val="20"/>
-              </w:rPr>
-              <w:t>:</w:t>
+            <w:r>
+              <w:rPr>
+                <w:b/>
+                <w:sz w:val="20"/>
+              </w:rPr>
+              <w:t>Atributo de Qualidade:</w:t>
             </w:r>
           </w:p>
         </w:tc>
@@ -12133,31 +10247,13 @@
                 <w:sz w:val="20"/>
               </w:rPr>
             </w:pPr>
-            <w:proofErr w:type="spellStart"/>
-            <w:r>
-              <w:rPr>
-                <w:b/>
-                <w:sz w:val="20"/>
-              </w:rPr>
-              <w:t>Requisito</w:t>
-            </w:r>
-            <w:proofErr w:type="spellEnd"/>
-            <w:r>
-              <w:rPr>
-                <w:b/>
-                <w:sz w:val="20"/>
-              </w:rPr>
-              <w:t xml:space="preserve"> de </w:t>
-            </w:r>
-            <w:proofErr w:type="spellStart"/>
-            <w:r>
-              <w:rPr>
-                <w:b/>
-                <w:sz w:val="20"/>
-              </w:rPr>
-              <w:t>Qualidade</w:t>
-            </w:r>
-            <w:proofErr w:type="spellEnd"/>
+            <w:r>
+              <w:rPr>
+                <w:b/>
+                <w:sz w:val="20"/>
+              </w:rPr>
+              <w:t>Requisito de Qualidade</w:t>
+            </w:r>
           </w:p>
         </w:tc>
       </w:tr>
@@ -12178,14 +10274,12 @@
                 <w:sz w:val="20"/>
               </w:rPr>
             </w:pPr>
-            <w:proofErr w:type="spellStart"/>
             <w:r>
               <w:rPr>
                 <w:sz w:val="20"/>
               </w:rPr>
               <w:t>Segurança</w:t>
             </w:r>
-            <w:proofErr w:type="spellEnd"/>
           </w:p>
         </w:tc>
         <w:tc>
@@ -12232,21 +10326,12 @@
                 <w:sz w:val="20"/>
               </w:rPr>
             </w:pPr>
-            <w:proofErr w:type="spellStart"/>
-            <w:r>
-              <w:rPr>
-                <w:b/>
-                <w:sz w:val="20"/>
-              </w:rPr>
-              <w:t>Preocupação</w:t>
-            </w:r>
-            <w:proofErr w:type="spellEnd"/>
-            <w:r>
-              <w:rPr>
-                <w:b/>
-                <w:sz w:val="20"/>
-              </w:rPr>
-              <w:t>:</w:t>
+            <w:r>
+              <w:rPr>
+                <w:b/>
+                <w:sz w:val="20"/>
+              </w:rPr>
+              <w:t>Preocupação:</w:t>
             </w:r>
           </w:p>
         </w:tc>
@@ -12301,21 +10386,12 @@
                 <w:sz w:val="20"/>
               </w:rPr>
             </w:pPr>
-            <w:proofErr w:type="spellStart"/>
-            <w:r>
-              <w:rPr>
-                <w:b/>
-                <w:sz w:val="20"/>
-              </w:rPr>
-              <w:t>Cenários</w:t>
-            </w:r>
-            <w:proofErr w:type="spellEnd"/>
-            <w:r>
-              <w:rPr>
-                <w:b/>
-                <w:sz w:val="20"/>
-              </w:rPr>
-              <w:t>(s):</w:t>
+            <w:r>
+              <w:rPr>
+                <w:b/>
+                <w:sz w:val="20"/>
+              </w:rPr>
+              <w:t>Cenários(s):</w:t>
             </w:r>
           </w:p>
         </w:tc>
@@ -12340,19 +10416,11 @@
                 <w:sz w:val="20"/>
               </w:rPr>
             </w:pPr>
-            <w:proofErr w:type="spellStart"/>
-            <w:r>
-              <w:rPr>
-                <w:sz w:val="20"/>
-              </w:rPr>
-              <w:t>Cenário</w:t>
-            </w:r>
-            <w:proofErr w:type="spellEnd"/>
-            <w:r>
-              <w:rPr>
-                <w:sz w:val="20"/>
-              </w:rPr>
-              <w:t xml:space="preserve"> 4</w:t>
+            <w:r>
+              <w:rPr>
+                <w:sz w:val="20"/>
+              </w:rPr>
+              <w:t>Cenário 4</w:t>
             </w:r>
           </w:p>
         </w:tc>
@@ -12376,21 +10444,12 @@
                 <w:sz w:val="20"/>
               </w:rPr>
             </w:pPr>
-            <w:proofErr w:type="spellStart"/>
-            <w:r>
-              <w:rPr>
-                <w:b/>
-                <w:sz w:val="20"/>
-              </w:rPr>
-              <w:t>Ambiente</w:t>
-            </w:r>
-            <w:proofErr w:type="spellEnd"/>
-            <w:r>
-              <w:rPr>
-                <w:b/>
-                <w:sz w:val="20"/>
-              </w:rPr>
-              <w:t>:</w:t>
+            <w:r>
+              <w:rPr>
+                <w:b/>
+                <w:sz w:val="20"/>
+              </w:rPr>
+              <w:t>Ambiente:</w:t>
             </w:r>
           </w:p>
         </w:tc>
@@ -12419,35 +10478,7 @@
               <w:rPr>
                 <w:sz w:val="20"/>
               </w:rPr>
-              <w:t xml:space="preserve">Sistema </w:t>
-            </w:r>
-            <w:proofErr w:type="spellStart"/>
-            <w:r>
-              <w:rPr>
-                <w:sz w:val="20"/>
-              </w:rPr>
-              <w:t>em</w:t>
-            </w:r>
-            <w:proofErr w:type="spellEnd"/>
-            <w:r>
-              <w:rPr>
-                <w:sz w:val="20"/>
-              </w:rPr>
-              <w:t xml:space="preserve"> </w:t>
-            </w:r>
-            <w:proofErr w:type="spellStart"/>
-            <w:r>
-              <w:rPr>
-                <w:sz w:val="20"/>
-              </w:rPr>
-              <w:t>operação</w:t>
-            </w:r>
-            <w:proofErr w:type="spellEnd"/>
-            <w:r>
-              <w:rPr>
-                <w:sz w:val="20"/>
-              </w:rPr>
-              <w:t xml:space="preserve"> normal</w:t>
+              <w:t>Sistema em operação normal</w:t>
             </w:r>
           </w:p>
         </w:tc>
@@ -12471,21 +10502,12 @@
                 <w:sz w:val="20"/>
               </w:rPr>
             </w:pPr>
-            <w:proofErr w:type="spellStart"/>
-            <w:r>
-              <w:rPr>
-                <w:b/>
-                <w:sz w:val="20"/>
-              </w:rPr>
-              <w:t>Estímulo</w:t>
-            </w:r>
-            <w:proofErr w:type="spellEnd"/>
-            <w:r>
-              <w:rPr>
-                <w:b/>
-                <w:sz w:val="20"/>
-              </w:rPr>
-              <w:t>:</w:t>
+            <w:r>
+              <w:rPr>
+                <w:b/>
+                <w:sz w:val="20"/>
+              </w:rPr>
+              <w:t>Estímulo:</w:t>
             </w:r>
           </w:p>
         </w:tc>
@@ -12540,21 +10562,12 @@
                 <w:sz w:val="20"/>
               </w:rPr>
             </w:pPr>
-            <w:proofErr w:type="spellStart"/>
-            <w:r>
-              <w:rPr>
-                <w:b/>
-                <w:sz w:val="20"/>
-              </w:rPr>
-              <w:t>Mecanismo</w:t>
-            </w:r>
-            <w:proofErr w:type="spellEnd"/>
-            <w:r>
-              <w:rPr>
-                <w:b/>
-                <w:sz w:val="20"/>
-              </w:rPr>
-              <w:t>:</w:t>
+            <w:r>
+              <w:rPr>
+                <w:b/>
+                <w:sz w:val="20"/>
+              </w:rPr>
+              <w:t>Mecanismo:</w:t>
             </w:r>
           </w:p>
         </w:tc>
@@ -12585,23 +10598,7 @@
                 <w:sz w:val="20"/>
                 <w:lang w:val="pt-BR"/>
               </w:rPr>
-              <w:t>O servidor de aplicação (</w:t>
-            </w:r>
-            <w:proofErr w:type="spellStart"/>
-            <w:r>
-              <w:rPr>
-                <w:sz w:val="20"/>
-                <w:lang w:val="pt-BR"/>
-              </w:rPr>
-              <w:t>Rails</w:t>
-            </w:r>
-            <w:proofErr w:type="spellEnd"/>
-            <w:r>
-              <w:rPr>
-                <w:sz w:val="20"/>
-                <w:lang w:val="pt-BR"/>
-              </w:rPr>
-              <w:t xml:space="preserve">) gera um </w:t>
+              <w:t xml:space="preserve">O servidor de aplicação (Rails) gera um </w:t>
             </w:r>
             <w:r>
               <w:rPr>
@@ -12655,37 +10652,12 @@
                 <w:sz w:val="20"/>
               </w:rPr>
             </w:pPr>
-            <w:proofErr w:type="spellStart"/>
-            <w:r>
-              <w:rPr>
-                <w:b/>
-                <w:sz w:val="20"/>
-              </w:rPr>
-              <w:t>Medida</w:t>
-            </w:r>
-            <w:proofErr w:type="spellEnd"/>
-            <w:r>
-              <w:rPr>
-                <w:b/>
-                <w:sz w:val="20"/>
-              </w:rPr>
-              <w:t xml:space="preserve"> de </w:t>
-            </w:r>
-            <w:proofErr w:type="spellStart"/>
-            <w:r>
-              <w:rPr>
-                <w:b/>
-                <w:sz w:val="20"/>
-              </w:rPr>
-              <w:t>Resposta</w:t>
-            </w:r>
-            <w:proofErr w:type="spellEnd"/>
-            <w:r>
-              <w:rPr>
-                <w:b/>
-                <w:sz w:val="20"/>
-              </w:rPr>
-              <w:t>:</w:t>
+            <w:r>
+              <w:rPr>
+                <w:b/>
+                <w:sz w:val="20"/>
+              </w:rPr>
+              <w:t>Medida de Resposta:</w:t>
             </w:r>
           </w:p>
         </w:tc>
@@ -12743,53 +10715,13 @@
                 <w:sz w:val="20"/>
               </w:rPr>
             </w:pPr>
-            <w:proofErr w:type="spellStart"/>
-            <w:r>
-              <w:rPr>
-                <w:b/>
-                <w:sz w:val="20"/>
-              </w:rPr>
-              <w:t>Considerações</w:t>
-            </w:r>
-            <w:proofErr w:type="spellEnd"/>
-            <w:r>
-              <w:rPr>
-                <w:b/>
-                <w:sz w:val="20"/>
-              </w:rPr>
-              <w:t xml:space="preserve"> </w:t>
-            </w:r>
-            <w:proofErr w:type="spellStart"/>
-            <w:r>
-              <w:rPr>
-                <w:b/>
-                <w:sz w:val="20"/>
-              </w:rPr>
-              <w:t>sobre</w:t>
-            </w:r>
-            <w:proofErr w:type="spellEnd"/>
-            <w:r>
-              <w:rPr>
-                <w:b/>
-                <w:sz w:val="20"/>
-              </w:rPr>
-              <w:t xml:space="preserve"> a </w:t>
-            </w:r>
-            <w:proofErr w:type="spellStart"/>
-            <w:r>
-              <w:rPr>
-                <w:b/>
-                <w:sz w:val="20"/>
-              </w:rPr>
-              <w:t>arquitetura</w:t>
-            </w:r>
-            <w:proofErr w:type="spellEnd"/>
-            <w:r>
-              <w:rPr>
-                <w:b/>
-                <w:sz w:val="20"/>
-              </w:rPr>
-              <w:t>:</w:t>
+            <w:r>
+              <w:rPr>
+                <w:b/>
+                <w:sz w:val="20"/>
+              </w:rPr>
+              <w:lastRenderedPageBreak/>
+              <w:t>Considerações sobre a arquitetura:</w:t>
             </w:r>
           </w:p>
         </w:tc>
@@ -12812,21 +10744,12 @@
                 <w:sz w:val="20"/>
               </w:rPr>
             </w:pPr>
-            <w:proofErr w:type="spellStart"/>
-            <w:r>
-              <w:rPr>
-                <w:b/>
-                <w:sz w:val="20"/>
-              </w:rPr>
-              <w:t>Riscos</w:t>
-            </w:r>
-            <w:proofErr w:type="spellEnd"/>
-            <w:r>
-              <w:rPr>
-                <w:b/>
-                <w:sz w:val="20"/>
-              </w:rPr>
-              <w:t>:</w:t>
+            <w:r>
+              <w:rPr>
+                <w:b/>
+                <w:sz w:val="20"/>
+              </w:rPr>
+              <w:t>Riscos:</w:t>
             </w:r>
           </w:p>
         </w:tc>
@@ -12843,28 +10766,12 @@
                 <w:sz w:val="20"/>
               </w:rPr>
             </w:pPr>
-            <w:proofErr w:type="spellStart"/>
-            <w:r>
-              <w:rPr>
-                <w:sz w:val="20"/>
-              </w:rPr>
-              <w:t>Não</w:t>
-            </w:r>
-            <w:proofErr w:type="spellEnd"/>
-            <w:r>
-              <w:rPr>
-                <w:sz w:val="20"/>
-              </w:rPr>
-              <w:t xml:space="preserve"> </w:t>
-            </w:r>
-            <w:proofErr w:type="spellStart"/>
-            <w:r>
-              <w:rPr>
-                <w:sz w:val="20"/>
-              </w:rPr>
-              <w:t>existe</w:t>
-            </w:r>
-            <w:proofErr w:type="spellEnd"/>
+            <w:r>
+              <w:rPr>
+                <w:sz w:val="20"/>
+              </w:rPr>
+              <w:t>Não existe</w:t>
+            </w:r>
           </w:p>
         </w:tc>
       </w:tr>
@@ -12886,37 +10793,12 @@
                 <w:sz w:val="20"/>
               </w:rPr>
             </w:pPr>
-            <w:proofErr w:type="spellStart"/>
-            <w:r>
-              <w:rPr>
-                <w:b/>
-                <w:sz w:val="20"/>
-              </w:rPr>
-              <w:t>Pontos</w:t>
-            </w:r>
-            <w:proofErr w:type="spellEnd"/>
-            <w:r>
-              <w:rPr>
-                <w:b/>
-                <w:sz w:val="20"/>
-              </w:rPr>
-              <w:t xml:space="preserve"> de </w:t>
-            </w:r>
-            <w:proofErr w:type="spellStart"/>
-            <w:r>
-              <w:rPr>
-                <w:b/>
-                <w:sz w:val="20"/>
-              </w:rPr>
-              <w:t>Sensibilidade</w:t>
-            </w:r>
-            <w:proofErr w:type="spellEnd"/>
-            <w:r>
-              <w:rPr>
-                <w:b/>
-                <w:sz w:val="20"/>
-              </w:rPr>
-              <w:t>:</w:t>
+            <w:r>
+              <w:rPr>
+                <w:b/>
+                <w:sz w:val="20"/>
+              </w:rPr>
+              <w:t>Pontos de Sensibilidade:</w:t>
             </w:r>
           </w:p>
         </w:tc>
@@ -12933,28 +10815,12 @@
                 <w:sz w:val="20"/>
               </w:rPr>
             </w:pPr>
-            <w:proofErr w:type="spellStart"/>
-            <w:r>
-              <w:rPr>
-                <w:sz w:val="20"/>
-              </w:rPr>
-              <w:t>Não</w:t>
-            </w:r>
-            <w:proofErr w:type="spellEnd"/>
-            <w:r>
-              <w:rPr>
-                <w:sz w:val="20"/>
-              </w:rPr>
-              <w:t xml:space="preserve"> </w:t>
-            </w:r>
-            <w:proofErr w:type="spellStart"/>
-            <w:r>
-              <w:rPr>
-                <w:sz w:val="20"/>
-              </w:rPr>
-              <w:t>existe</w:t>
-            </w:r>
-            <w:proofErr w:type="spellEnd"/>
+            <w:r>
+              <w:rPr>
+                <w:sz w:val="20"/>
+              </w:rPr>
+              <w:t>Não existe</w:t>
+            </w:r>
           </w:p>
         </w:tc>
       </w:tr>
@@ -13006,28 +10872,12 @@
                 <w:sz w:val="20"/>
               </w:rPr>
             </w:pPr>
-            <w:proofErr w:type="spellStart"/>
-            <w:r>
-              <w:rPr>
-                <w:sz w:val="20"/>
-              </w:rPr>
-              <w:t>Não</w:t>
-            </w:r>
-            <w:proofErr w:type="spellEnd"/>
-            <w:r>
-              <w:rPr>
-                <w:sz w:val="20"/>
-              </w:rPr>
-              <w:t xml:space="preserve"> </w:t>
-            </w:r>
-            <w:proofErr w:type="spellStart"/>
-            <w:r>
-              <w:rPr>
-                <w:sz w:val="20"/>
-              </w:rPr>
-              <w:t>existe</w:t>
-            </w:r>
-            <w:proofErr w:type="spellEnd"/>
+            <w:r>
+              <w:rPr>
+                <w:sz w:val="20"/>
+              </w:rPr>
+              <w:t>Não existe</w:t>
+            </w:r>
           </w:p>
         </w:tc>
       </w:tr>
@@ -13035,7 +10885,6 @@
     <w:p/>
     <w:p>
       <w:r>
-        <w:lastRenderedPageBreak/>
         <w:t>Evidências dos testes realizados</w:t>
       </w:r>
     </w:p>
@@ -13231,31 +11080,7 @@
         <w:t xml:space="preserve">URL do repositório </w:t>
       </w:r>
       <w:r>
-        <w:t>(</w:t>
-      </w:r>
-      <w:proofErr w:type="spellStart"/>
-      <w:r>
-        <w:t>Github</w:t>
-      </w:r>
-      <w:proofErr w:type="spellEnd"/>
-      <w:r>
-        <w:t xml:space="preserve">, </w:t>
-      </w:r>
-      <w:proofErr w:type="spellStart"/>
-      <w:r>
-        <w:t>Bitbucket</w:t>
-      </w:r>
-      <w:proofErr w:type="spellEnd"/>
-      <w:r>
-        <w:t xml:space="preserve">, </w:t>
-      </w:r>
-      <w:proofErr w:type="spellStart"/>
-      <w:r>
-        <w:t>etc</w:t>
-      </w:r>
-      <w:proofErr w:type="spellEnd"/>
-      <w:r>
-        <w:t xml:space="preserve">) </w:t>
+        <w:t xml:space="preserve">(Github, Bitbucket, etc) </w:t>
       </w:r>
       <w:r>
         <w:t xml:space="preserve">onde você armazenou o </w:t>

</xml_diff>